<commit_message>
td menos casos de utilização e validação
</commit_message>
<xml_diff>
--- a/relatório.docx
+++ b/relatório.docx
@@ -195,7 +195,7 @@
           <w:color w:val="000000"/>
           <w:szCs w:val="24"/>
         </w:rPr>
-        <w:t>Outubro</w:t>
+        <w:t>Novembro</w:t>
       </w:r>
       <w:r>
         <w:rPr>
@@ -294,7 +294,7 @@
           <w:sz w:val="36"/>
           <w:szCs w:val="24"/>
         </w:rPr>
-        <w:t>ESOF</w:t>
+        <w:t>RCOM</w:t>
       </w:r>
     </w:p>
     <w:p>
@@ -733,7 +733,7 @@
             </w:rPr>
             <w:fldChar w:fldCharType="separate"/>
           </w:r>
-          <w:hyperlink w:anchor="_Toc497605612" w:history="1">
+          <w:hyperlink w:anchor="_Toc497664291" w:history="1">
             <w:r>
               <w:rPr>
                 <w:rStyle w:val="Hyperlink"/>
@@ -778,7 +778,7 @@
                 <w:noProof/>
                 <w:webHidden/>
               </w:rPr>
-              <w:instrText xml:space="preserve"> PAGEREF _Toc497605612 \h </w:instrText>
+              <w:instrText xml:space="preserve"> PAGEREF _Toc497664291 \h </w:instrText>
             </w:r>
             <w:r>
               <w:rPr>
@@ -825,7 +825,7 @@
               <w:lang w:val="en-GB" w:eastAsia="en-GB"/>
             </w:rPr>
           </w:pPr>
-          <w:hyperlink w:anchor="_Toc497605613" w:history="1">
+          <w:hyperlink w:anchor="_Toc497664292" w:history="1">
             <w:r>
               <w:rPr>
                 <w:rStyle w:val="Hyperlink"/>
@@ -870,7 +870,7 @@
                 <w:noProof/>
                 <w:webHidden/>
               </w:rPr>
-              <w:instrText xml:space="preserve"> PAGEREF _Toc497605613 \h </w:instrText>
+              <w:instrText xml:space="preserve"> PAGEREF _Toc497664292 \h </w:instrText>
             </w:r>
             <w:r>
               <w:rPr>
@@ -917,7 +917,7 @@
               <w:lang w:val="en-GB" w:eastAsia="en-GB"/>
             </w:rPr>
           </w:pPr>
-          <w:hyperlink w:anchor="_Toc497605614" w:history="1">
+          <w:hyperlink w:anchor="_Toc497664293" w:history="1">
             <w:r>
               <w:rPr>
                 <w:rStyle w:val="Hyperlink"/>
@@ -962,7 +962,7 @@
                 <w:noProof/>
                 <w:webHidden/>
               </w:rPr>
-              <w:instrText xml:space="preserve"> PAGEREF _Toc497605614 \h </w:instrText>
+              <w:instrText xml:space="preserve"> PAGEREF _Toc497664293 \h </w:instrText>
             </w:r>
             <w:r>
               <w:rPr>
@@ -1011,7 +1011,7 @@
               <w:lang w:val="en-GB" w:eastAsia="en-GB"/>
             </w:rPr>
           </w:pPr>
-          <w:hyperlink w:anchor="_Toc497605615" w:history="1">
+          <w:hyperlink w:anchor="_Toc497664294" w:history="1">
             <w:r>
               <w:rPr>
                 <w:rStyle w:val="Hyperlink"/>
@@ -1060,7 +1060,7 @@
                 <w:noProof/>
                 <w:webHidden/>
               </w:rPr>
-              <w:instrText xml:space="preserve"> PAGEREF _Toc497605615 \h </w:instrText>
+              <w:instrText xml:space="preserve"> PAGEREF _Toc497664294 \h </w:instrText>
             </w:r>
             <w:r>
               <w:rPr>
@@ -1109,7 +1109,7 @@
               <w:lang w:val="en-GB" w:eastAsia="en-GB"/>
             </w:rPr>
           </w:pPr>
-          <w:hyperlink w:anchor="_Toc497605616" w:history="1">
+          <w:hyperlink w:anchor="_Toc497664295" w:history="1">
             <w:r>
               <w:rPr>
                 <w:rStyle w:val="Hyperlink"/>
@@ -1158,7 +1158,7 @@
                 <w:noProof/>
                 <w:webHidden/>
               </w:rPr>
-              <w:instrText xml:space="preserve"> PAGEREF _Toc497605616 \h </w:instrText>
+              <w:instrText xml:space="preserve"> PAGEREF _Toc497664295 \h </w:instrText>
             </w:r>
             <w:r>
               <w:rPr>
@@ -1207,7 +1207,7 @@
               <w:lang w:val="en-GB" w:eastAsia="en-GB"/>
             </w:rPr>
           </w:pPr>
-          <w:hyperlink w:anchor="_Toc497605617" w:history="1">
+          <w:hyperlink w:anchor="_Toc497664296" w:history="1">
             <w:r>
               <w:rPr>
                 <w:rStyle w:val="Hyperlink"/>
@@ -1256,7 +1256,7 @@
                 <w:noProof/>
                 <w:webHidden/>
               </w:rPr>
-              <w:instrText xml:space="preserve"> PAGEREF _Toc497605617 \h </w:instrText>
+              <w:instrText xml:space="preserve"> PAGEREF _Toc497664296 \h </w:instrText>
             </w:r>
             <w:r>
               <w:rPr>
@@ -1303,7 +1303,7 @@
               <w:lang w:val="en-GB" w:eastAsia="en-GB"/>
             </w:rPr>
           </w:pPr>
-          <w:hyperlink w:anchor="_Toc497605618" w:history="1">
+          <w:hyperlink w:anchor="_Toc497664297" w:history="1">
             <w:r>
               <w:rPr>
                 <w:rStyle w:val="Hyperlink"/>
@@ -1348,7 +1348,295 @@
                 <w:noProof/>
                 <w:webHidden/>
               </w:rPr>
-              <w:instrText xml:space="preserve"> PAGEREF _Toc497605618 \h </w:instrText>
+              <w:instrText xml:space="preserve"> PAGEREF _Toc497664297 \h </w:instrText>
+            </w:r>
+            <w:r>
+              <w:rPr>
+                <w:noProof/>
+                <w:webHidden/>
+              </w:rPr>
+            </w:r>
+            <w:r>
+              <w:rPr>
+                <w:noProof/>
+                <w:webHidden/>
+              </w:rPr>
+              <w:fldChar w:fldCharType="separate"/>
+            </w:r>
+            <w:r>
+              <w:rPr>
+                <w:noProof/>
+                <w:webHidden/>
+              </w:rPr>
+              <w:t>5</w:t>
+            </w:r>
+            <w:r>
+              <w:rPr>
+                <w:noProof/>
+                <w:webHidden/>
+              </w:rPr>
+              <w:fldChar w:fldCharType="end"/>
+            </w:r>
+          </w:hyperlink>
+        </w:p>
+        <w:p>
+          <w:pPr>
+            <w:pStyle w:val="TOC1"/>
+            <w:tabs>
+              <w:tab w:val="left" w:pos="480"/>
+              <w:tab w:val="right" w:leader="dot" w:pos="9061"/>
+            </w:tabs>
+            <w:rPr>
+              <w:rFonts w:eastAsiaTheme="minorEastAsia"/>
+              <w:b w:val="0"/>
+              <w:bCs w:val="0"/>
+              <w:noProof/>
+              <w:color w:val="auto"/>
+              <w:lang w:val="en-GB" w:eastAsia="en-GB"/>
+            </w:rPr>
+          </w:pPr>
+          <w:hyperlink w:anchor="_Toc497664298" w:history="1">
+            <w:r>
+              <w:rPr>
+                <w:rStyle w:val="Hyperlink"/>
+                <w:noProof/>
+              </w:rPr>
+              <w:t>5.</w:t>
+            </w:r>
+            <w:r>
+              <w:rPr>
+                <w:rFonts w:eastAsiaTheme="minorEastAsia"/>
+                <w:b w:val="0"/>
+                <w:bCs w:val="0"/>
+                <w:noProof/>
+                <w:color w:val="auto"/>
+                <w:lang w:val="en-GB" w:eastAsia="en-GB"/>
+              </w:rPr>
+              <w:tab/>
+            </w:r>
+            <w:r>
+              <w:rPr>
+                <w:rStyle w:val="Hyperlink"/>
+                <w:noProof/>
+              </w:rPr>
+              <w:t>Protocolo de Ligação Lógica</w:t>
+            </w:r>
+            <w:r>
+              <w:rPr>
+                <w:noProof/>
+                <w:webHidden/>
+              </w:rPr>
+              <w:tab/>
+            </w:r>
+            <w:r>
+              <w:rPr>
+                <w:noProof/>
+                <w:webHidden/>
+              </w:rPr>
+              <w:fldChar w:fldCharType="begin"/>
+            </w:r>
+            <w:r>
+              <w:rPr>
+                <w:noProof/>
+                <w:webHidden/>
+              </w:rPr>
+              <w:instrText xml:space="preserve"> PAGEREF _Toc497664298 \h </w:instrText>
+            </w:r>
+            <w:r>
+              <w:rPr>
+                <w:noProof/>
+                <w:webHidden/>
+              </w:rPr>
+            </w:r>
+            <w:r>
+              <w:rPr>
+                <w:noProof/>
+                <w:webHidden/>
+              </w:rPr>
+              <w:fldChar w:fldCharType="separate"/>
+            </w:r>
+            <w:r>
+              <w:rPr>
+                <w:noProof/>
+                <w:webHidden/>
+              </w:rPr>
+              <w:t>5</w:t>
+            </w:r>
+            <w:r>
+              <w:rPr>
+                <w:noProof/>
+                <w:webHidden/>
+              </w:rPr>
+              <w:fldChar w:fldCharType="end"/>
+            </w:r>
+          </w:hyperlink>
+        </w:p>
+        <w:p>
+          <w:pPr>
+            <w:pStyle w:val="TOC2"/>
+            <w:tabs>
+              <w:tab w:val="left" w:pos="960"/>
+              <w:tab w:val="right" w:leader="dot" w:pos="9061"/>
+            </w:tabs>
+            <w:rPr>
+              <w:rFonts w:eastAsiaTheme="minorEastAsia"/>
+              <w:b w:val="0"/>
+              <w:bCs w:val="0"/>
+              <w:noProof/>
+              <w:color w:val="auto"/>
+              <w:sz w:val="24"/>
+              <w:szCs w:val="24"/>
+              <w:lang w:val="en-GB" w:eastAsia="en-GB"/>
+            </w:rPr>
+          </w:pPr>
+          <w:hyperlink w:anchor="_Toc497664299" w:history="1">
+            <w:r>
+              <w:rPr>
+                <w:rStyle w:val="Hyperlink"/>
+                <w:rFonts w:ascii="Avenir Book" w:hAnsi="Avenir Book"/>
+                <w:noProof/>
+              </w:rPr>
+              <w:t>5.1.</w:t>
+            </w:r>
+            <w:r>
+              <w:rPr>
+                <w:rFonts w:eastAsiaTheme="minorEastAsia"/>
+                <w:b w:val="0"/>
+                <w:bCs w:val="0"/>
+                <w:noProof/>
+                <w:color w:val="auto"/>
+                <w:sz w:val="24"/>
+                <w:szCs w:val="24"/>
+                <w:lang w:val="en-GB" w:eastAsia="en-GB"/>
+              </w:rPr>
+              <w:tab/>
+            </w:r>
+            <w:r>
+              <w:rPr>
+                <w:rStyle w:val="Hyperlink"/>
+                <w:rFonts w:ascii="Avenir Book" w:hAnsi="Avenir Book"/>
+                <w:noProof/>
+              </w:rPr>
+              <w:t>llopen() e llclose()</w:t>
+            </w:r>
+            <w:r>
+              <w:rPr>
+                <w:noProof/>
+                <w:webHidden/>
+              </w:rPr>
+              <w:tab/>
+            </w:r>
+            <w:r>
+              <w:rPr>
+                <w:noProof/>
+                <w:webHidden/>
+              </w:rPr>
+              <w:fldChar w:fldCharType="begin"/>
+            </w:r>
+            <w:r>
+              <w:rPr>
+                <w:noProof/>
+                <w:webHidden/>
+              </w:rPr>
+              <w:instrText xml:space="preserve"> PAGEREF _Toc497664299 \h </w:instrText>
+            </w:r>
+            <w:r>
+              <w:rPr>
+                <w:noProof/>
+                <w:webHidden/>
+              </w:rPr>
+            </w:r>
+            <w:r>
+              <w:rPr>
+                <w:noProof/>
+                <w:webHidden/>
+              </w:rPr>
+              <w:fldChar w:fldCharType="separate"/>
+            </w:r>
+            <w:r>
+              <w:rPr>
+                <w:noProof/>
+                <w:webHidden/>
+              </w:rPr>
+              <w:t>5</w:t>
+            </w:r>
+            <w:r>
+              <w:rPr>
+                <w:noProof/>
+                <w:webHidden/>
+              </w:rPr>
+              <w:fldChar w:fldCharType="end"/>
+            </w:r>
+          </w:hyperlink>
+        </w:p>
+        <w:p>
+          <w:pPr>
+            <w:pStyle w:val="TOC2"/>
+            <w:tabs>
+              <w:tab w:val="left" w:pos="960"/>
+              <w:tab w:val="right" w:leader="dot" w:pos="9061"/>
+            </w:tabs>
+            <w:rPr>
+              <w:rFonts w:eastAsiaTheme="minorEastAsia"/>
+              <w:b w:val="0"/>
+              <w:bCs w:val="0"/>
+              <w:noProof/>
+              <w:color w:val="auto"/>
+              <w:sz w:val="24"/>
+              <w:szCs w:val="24"/>
+              <w:lang w:val="en-GB" w:eastAsia="en-GB"/>
+            </w:rPr>
+          </w:pPr>
+          <w:hyperlink w:anchor="_Toc497664300" w:history="1">
+            <w:r>
+              <w:rPr>
+                <w:rStyle w:val="Hyperlink"/>
+                <w:rFonts w:ascii="Avenir Book" w:hAnsi="Avenir Book"/>
+                <w:noProof/>
+              </w:rPr>
+              <w:t>5.2.</w:t>
+            </w:r>
+            <w:r>
+              <w:rPr>
+                <w:rFonts w:eastAsiaTheme="minorEastAsia"/>
+                <w:b w:val="0"/>
+                <w:bCs w:val="0"/>
+                <w:noProof/>
+                <w:color w:val="auto"/>
+                <w:sz w:val="24"/>
+                <w:szCs w:val="24"/>
+                <w:lang w:val="en-GB" w:eastAsia="en-GB"/>
+              </w:rPr>
+              <w:tab/>
+            </w:r>
+            <w:r>
+              <w:rPr>
+                <w:rStyle w:val="Hyperlink"/>
+                <w:rFonts w:ascii="Avenir Book" w:hAnsi="Avenir Book"/>
+                <w:noProof/>
+              </w:rPr>
+              <w:t>llwrite() e llread()</w:t>
+            </w:r>
+            <w:r>
+              <w:rPr>
+                <w:noProof/>
+                <w:webHidden/>
+              </w:rPr>
+              <w:tab/>
+            </w:r>
+            <w:r>
+              <w:rPr>
+                <w:noProof/>
+                <w:webHidden/>
+              </w:rPr>
+              <w:fldChar w:fldCharType="begin"/>
+            </w:r>
+            <w:r>
+              <w:rPr>
+                <w:noProof/>
+                <w:webHidden/>
+              </w:rPr>
+              <w:instrText xml:space="preserve"> PAGEREF _Toc497664300 \h </w:instrText>
             </w:r>
             <w:r>
               <w:rPr>
@@ -1395,13 +1683,13 @@
               <w:lang w:val="en-GB" w:eastAsia="en-GB"/>
             </w:rPr>
           </w:pPr>
-          <w:hyperlink w:anchor="_Toc497605619" w:history="1">
+          <w:hyperlink w:anchor="_Toc497664301" w:history="1">
             <w:r>
               <w:rPr>
                 <w:rStyle w:val="Hyperlink"/>
                 <w:noProof/>
               </w:rPr>
-              <w:t>5.</w:t>
+              <w:t>6.</w:t>
             </w:r>
             <w:r>
               <w:rPr>
@@ -1419,7 +1707,7 @@
                 <w:rStyle w:val="Hyperlink"/>
                 <w:noProof/>
               </w:rPr>
-              <w:t>Protocolo de Ligação Lógica</w:t>
+              <w:t>Protocolo de Aplicação</w:t>
             </w:r>
             <w:r>
               <w:rPr>
@@ -1440,7 +1728,105 @@
                 <w:noProof/>
                 <w:webHidden/>
               </w:rPr>
-              <w:instrText xml:space="preserve"> PAGEREF _Toc497605619 \h </w:instrText>
+              <w:instrText xml:space="preserve"> PAGEREF _Toc497664301 \h </w:instrText>
+            </w:r>
+            <w:r>
+              <w:rPr>
+                <w:noProof/>
+                <w:webHidden/>
+              </w:rPr>
+            </w:r>
+            <w:r>
+              <w:rPr>
+                <w:noProof/>
+                <w:webHidden/>
+              </w:rPr>
+              <w:fldChar w:fldCharType="separate"/>
+            </w:r>
+            <w:r>
+              <w:rPr>
+                <w:noProof/>
+                <w:webHidden/>
+              </w:rPr>
+              <w:t>6</w:t>
+            </w:r>
+            <w:r>
+              <w:rPr>
+                <w:noProof/>
+                <w:webHidden/>
+              </w:rPr>
+              <w:fldChar w:fldCharType="end"/>
+            </w:r>
+          </w:hyperlink>
+        </w:p>
+        <w:p>
+          <w:pPr>
+            <w:pStyle w:val="TOC2"/>
+            <w:tabs>
+              <w:tab w:val="left" w:pos="960"/>
+              <w:tab w:val="right" w:leader="dot" w:pos="9061"/>
+            </w:tabs>
+            <w:rPr>
+              <w:rFonts w:eastAsiaTheme="minorEastAsia"/>
+              <w:b w:val="0"/>
+              <w:bCs w:val="0"/>
+              <w:noProof/>
+              <w:color w:val="auto"/>
+              <w:sz w:val="24"/>
+              <w:szCs w:val="24"/>
+              <w:lang w:val="en-GB" w:eastAsia="en-GB"/>
+            </w:rPr>
+          </w:pPr>
+          <w:hyperlink w:anchor="_Toc497664302" w:history="1">
+            <w:r>
+              <w:rPr>
+                <w:rStyle w:val="Hyperlink"/>
+                <w:rFonts w:ascii="Avenir Book" w:hAnsi="Avenir Book"/>
+                <w:noProof/>
+              </w:rPr>
+              <w:t>6.1.</w:t>
+            </w:r>
+            <w:r>
+              <w:rPr>
+                <w:rFonts w:eastAsiaTheme="minorEastAsia"/>
+                <w:b w:val="0"/>
+                <w:bCs w:val="0"/>
+                <w:noProof/>
+                <w:color w:val="auto"/>
+                <w:sz w:val="24"/>
+                <w:szCs w:val="24"/>
+                <w:lang w:val="en-GB" w:eastAsia="en-GB"/>
+              </w:rPr>
+              <w:tab/>
+            </w:r>
+            <w:r>
+              <w:rPr>
+                <w:rStyle w:val="Hyperlink"/>
+                <w:rFonts w:ascii="Avenir Book" w:hAnsi="Avenir Book"/>
+                <w:noProof/>
+              </w:rPr>
+              <w:t>appWrite()</w:t>
+            </w:r>
+            <w:r>
+              <w:rPr>
+                <w:noProof/>
+                <w:webHidden/>
+              </w:rPr>
+              <w:tab/>
+            </w:r>
+            <w:r>
+              <w:rPr>
+                <w:noProof/>
+                <w:webHidden/>
+              </w:rPr>
+              <w:fldChar w:fldCharType="begin"/>
+            </w:r>
+            <w:r>
+              <w:rPr>
+                <w:noProof/>
+                <w:webHidden/>
+              </w:rPr>
+              <w:instrText xml:space="preserve"> PAGEREF _Toc497664302 \h </w:instrText>
             </w:r>
             <w:r>
               <w:rPr>
@@ -1489,14 +1875,14 @@
               <w:lang w:val="en-GB" w:eastAsia="en-GB"/>
             </w:rPr>
           </w:pPr>
-          <w:hyperlink w:anchor="_Toc497605620" w:history="1">
+          <w:hyperlink w:anchor="_Toc497664303" w:history="1">
             <w:r>
               <w:rPr>
                 <w:rStyle w:val="Hyperlink"/>
                 <w:rFonts w:ascii="Avenir Book" w:hAnsi="Avenir Book"/>
                 <w:noProof/>
               </w:rPr>
-              <w:t>5.1.</w:t>
+              <w:t>6.2.</w:t>
             </w:r>
             <w:r>
               <w:rPr>
@@ -1517,7 +1903,7 @@
                 <w:rFonts w:ascii="Avenir Book" w:hAnsi="Avenir Book"/>
                 <w:noProof/>
               </w:rPr>
-              <w:t>llopen() e llclose()</w:t>
+              <w:t>appRead()</w:t>
             </w:r>
             <w:r>
               <w:rPr>
@@ -1538,105 +1924,7 @@
                 <w:noProof/>
                 <w:webHidden/>
               </w:rPr>
-              <w:instrText xml:space="preserve"> PAGEREF _Toc497605620 \h </w:instrText>
-            </w:r>
-            <w:r>
-              <w:rPr>
-                <w:noProof/>
-                <w:webHidden/>
-              </w:rPr>
-            </w:r>
-            <w:r>
-              <w:rPr>
-                <w:noProof/>
-                <w:webHidden/>
-              </w:rPr>
-              <w:fldChar w:fldCharType="separate"/>
-            </w:r>
-            <w:r>
-              <w:rPr>
-                <w:noProof/>
-                <w:webHidden/>
-              </w:rPr>
-              <w:t>7</w:t>
-            </w:r>
-            <w:r>
-              <w:rPr>
-                <w:noProof/>
-                <w:webHidden/>
-              </w:rPr>
-              <w:fldChar w:fldCharType="end"/>
-            </w:r>
-          </w:hyperlink>
-        </w:p>
-        <w:p>
-          <w:pPr>
-            <w:pStyle w:val="TOC2"/>
-            <w:tabs>
-              <w:tab w:val="left" w:pos="960"/>
-              <w:tab w:val="right" w:leader="dot" w:pos="9061"/>
-            </w:tabs>
-            <w:rPr>
-              <w:rFonts w:eastAsiaTheme="minorEastAsia"/>
-              <w:b w:val="0"/>
-              <w:bCs w:val="0"/>
-              <w:noProof/>
-              <w:color w:val="auto"/>
-              <w:sz w:val="24"/>
-              <w:szCs w:val="24"/>
-              <w:lang w:val="en-GB" w:eastAsia="en-GB"/>
-            </w:rPr>
-          </w:pPr>
-          <w:hyperlink w:anchor="_Toc497605621" w:history="1">
-            <w:r>
-              <w:rPr>
-                <w:rStyle w:val="Hyperlink"/>
-                <w:rFonts w:ascii="Avenir Book" w:hAnsi="Avenir Book"/>
-                <w:noProof/>
-              </w:rPr>
-              <w:t>5.2.</w:t>
-            </w:r>
-            <w:r>
-              <w:rPr>
-                <w:rFonts w:eastAsiaTheme="minorEastAsia"/>
-                <w:b w:val="0"/>
-                <w:bCs w:val="0"/>
-                <w:noProof/>
-                <w:color w:val="auto"/>
-                <w:sz w:val="24"/>
-                <w:szCs w:val="24"/>
-                <w:lang w:val="en-GB" w:eastAsia="en-GB"/>
-              </w:rPr>
-              <w:tab/>
-            </w:r>
-            <w:r>
-              <w:rPr>
-                <w:rStyle w:val="Hyperlink"/>
-                <w:rFonts w:ascii="Avenir Book" w:hAnsi="Avenir Book"/>
-                <w:noProof/>
-              </w:rPr>
-              <w:t>llwrite() e llread()</w:t>
-            </w:r>
-            <w:r>
-              <w:rPr>
-                <w:noProof/>
-                <w:webHidden/>
-              </w:rPr>
-              <w:tab/>
-            </w:r>
-            <w:r>
-              <w:rPr>
-                <w:noProof/>
-                <w:webHidden/>
-              </w:rPr>
-              <w:fldChar w:fldCharType="begin"/>
-            </w:r>
-            <w:r>
-              <w:rPr>
-                <w:noProof/>
-                <w:webHidden/>
-              </w:rPr>
-              <w:instrText xml:space="preserve"> PAGEREF _Toc497605621 \h </w:instrText>
+              <w:instrText xml:space="preserve"> PAGEREF _Toc497664303 \h </w:instrText>
             </w:r>
             <w:r>
               <w:rPr>
@@ -1683,99 +1971,7 @@
               <w:lang w:val="en-GB" w:eastAsia="en-GB"/>
             </w:rPr>
           </w:pPr>
-          <w:hyperlink w:anchor="_Toc497605622" w:history="1">
-            <w:r>
-              <w:rPr>
-                <w:rStyle w:val="Hyperlink"/>
-                <w:noProof/>
-              </w:rPr>
-              <w:t>6.</w:t>
-            </w:r>
-            <w:r>
-              <w:rPr>
-                <w:rFonts w:eastAsiaTheme="minorEastAsia"/>
-                <w:b w:val="0"/>
-                <w:bCs w:val="0"/>
-                <w:noProof/>
-                <w:color w:val="auto"/>
-                <w:lang w:val="en-GB" w:eastAsia="en-GB"/>
-              </w:rPr>
-              <w:tab/>
-            </w:r>
-            <w:r>
-              <w:rPr>
-                <w:rStyle w:val="Hyperlink"/>
-                <w:noProof/>
-              </w:rPr>
-              <w:t>Protocolo de Aplicação</w:t>
-            </w:r>
-            <w:r>
-              <w:rPr>
-                <w:noProof/>
-                <w:webHidden/>
-              </w:rPr>
-              <w:tab/>
-            </w:r>
-            <w:r>
-              <w:rPr>
-                <w:noProof/>
-                <w:webHidden/>
-              </w:rPr>
-              <w:fldChar w:fldCharType="begin"/>
-            </w:r>
-            <w:r>
-              <w:rPr>
-                <w:noProof/>
-                <w:webHidden/>
-              </w:rPr>
-              <w:instrText xml:space="preserve"> PAGEREF _Toc497605622 \h </w:instrText>
-            </w:r>
-            <w:r>
-              <w:rPr>
-                <w:noProof/>
-                <w:webHidden/>
-              </w:rPr>
-            </w:r>
-            <w:r>
-              <w:rPr>
-                <w:noProof/>
-                <w:webHidden/>
-              </w:rPr>
-              <w:fldChar w:fldCharType="separate"/>
-            </w:r>
-            <w:r>
-              <w:rPr>
-                <w:noProof/>
-                <w:webHidden/>
-              </w:rPr>
-              <w:t>9</w:t>
-            </w:r>
-            <w:r>
-              <w:rPr>
-                <w:noProof/>
-                <w:webHidden/>
-              </w:rPr>
-              <w:fldChar w:fldCharType="end"/>
-            </w:r>
-          </w:hyperlink>
-        </w:p>
-        <w:p>
-          <w:pPr>
-            <w:pStyle w:val="TOC1"/>
-            <w:tabs>
-              <w:tab w:val="left" w:pos="480"/>
-              <w:tab w:val="right" w:leader="dot" w:pos="9061"/>
-            </w:tabs>
-            <w:rPr>
-              <w:rFonts w:eastAsiaTheme="minorEastAsia"/>
-              <w:b w:val="0"/>
-              <w:bCs w:val="0"/>
-              <w:noProof/>
-              <w:color w:val="auto"/>
-              <w:lang w:val="en-GB" w:eastAsia="en-GB"/>
-            </w:rPr>
-          </w:pPr>
-          <w:hyperlink w:anchor="_Toc497605623" w:history="1">
+          <w:hyperlink w:anchor="_Toc497664304" w:history="1">
             <w:r>
               <w:rPr>
                 <w:rStyle w:val="Hyperlink"/>
@@ -1820,7 +2016,7 @@
                 <w:noProof/>
                 <w:webHidden/>
               </w:rPr>
-              <w:instrText xml:space="preserve"> PAGEREF _Toc497605623 \h </w:instrText>
+              <w:instrText xml:space="preserve"> PAGEREF _Toc497664304 \h </w:instrText>
             </w:r>
             <w:r>
               <w:rPr>
@@ -1840,7 +2036,7 @@
                 <w:noProof/>
                 <w:webHidden/>
               </w:rPr>
-              <w:t>10</w:t>
+              <w:t>7</w:t>
             </w:r>
             <w:r>
               <w:rPr>
@@ -1867,105 +2063,13 @@
               <w:lang w:val="en-GB" w:eastAsia="en-GB"/>
             </w:rPr>
           </w:pPr>
-          <w:hyperlink w:anchor="_Toc497605624" w:history="1">
+          <w:hyperlink w:anchor="_Toc497664305" w:history="1">
             <w:r>
               <w:rPr>
                 <w:rStyle w:val="Hyperlink"/>
                 <w:noProof/>
               </w:rPr>
               <w:t>8.</w:t>
-            </w:r>
-            <w:r>
-              <w:rPr>
-                <w:rFonts w:eastAsiaTheme="minorEastAsia"/>
-                <w:b w:val="0"/>
-                <w:bCs w:val="0"/>
-                <w:noProof/>
-                <w:color w:val="auto"/>
-                <w:lang w:val="en-GB" w:eastAsia="en-GB"/>
-              </w:rPr>
-              <w:tab/>
-            </w:r>
-            <w:r>
-              <w:rPr>
-                <w:rStyle w:val="Hyperlink"/>
-                <w:noProof/>
-              </w:rPr>
-              <w:t>Elementos de Valorização</w:t>
-            </w:r>
-            <w:r>
-              <w:rPr>
-                <w:noProof/>
-                <w:webHidden/>
-              </w:rPr>
-              <w:tab/>
-            </w:r>
-            <w:r>
-              <w:rPr>
-                <w:noProof/>
-                <w:webHidden/>
-              </w:rPr>
-              <w:fldChar w:fldCharType="begin"/>
-            </w:r>
-            <w:r>
-              <w:rPr>
-                <w:noProof/>
-                <w:webHidden/>
-              </w:rPr>
-              <w:instrText xml:space="preserve"> PAGEREF _Toc497605624 \h </w:instrText>
-            </w:r>
-            <w:r>
-              <w:rPr>
-                <w:noProof/>
-                <w:webHidden/>
-              </w:rPr>
-            </w:r>
-            <w:r>
-              <w:rPr>
-                <w:noProof/>
-                <w:webHidden/>
-              </w:rPr>
-              <w:fldChar w:fldCharType="separate"/>
-            </w:r>
-            <w:r>
-              <w:rPr>
-                <w:noProof/>
-                <w:webHidden/>
-              </w:rPr>
-              <w:t>11</w:t>
-            </w:r>
-            <w:r>
-              <w:rPr>
-                <w:noProof/>
-                <w:webHidden/>
-              </w:rPr>
-              <w:fldChar w:fldCharType="end"/>
-            </w:r>
-          </w:hyperlink>
-        </w:p>
-        <w:p>
-          <w:pPr>
-            <w:pStyle w:val="TOC1"/>
-            <w:tabs>
-              <w:tab w:val="left" w:pos="480"/>
-              <w:tab w:val="right" w:leader="dot" w:pos="9061"/>
-            </w:tabs>
-            <w:rPr>
-              <w:rFonts w:eastAsiaTheme="minorEastAsia"/>
-              <w:b w:val="0"/>
-              <w:bCs w:val="0"/>
-              <w:noProof/>
-              <w:color w:val="auto"/>
-              <w:lang w:val="en-GB" w:eastAsia="en-GB"/>
-            </w:rPr>
-          </w:pPr>
-          <w:hyperlink w:anchor="_Toc497605625" w:history="1">
-            <w:r>
-              <w:rPr>
-                <w:rStyle w:val="Hyperlink"/>
-                <w:noProof/>
-              </w:rPr>
-              <w:t>9.</w:t>
             </w:r>
             <w:r>
               <w:rPr>
@@ -2004,7 +2108,7 @@
                 <w:noProof/>
                 <w:webHidden/>
               </w:rPr>
-              <w:instrText xml:space="preserve"> PAGEREF _Toc497605625 \h </w:instrText>
+              <w:instrText xml:space="preserve"> PAGEREF _Toc497664305 \h </w:instrText>
             </w:r>
             <w:r>
               <w:rPr>
@@ -2024,7 +2128,7 @@
                 <w:noProof/>
                 <w:webHidden/>
               </w:rPr>
-              <w:t>12</w:t>
+              <w:t>8</w:t>
             </w:r>
             <w:r>
               <w:rPr>
@@ -2039,7 +2143,7 @@
           <w:pPr>
             <w:pStyle w:val="TOC1"/>
             <w:tabs>
-              <w:tab w:val="left" w:pos="720"/>
+              <w:tab w:val="left" w:pos="480"/>
               <w:tab w:val="right" w:leader="dot" w:pos="9061"/>
             </w:tabs>
             <w:rPr>
@@ -2051,13 +2155,13 @@
               <w:lang w:val="en-GB" w:eastAsia="en-GB"/>
             </w:rPr>
           </w:pPr>
-          <w:hyperlink w:anchor="_Toc497605626" w:history="1">
+          <w:hyperlink w:anchor="_Toc497664306" w:history="1">
             <w:r>
               <w:rPr>
                 <w:rStyle w:val="Hyperlink"/>
                 <w:noProof/>
               </w:rPr>
-              <w:t>10.</w:t>
+              <w:t>9.</w:t>
             </w:r>
             <w:r>
               <w:rPr>
@@ -2096,7 +2200,7 @@
                 <w:noProof/>
                 <w:webHidden/>
               </w:rPr>
-              <w:instrText xml:space="preserve"> PAGEREF _Toc497605626 \h </w:instrText>
+              <w:instrText xml:space="preserve"> PAGEREF _Toc497664306 \h </w:instrText>
             </w:r>
             <w:r>
               <w:rPr>
@@ -2116,7 +2220,7 @@
                 <w:noProof/>
                 <w:webHidden/>
               </w:rPr>
-              <w:t>13</w:t>
+              <w:t>9</w:t>
             </w:r>
             <w:r>
               <w:rPr>
@@ -2128,6 +2232,11 @@
           </w:hyperlink>
         </w:p>
         <w:p>
+          <w:pPr>
+            <w:tabs>
+              <w:tab w:val="left" w:pos="720"/>
+            </w:tabs>
+          </w:pPr>
           <w:r>
             <w:rPr>
               <w:b/>
@@ -2137,6 +2246,15 @@
             </w:rPr>
             <w:fldChar w:fldCharType="end"/>
           </w:r>
+          <w:r>
+            <w:rPr>
+              <w:b/>
+              <w:bCs/>
+              <w:noProof/>
+              <w:sz w:val="32"/>
+            </w:rPr>
+            <w:tab/>
+          </w:r>
         </w:p>
       </w:sdtContent>
     </w:sdt>
@@ -2159,7 +2277,7 @@
       <w:pPr>
         <w:pStyle w:val="Heading1"/>
       </w:pPr>
-      <w:bookmarkStart w:id="0" w:name="_Toc497605612"/>
+      <w:bookmarkStart w:id="0" w:name="_Toc497664291"/>
       <w:r>
         <w:lastRenderedPageBreak/>
         <w:t>Sumário</w:t>
@@ -2331,7 +2449,7 @@
       <w:pPr>
         <w:pStyle w:val="Heading1"/>
       </w:pPr>
-      <w:bookmarkStart w:id="1" w:name="_Toc497605613"/>
+      <w:bookmarkStart w:id="1" w:name="_Toc497664292"/>
       <w:r>
         <w:t>Introdução</w:t>
       </w:r>
@@ -2674,8 +2792,27 @@
           <w:color w:val="000000"/>
           <w:sz w:val="22"/>
         </w:rPr>
-        <w:t>Testes efetuados e resultados;</w:t>
-      </w:r>
+        <w:t>Testes efetuados e resultados.</w:t>
+      </w:r>
+      <w:r>
+        <w:rPr>
+          <w:rFonts w:ascii="Avenir Book" w:eastAsia="Times New Roman" w:hAnsi="Avenir Book" w:cs="Times New Roman"/>
+          <w:color w:val="000000"/>
+          <w:sz w:val="22"/>
+        </w:rPr>
+        <w:br w:type="page"/>
+      </w:r>
+    </w:p>
+    <w:p>
+      <w:pPr>
+        <w:pStyle w:val="Heading1"/>
+      </w:pPr>
+      <w:bookmarkStart w:id="2" w:name="_Toc497664293"/>
+      <w:r>
+        <w:lastRenderedPageBreak/>
+        <w:t>Arquitetura e Estrutura do Código</w:t>
+      </w:r>
+      <w:bookmarkEnd w:id="2"/>
     </w:p>
     <w:p>
       <w:pPr>
@@ -2690,70 +2827,6 @@
       <w:r>
         <w:rPr>
           <w:rFonts w:ascii="Avenir Book" w:hAnsi="Avenir Book"/>
-          <w:b/>
-          <w:color w:val="000000"/>
-          <w:sz w:val="22"/>
-        </w:rPr>
-        <w:t>Elementos de Valorização:</w:t>
-      </w:r>
-      <w:r>
-        <w:rPr>
-          <w:rFonts w:ascii="Avenir Book" w:hAnsi="Avenir Book"/>
-          <w:b/>
-          <w:color w:val="000000"/>
-          <w:sz w:val="22"/>
-        </w:rPr>
-        <w:t xml:space="preserve"> </w:t>
-      </w:r>
-      <w:r>
-        <w:rPr>
-          <w:rFonts w:ascii="Avenir Book" w:hAnsi="Avenir Book"/>
-          <w:color w:val="000000"/>
-          <w:sz w:val="22"/>
-        </w:rPr>
-        <w:t>Componentes adicionais passíveis de serem implementadas</w:t>
-      </w:r>
-      <w:r>
-        <w:rPr>
-          <w:rFonts w:ascii="Avenir Book" w:hAnsi="Avenir Book"/>
-          <w:color w:val="000000"/>
-          <w:sz w:val="22"/>
-        </w:rPr>
-        <w:t>.</w:t>
-      </w:r>
-      <w:r>
-        <w:rPr>
-          <w:rFonts w:ascii="Avenir Book" w:eastAsia="Times New Roman" w:hAnsi="Avenir Book" w:cs="Times New Roman"/>
-          <w:color w:val="000000"/>
-          <w:sz w:val="22"/>
-        </w:rPr>
-        <w:br w:type="page"/>
-      </w:r>
-    </w:p>
-    <w:p>
-      <w:pPr>
-        <w:pStyle w:val="Heading1"/>
-      </w:pPr>
-      <w:bookmarkStart w:id="2" w:name="_Toc497605614"/>
-      <w:r>
-        <w:lastRenderedPageBreak/>
-        <w:t>Arquitetura e Estrutura do Código</w:t>
-      </w:r>
-      <w:bookmarkEnd w:id="2"/>
-    </w:p>
-    <w:p>
-      <w:pPr>
-        <w:spacing w:before="0"/>
-        <w:ind w:left="-142" w:firstLine="357"/>
-        <w:rPr>
-          <w:rFonts w:ascii="Avenir Book" w:hAnsi="Avenir Book"/>
-          <w:color w:val="000000"/>
-          <w:sz w:val="22"/>
-        </w:rPr>
-      </w:pPr>
-      <w:r>
-        <w:rPr>
-          <w:rFonts w:ascii="Avenir Book" w:hAnsi="Avenir Book"/>
           <w:color w:val="000000"/>
           <w:sz w:val="22"/>
         </w:rPr>
@@ -2838,23 +2911,12 @@
     </w:p>
     <w:p>
       <w:pPr>
-        <w:spacing w:before="0"/>
-        <w:ind w:left="-142" w:firstLine="357"/>
-        <w:rPr>
-          <w:rFonts w:ascii="Avenir Book" w:hAnsi="Avenir Book"/>
-          <w:color w:val="000000"/>
-          <w:sz w:val="22"/>
-        </w:rPr>
-      </w:pPr>
-    </w:p>
-    <w:p>
-      <w:pPr>
         <w:pStyle w:val="Heading2"/>
         <w:numPr>
           <w:ilvl w:val="0"/>
           <w:numId w:val="6"/>
         </w:numPr>
-        <w:spacing w:before="0" w:after="0" w:line="360" w:lineRule="auto"/>
+        <w:spacing w:before="200" w:after="0" w:line="360" w:lineRule="auto"/>
         <w:ind w:left="-142" w:firstLine="357"/>
         <w:rPr>
           <w:rFonts w:ascii="Avenir Book" w:hAnsi="Avenir Book"/>
@@ -2862,7 +2924,7 @@
           <w:szCs w:val="22"/>
         </w:rPr>
       </w:pPr>
-      <w:bookmarkStart w:id="3" w:name="_Toc497605615"/>
+      <w:bookmarkStart w:id="3" w:name="_Toc497664294"/>
       <w:r>
         <w:rPr>
           <w:rFonts w:ascii="Avenir Book" w:hAnsi="Avenir Book"/>
@@ -3216,260 +3278,248 @@
     </w:p>
     <w:p>
       <w:pPr>
+        <w:pStyle w:val="Heading2"/>
+        <w:numPr>
+          <w:ilvl w:val="0"/>
+          <w:numId w:val="6"/>
+        </w:numPr>
+        <w:spacing w:before="200" w:after="0" w:line="360" w:lineRule="auto"/>
+        <w:ind w:left="-142" w:firstLine="357"/>
+        <w:rPr>
+          <w:rFonts w:ascii="Avenir Book" w:hAnsi="Avenir Book"/>
+          <w:sz w:val="24"/>
+          <w:szCs w:val="22"/>
+        </w:rPr>
+      </w:pPr>
+      <w:bookmarkStart w:id="4" w:name="_Toc497664295"/>
+      <w:r>
+        <w:rPr>
+          <w:rFonts w:ascii="Avenir Book" w:hAnsi="Avenir Book"/>
+          <w:sz w:val="24"/>
+          <w:szCs w:val="22"/>
+        </w:rPr>
+        <w:t>Camada de Aplicação</w:t>
+      </w:r>
+      <w:bookmarkEnd w:id="4"/>
+    </w:p>
+    <w:p>
+      <w:pPr>
+        <w:spacing w:before="0"/>
+        <w:ind w:left="-142" w:firstLine="357"/>
+        <w:rPr>
+          <w:rFonts w:ascii="Avenir Book" w:eastAsia="System Font" w:hAnsi="Avenir Book" w:cs="System Font"/>
+          <w:sz w:val="22"/>
+          <w:szCs w:val="24"/>
+        </w:rPr>
+      </w:pPr>
+      <w:r>
+        <w:rPr>
+          <w:rFonts w:ascii="Avenir Book" w:eastAsia="System Font" w:hAnsi="Avenir Book" w:cs="System Font"/>
+          <w:sz w:val="22"/>
+          <w:szCs w:val="24"/>
+        </w:rPr>
+        <w:t xml:space="preserve">É implementada pelo ficheiro </w:t>
+      </w:r>
+      <w:r>
+        <w:rPr>
+          <w:rFonts w:ascii="Avenir Book" w:eastAsia="System Font" w:hAnsi="Avenir Book" w:cs="System Font"/>
+          <w:i/>
+          <w:sz w:val="22"/>
+          <w:szCs w:val="24"/>
+        </w:rPr>
+        <w:t>appAPI.h</w:t>
+      </w:r>
+      <w:r>
+        <w:rPr>
+          <w:rFonts w:ascii="Avenir Book" w:eastAsia="System Font" w:hAnsi="Avenir Book" w:cs="System Font"/>
+          <w:sz w:val="22"/>
+          <w:szCs w:val="24"/>
+        </w:rPr>
+        <w:t>, sendo usada</w:t>
+      </w:r>
+      <w:r>
+        <w:rPr>
+          <w:rFonts w:ascii="Avenir Book" w:eastAsia="System Font" w:hAnsi="Avenir Book" w:cs="System Font"/>
+          <w:sz w:val="22"/>
+          <w:szCs w:val="24"/>
+        </w:rPr>
+        <w:t>,</w:t>
+      </w:r>
+      <w:r>
+        <w:rPr>
+          <w:rFonts w:ascii="Avenir Book" w:eastAsia="System Font" w:hAnsi="Avenir Book" w:cs="System Font"/>
+          <w:sz w:val="22"/>
+          <w:szCs w:val="24"/>
+        </w:rPr>
+        <w:t xml:space="preserve"> pelo transmissor</w:t>
+      </w:r>
+      <w:r>
+        <w:rPr>
+          <w:rFonts w:ascii="Avenir Book" w:eastAsia="System Font" w:hAnsi="Avenir Book" w:cs="System Font"/>
+          <w:sz w:val="22"/>
+          <w:szCs w:val="24"/>
+        </w:rPr>
+        <w:t>,</w:t>
+      </w:r>
+      <w:r>
+        <w:rPr>
+          <w:rFonts w:ascii="Avenir Book" w:eastAsia="System Font" w:hAnsi="Avenir Book" w:cs="System Font"/>
+          <w:sz w:val="22"/>
+          <w:szCs w:val="24"/>
+        </w:rPr>
+        <w:t xml:space="preserve"> para ler um ficheiro e transmit</w:t>
+      </w:r>
+      <w:r>
+        <w:rPr>
+          <w:rFonts w:ascii="Avenir Book" w:eastAsia="System Font" w:hAnsi="Avenir Book" w:cs="System Font"/>
+          <w:sz w:val="22"/>
+          <w:szCs w:val="24"/>
+        </w:rPr>
+        <w:t xml:space="preserve">i-lo pacote a </w:t>
+      </w:r>
+      <w:r>
+        <w:rPr>
+          <w:rFonts w:ascii="Avenir Book" w:eastAsia="System Font" w:hAnsi="Avenir Book" w:cs="System Font"/>
+          <w:sz w:val="22"/>
+          <w:szCs w:val="24"/>
+        </w:rPr>
+        <w:t>pacote</w:t>
+      </w:r>
+      <w:r>
+        <w:rPr>
+          <w:rFonts w:ascii="Avenir Book" w:eastAsia="System Font" w:hAnsi="Avenir Book" w:cs="System Font"/>
+          <w:sz w:val="22"/>
+          <w:szCs w:val="24"/>
+        </w:rPr>
+        <w:t>,</w:t>
+      </w:r>
+      <w:r>
+        <w:rPr>
+          <w:rFonts w:ascii="Avenir Book" w:eastAsia="System Font" w:hAnsi="Avenir Book" w:cs="System Font"/>
+          <w:sz w:val="22"/>
+          <w:szCs w:val="24"/>
+        </w:rPr>
+        <w:t xml:space="preserve"> de forma segura</w:t>
+      </w:r>
+      <w:r>
+        <w:rPr>
+          <w:rFonts w:ascii="Avenir Book" w:eastAsia="System Font" w:hAnsi="Avenir Book" w:cs="System Font"/>
+          <w:sz w:val="22"/>
+          <w:szCs w:val="24"/>
+        </w:rPr>
+        <w:t>,</w:t>
+      </w:r>
+      <w:r>
+        <w:rPr>
+          <w:rFonts w:ascii="Avenir Book" w:eastAsia="System Font" w:hAnsi="Avenir Book" w:cs="System Font"/>
+          <w:sz w:val="22"/>
+          <w:szCs w:val="24"/>
+        </w:rPr>
+        <w:t xml:space="preserve"> pela camada de ligação de</w:t>
+      </w:r>
+      <w:r>
+        <w:rPr>
+          <w:rFonts w:ascii="Avenir Book" w:eastAsia="System Font" w:hAnsi="Avenir Book" w:cs="System Font"/>
+          <w:sz w:val="22"/>
+          <w:szCs w:val="24"/>
+        </w:rPr>
+        <w:t xml:space="preserve"> dados</w:t>
+      </w:r>
+      <w:r>
+        <w:rPr>
+          <w:rFonts w:ascii="Avenir Book" w:eastAsia="System Font" w:hAnsi="Avenir Book" w:cs="System Font"/>
+          <w:sz w:val="22"/>
+          <w:szCs w:val="24"/>
+        </w:rPr>
+        <w:t xml:space="preserve"> e</w:t>
+      </w:r>
+      <w:r>
+        <w:rPr>
+          <w:rFonts w:ascii="Avenir Book" w:eastAsia="System Font" w:hAnsi="Avenir Book" w:cs="System Font"/>
+          <w:sz w:val="22"/>
+          <w:szCs w:val="24"/>
+        </w:rPr>
+        <w:t>,</w:t>
+      </w:r>
+      <w:r>
+        <w:rPr>
+          <w:rFonts w:ascii="Avenir Book" w:eastAsia="System Font" w:hAnsi="Avenir Book" w:cs="System Font"/>
+          <w:sz w:val="22"/>
+          <w:szCs w:val="24"/>
+        </w:rPr>
+        <w:t xml:space="preserve"> pelo recetor</w:t>
+      </w:r>
+      <w:r>
+        <w:rPr>
+          <w:rFonts w:ascii="Avenir Book" w:eastAsia="System Font" w:hAnsi="Avenir Book" w:cs="System Font"/>
+          <w:sz w:val="22"/>
+          <w:szCs w:val="24"/>
+        </w:rPr>
+        <w:t>,</w:t>
+      </w:r>
+      <w:r>
+        <w:rPr>
+          <w:rFonts w:ascii="Avenir Book" w:eastAsia="System Font" w:hAnsi="Avenir Book" w:cs="System Font"/>
+          <w:sz w:val="22"/>
+          <w:szCs w:val="24"/>
+        </w:rPr>
+        <w:t xml:space="preserve"> </w:t>
+      </w:r>
+      <w:r>
+        <w:rPr>
+          <w:rFonts w:ascii="Avenir Book" w:eastAsia="System Font" w:hAnsi="Avenir Book" w:cs="System Font"/>
+          <w:sz w:val="22"/>
+          <w:szCs w:val="24"/>
+        </w:rPr>
+        <w:t xml:space="preserve">para receber um ficheiro pacote a </w:t>
+      </w:r>
+      <w:r>
+        <w:rPr>
+          <w:rFonts w:ascii="Avenir Book" w:eastAsia="System Font" w:hAnsi="Avenir Book" w:cs="System Font"/>
+          <w:sz w:val="22"/>
+          <w:szCs w:val="24"/>
+        </w:rPr>
+        <w:t>pacote</w:t>
+      </w:r>
+      <w:r>
+        <w:rPr>
+          <w:rFonts w:ascii="Avenir Book" w:eastAsia="System Font" w:hAnsi="Avenir Book" w:cs="System Font"/>
+          <w:sz w:val="22"/>
+          <w:szCs w:val="24"/>
+        </w:rPr>
+        <w:t>,</w:t>
+      </w:r>
+      <w:r>
+        <w:rPr>
+          <w:rFonts w:ascii="Avenir Book" w:eastAsia="System Font" w:hAnsi="Avenir Book" w:cs="System Font"/>
+          <w:sz w:val="22"/>
+          <w:szCs w:val="24"/>
+        </w:rPr>
+        <w:t xml:space="preserve"> de forma segura</w:t>
+      </w:r>
+      <w:r>
+        <w:rPr>
+          <w:rFonts w:ascii="Avenir Book" w:eastAsia="System Font" w:hAnsi="Avenir Book" w:cs="System Font"/>
+          <w:sz w:val="22"/>
+          <w:szCs w:val="24"/>
+        </w:rPr>
+        <w:t>,</w:t>
+      </w:r>
+      <w:r>
+        <w:rPr>
+          <w:rFonts w:ascii="Avenir Book" w:eastAsia="System Font" w:hAnsi="Avenir Book" w:cs="System Font"/>
+          <w:sz w:val="22"/>
+          <w:szCs w:val="24"/>
+        </w:rPr>
+        <w:t xml:space="preserve"> pela camada de ligação de dados. Esta camada apresenta, ainda, o progresso em percentagem enquanto é efetuada a transmissão e um relatório final com os bytes transmitidos/recebidos, os bytes que o ficheiro original tem, o tempo total gasto e o tempo gasto apenas durante a transferência.</w:t>
+      </w:r>
+    </w:p>
+    <w:p>
+      <w:pPr>
         <w:pStyle w:val="CorpoTexto"/>
         <w:spacing w:before="0"/>
         <w:ind w:left="-142" w:firstLine="357"/>
         <w:rPr>
-          <w:rFonts w:ascii="Avenir Book" w:hAnsi="Avenir Book"/>
-          <w:color w:val="000000" w:themeColor="text1"/>
-          <w:sz w:val="22"/>
-        </w:rPr>
-      </w:pPr>
-    </w:p>
-    <w:p>
-      <w:pPr>
-        <w:pStyle w:val="Heading2"/>
-        <w:numPr>
-          <w:ilvl w:val="0"/>
-          <w:numId w:val="6"/>
-        </w:numPr>
-        <w:spacing w:before="0" w:after="0" w:line="360" w:lineRule="auto"/>
-        <w:ind w:left="-142" w:firstLine="357"/>
-        <w:rPr>
-          <w:rFonts w:ascii="Avenir Book" w:hAnsi="Avenir Book"/>
-          <w:sz w:val="24"/>
-          <w:szCs w:val="22"/>
-        </w:rPr>
-      </w:pPr>
-      <w:bookmarkStart w:id="4" w:name="_Toc497605616"/>
-      <w:r>
-        <w:rPr>
-          <w:rFonts w:ascii="Avenir Book" w:hAnsi="Avenir Book"/>
-          <w:sz w:val="24"/>
-          <w:szCs w:val="22"/>
-        </w:rPr>
-        <w:t>Camada de Aplicação</w:t>
-      </w:r>
-      <w:bookmarkEnd w:id="4"/>
-    </w:p>
-    <w:p>
-      <w:pPr>
-        <w:spacing w:before="0"/>
-        <w:ind w:left="-142" w:firstLine="357"/>
-        <w:rPr>
-          <w:rFonts w:ascii="Avenir Book" w:eastAsia="System Font" w:hAnsi="Avenir Book" w:cs="System Font"/>
-          <w:sz w:val="22"/>
-          <w:szCs w:val="24"/>
-        </w:rPr>
-      </w:pPr>
-      <w:r>
-        <w:rPr>
-          <w:rFonts w:ascii="Avenir Book" w:eastAsia="System Font" w:hAnsi="Avenir Book" w:cs="System Font"/>
-          <w:sz w:val="22"/>
-          <w:szCs w:val="24"/>
-        </w:rPr>
-        <w:t xml:space="preserve">É implementada pelo ficheiro </w:t>
-      </w:r>
-      <w:r>
-        <w:rPr>
-          <w:rFonts w:ascii="Avenir Book" w:eastAsia="System Font" w:hAnsi="Avenir Book" w:cs="System Font"/>
-          <w:i/>
-          <w:sz w:val="22"/>
-          <w:szCs w:val="24"/>
-        </w:rPr>
-        <w:t>appAPI.h</w:t>
-      </w:r>
-      <w:r>
-        <w:rPr>
-          <w:rFonts w:ascii="Avenir Book" w:eastAsia="System Font" w:hAnsi="Avenir Book" w:cs="System Font"/>
-          <w:sz w:val="22"/>
-          <w:szCs w:val="24"/>
-        </w:rPr>
-        <w:t>, sendo usada</w:t>
-      </w:r>
-      <w:r>
-        <w:rPr>
-          <w:rFonts w:ascii="Avenir Book" w:eastAsia="System Font" w:hAnsi="Avenir Book" w:cs="System Font"/>
-          <w:sz w:val="22"/>
-          <w:szCs w:val="24"/>
-        </w:rPr>
-        <w:t>,</w:t>
-      </w:r>
-      <w:r>
-        <w:rPr>
-          <w:rFonts w:ascii="Avenir Book" w:eastAsia="System Font" w:hAnsi="Avenir Book" w:cs="System Font"/>
-          <w:sz w:val="22"/>
-          <w:szCs w:val="24"/>
-        </w:rPr>
-        <w:t xml:space="preserve"> pelo transmissor</w:t>
-      </w:r>
-      <w:r>
-        <w:rPr>
-          <w:rFonts w:ascii="Avenir Book" w:eastAsia="System Font" w:hAnsi="Avenir Book" w:cs="System Font"/>
-          <w:sz w:val="22"/>
-          <w:szCs w:val="24"/>
-        </w:rPr>
-        <w:t>,</w:t>
-      </w:r>
-      <w:r>
-        <w:rPr>
-          <w:rFonts w:ascii="Avenir Book" w:eastAsia="System Font" w:hAnsi="Avenir Book" w:cs="System Font"/>
-          <w:sz w:val="22"/>
-          <w:szCs w:val="24"/>
-        </w:rPr>
-        <w:t xml:space="preserve"> para ler um ficheiro e transmit</w:t>
-      </w:r>
-      <w:r>
-        <w:rPr>
-          <w:rFonts w:ascii="Avenir Book" w:eastAsia="System Font" w:hAnsi="Avenir Book" w:cs="System Font"/>
-          <w:sz w:val="22"/>
-          <w:szCs w:val="24"/>
-        </w:rPr>
-        <w:t xml:space="preserve">i-lo pacote a </w:t>
-      </w:r>
-      <w:r>
-        <w:rPr>
-          <w:rFonts w:ascii="Avenir Book" w:eastAsia="System Font" w:hAnsi="Avenir Book" w:cs="System Font"/>
-          <w:sz w:val="22"/>
-          <w:szCs w:val="24"/>
-        </w:rPr>
-        <w:t>pacote</w:t>
-      </w:r>
-      <w:r>
-        <w:rPr>
-          <w:rFonts w:ascii="Avenir Book" w:eastAsia="System Font" w:hAnsi="Avenir Book" w:cs="System Font"/>
-          <w:sz w:val="22"/>
-          <w:szCs w:val="24"/>
-        </w:rPr>
-        <w:t>,</w:t>
-      </w:r>
-      <w:r>
-        <w:rPr>
-          <w:rFonts w:ascii="Avenir Book" w:eastAsia="System Font" w:hAnsi="Avenir Book" w:cs="System Font"/>
-          <w:sz w:val="22"/>
-          <w:szCs w:val="24"/>
-        </w:rPr>
-        <w:t xml:space="preserve"> de forma segura</w:t>
-      </w:r>
-      <w:r>
-        <w:rPr>
-          <w:rFonts w:ascii="Avenir Book" w:eastAsia="System Font" w:hAnsi="Avenir Book" w:cs="System Font"/>
-          <w:sz w:val="22"/>
-          <w:szCs w:val="24"/>
-        </w:rPr>
-        <w:t>,</w:t>
-      </w:r>
-      <w:r>
-        <w:rPr>
-          <w:rFonts w:ascii="Avenir Book" w:eastAsia="System Font" w:hAnsi="Avenir Book" w:cs="System Font"/>
-          <w:sz w:val="22"/>
-          <w:szCs w:val="24"/>
-        </w:rPr>
-        <w:t xml:space="preserve"> pela camada de ligação de</w:t>
-      </w:r>
-      <w:r>
-        <w:rPr>
-          <w:rFonts w:ascii="Avenir Book" w:eastAsia="System Font" w:hAnsi="Avenir Book" w:cs="System Font"/>
-          <w:sz w:val="22"/>
-          <w:szCs w:val="24"/>
-        </w:rPr>
-        <w:t xml:space="preserve"> dados</w:t>
-      </w:r>
-      <w:r>
-        <w:rPr>
-          <w:rFonts w:ascii="Avenir Book" w:eastAsia="System Font" w:hAnsi="Avenir Book" w:cs="System Font"/>
-          <w:sz w:val="22"/>
-          <w:szCs w:val="24"/>
-        </w:rPr>
-        <w:t xml:space="preserve"> e</w:t>
-      </w:r>
-      <w:r>
-        <w:rPr>
-          <w:rFonts w:ascii="Avenir Book" w:eastAsia="System Font" w:hAnsi="Avenir Book" w:cs="System Font"/>
-          <w:sz w:val="22"/>
-          <w:szCs w:val="24"/>
-        </w:rPr>
-        <w:t>,</w:t>
-      </w:r>
-      <w:r>
-        <w:rPr>
-          <w:rFonts w:ascii="Avenir Book" w:eastAsia="System Font" w:hAnsi="Avenir Book" w:cs="System Font"/>
-          <w:sz w:val="22"/>
-          <w:szCs w:val="24"/>
-        </w:rPr>
-        <w:t xml:space="preserve"> pelo recetor</w:t>
-      </w:r>
-      <w:r>
-        <w:rPr>
-          <w:rFonts w:ascii="Avenir Book" w:eastAsia="System Font" w:hAnsi="Avenir Book" w:cs="System Font"/>
-          <w:sz w:val="22"/>
-          <w:szCs w:val="24"/>
-        </w:rPr>
-        <w:t>,</w:t>
-      </w:r>
-      <w:r>
-        <w:rPr>
-          <w:rFonts w:ascii="Avenir Book" w:eastAsia="System Font" w:hAnsi="Avenir Book" w:cs="System Font"/>
-          <w:sz w:val="22"/>
-          <w:szCs w:val="24"/>
-        </w:rPr>
-        <w:t xml:space="preserve"> </w:t>
-      </w:r>
-      <w:r>
-        <w:rPr>
-          <w:rFonts w:ascii="Avenir Book" w:eastAsia="System Font" w:hAnsi="Avenir Book" w:cs="System Font"/>
-          <w:sz w:val="22"/>
-          <w:szCs w:val="24"/>
-        </w:rPr>
-        <w:t xml:space="preserve">para receber um ficheiro pacote a </w:t>
-      </w:r>
-      <w:r>
-        <w:rPr>
-          <w:rFonts w:ascii="Avenir Book" w:eastAsia="System Font" w:hAnsi="Avenir Book" w:cs="System Font"/>
-          <w:sz w:val="22"/>
-          <w:szCs w:val="24"/>
-        </w:rPr>
-        <w:t>pacote</w:t>
-      </w:r>
-      <w:r>
-        <w:rPr>
-          <w:rFonts w:ascii="Avenir Book" w:eastAsia="System Font" w:hAnsi="Avenir Book" w:cs="System Font"/>
-          <w:sz w:val="22"/>
-          <w:szCs w:val="24"/>
-        </w:rPr>
-        <w:t>,</w:t>
-      </w:r>
-      <w:r>
-        <w:rPr>
-          <w:rFonts w:ascii="Avenir Book" w:eastAsia="System Font" w:hAnsi="Avenir Book" w:cs="System Font"/>
-          <w:sz w:val="22"/>
-          <w:szCs w:val="24"/>
-        </w:rPr>
-        <w:t xml:space="preserve"> de forma segura</w:t>
-      </w:r>
-      <w:r>
-        <w:rPr>
-          <w:rFonts w:ascii="Avenir Book" w:eastAsia="System Font" w:hAnsi="Avenir Book" w:cs="System Font"/>
-          <w:sz w:val="22"/>
-          <w:szCs w:val="24"/>
-        </w:rPr>
-        <w:t>,</w:t>
-      </w:r>
-      <w:r>
-        <w:rPr>
-          <w:rFonts w:ascii="Avenir Book" w:eastAsia="System Font" w:hAnsi="Avenir Book" w:cs="System Font"/>
-          <w:sz w:val="22"/>
-          <w:szCs w:val="24"/>
-        </w:rPr>
-        <w:t xml:space="preserve"> pela camada de ligação de dados. Esta camada apresenta, ainda, o progresso em percentagem enquanto é efetuada a transmissão e um relatório final com os bytes transmitidos/recebidos, os bytes que o ficheiro original tem, o tempo total gasto e o tempo gasto apenas durante a transferência.</w:t>
-      </w:r>
-    </w:p>
-    <w:p>
-      <w:pPr>
-        <w:pStyle w:val="CorpoTexto"/>
-        <w:spacing w:before="0"/>
-        <w:ind w:left="-142" w:firstLine="357"/>
-        <w:rPr>
           <w:rFonts w:ascii="Avenir Book" w:eastAsia="System Font" w:hAnsi="Avenir Book" w:cs="System Font"/>
           <w:color w:val="000000" w:themeColor="text1"/>
           <w:sz w:val="22"/>
@@ -3571,16 +3621,7 @@
           <w:color w:val="000000" w:themeColor="text1"/>
           <w:sz w:val="22"/>
         </w:rPr>
-        <w:t xml:space="preserve"> pela </w:t>
-      </w:r>
-      <w:r>
-        <w:rPr>
-          <w:rFonts w:ascii="Avenir Book" w:eastAsia="System Font" w:hAnsi="Avenir Book" w:cs="System Font"/>
-          <w:color w:val="000000" w:themeColor="text1"/>
-          <w:sz w:val="22"/>
-        </w:rPr>
-        <w:lastRenderedPageBreak/>
-        <w:t xml:space="preserve">função </w:t>
+        <w:t xml:space="preserve"> pela função </w:t>
       </w:r>
       <w:r>
         <w:rPr>
@@ -3648,46 +3689,104 @@
           <w:color w:val="000000" w:themeColor="text1"/>
           <w:sz w:val="22"/>
         </w:rPr>
-        <w:t xml:space="preserve"> para os tempos de início do programa, início da transferência, fim da transferência e fim do programa.</w:t>
-      </w:r>
-    </w:p>
-    <w:p>
-      <w:pPr>
-        <w:pStyle w:val="CorpoTexto"/>
+        <w:t xml:space="preserve"> </w:t>
+      </w:r>
+      <w:r>
+        <w:rPr>
+          <w:rFonts w:ascii="Avenir Book" w:eastAsia="System Font" w:hAnsi="Avenir Book" w:cs="System Font"/>
+          <w:color w:val="000000" w:themeColor="text1"/>
+          <w:sz w:val="22"/>
+        </w:rPr>
+        <w:lastRenderedPageBreak/>
+        <w:t>para os tempos de início do programa, início da transferência, fim da transferência e fim do programa.</w:t>
+      </w:r>
+    </w:p>
+    <w:p>
+      <w:pPr>
+        <w:pStyle w:val="Heading2"/>
+        <w:numPr>
+          <w:ilvl w:val="0"/>
+          <w:numId w:val="6"/>
+        </w:numPr>
+        <w:spacing w:before="200" w:after="0" w:line="360" w:lineRule="auto"/>
+        <w:ind w:left="-142" w:firstLine="357"/>
+        <w:rPr>
+          <w:rFonts w:ascii="Avenir Book" w:hAnsi="Avenir Book"/>
+          <w:sz w:val="24"/>
+          <w:szCs w:val="22"/>
+        </w:rPr>
+      </w:pPr>
+      <w:bookmarkStart w:id="5" w:name="_Toc497664296"/>
+      <w:r>
+        <w:rPr>
+          <w:rFonts w:ascii="Avenir Book" w:hAnsi="Avenir Book"/>
+          <w:sz w:val="24"/>
+          <w:szCs w:val="22"/>
+        </w:rPr>
+        <w:t>Interface</w:t>
+      </w:r>
+      <w:bookmarkEnd w:id="5"/>
+    </w:p>
+    <w:p>
+      <w:pPr>
         <w:spacing w:before="0"/>
         <w:ind w:left="-142" w:firstLine="357"/>
         <w:rPr>
+          <w:rFonts w:ascii="Avenir Book" w:hAnsi="Avenir Book"/>
+          <w:color w:val="000000"/>
+          <w:sz w:val="22"/>
+        </w:rPr>
+      </w:pPr>
+      <w:r>
+        <w:rPr>
           <w:rFonts w:ascii="Avenir Book" w:eastAsia="System Font" w:hAnsi="Avenir Book" w:cs="System Font"/>
-          <w:color w:val="000000" w:themeColor="text1"/>
-          <w:sz w:val="22"/>
-        </w:rPr>
-      </w:pPr>
-    </w:p>
-    <w:p>
-      <w:pPr>
-        <w:pStyle w:val="Heading2"/>
-        <w:numPr>
-          <w:ilvl w:val="0"/>
-          <w:numId w:val="6"/>
-        </w:numPr>
-        <w:spacing w:before="0" w:after="0" w:line="360" w:lineRule="auto"/>
-        <w:ind w:left="-142" w:firstLine="357"/>
-        <w:rPr>
-          <w:rFonts w:ascii="Avenir Book" w:hAnsi="Avenir Book"/>
-          <w:sz w:val="24"/>
-          <w:szCs w:val="22"/>
-        </w:rPr>
-      </w:pPr>
-      <w:bookmarkStart w:id="5" w:name="_Toc497605617"/>
-      <w:r>
-        <w:rPr>
-          <w:rFonts w:ascii="Avenir Book" w:hAnsi="Avenir Book"/>
-          <w:sz w:val="24"/>
-          <w:szCs w:val="22"/>
-        </w:rPr>
-        <w:t>Interface</w:t>
-      </w:r>
-      <w:bookmarkEnd w:id="5"/>
+          <w:sz w:val="22"/>
+          <w:szCs w:val="24"/>
+        </w:rPr>
+        <w:t xml:space="preserve">É implementada pelos ficheiros </w:t>
+      </w:r>
+      <w:r>
+        <w:rPr>
+          <w:rFonts w:ascii="Avenir Book" w:eastAsia="System Font" w:hAnsi="Avenir Book" w:cs="System Font"/>
+          <w:i/>
+          <w:sz w:val="22"/>
+          <w:szCs w:val="24"/>
+        </w:rPr>
+        <w:t>writenoncanonical.c</w:t>
+      </w:r>
+      <w:r>
+        <w:rPr>
+          <w:rFonts w:ascii="Avenir Book" w:eastAsia="System Font" w:hAnsi="Avenir Book" w:cs="System Font"/>
+          <w:sz w:val="22"/>
+          <w:szCs w:val="24"/>
+        </w:rPr>
+        <w:t xml:space="preserve"> para o transmissor e </w:t>
+      </w:r>
+      <w:r>
+        <w:rPr>
+          <w:rFonts w:ascii="Avenir Book" w:eastAsia="System Font" w:hAnsi="Avenir Book" w:cs="System Font"/>
+          <w:i/>
+          <w:sz w:val="22"/>
+          <w:szCs w:val="24"/>
+        </w:rPr>
+        <w:t>noncanonical.c</w:t>
+      </w:r>
+      <w:r>
+        <w:rPr>
+          <w:rFonts w:ascii="Avenir Book" w:eastAsia="System Font" w:hAnsi="Avenir Book" w:cs="System Font"/>
+          <w:sz w:val="22"/>
+          <w:szCs w:val="24"/>
+        </w:rPr>
+        <w:t xml:space="preserve"> </w:t>
+      </w:r>
+      <w:r>
+        <w:rPr>
+          <w:rFonts w:ascii="Avenir Book" w:eastAsia="System Font" w:hAnsi="Avenir Book" w:cs="System Font"/>
+          <w:sz w:val="22"/>
+          <w:szCs w:val="24"/>
+        </w:rPr>
+        <w:t>para o recetor, que obtêm como argumentos a porta série a usar e, no caso do transmissor, o nome do ficheiro a transmitir. A interface passa estes dados para a camada de aplicação.</w:t>
+      </w:r>
     </w:p>
     <w:p>
       <w:pPr>
@@ -3699,125 +3798,51 @@
           <w:szCs w:val="24"/>
         </w:rPr>
       </w:pPr>
-      <w:r>
-        <w:rPr>
-          <w:rFonts w:ascii="Avenir Book" w:eastAsia="System Font" w:hAnsi="Avenir Book" w:cs="System Font"/>
-          <w:sz w:val="22"/>
-          <w:szCs w:val="24"/>
-        </w:rPr>
-        <w:t xml:space="preserve">É implementada pelos ficheiros </w:t>
-      </w:r>
-      <w:r>
-        <w:rPr>
-          <w:rFonts w:ascii="Avenir Book" w:eastAsia="System Font" w:hAnsi="Avenir Book" w:cs="System Font"/>
-          <w:i/>
-          <w:sz w:val="22"/>
-          <w:szCs w:val="24"/>
-        </w:rPr>
-        <w:t>writenoncanonical.c</w:t>
-      </w:r>
-      <w:r>
-        <w:rPr>
-          <w:rFonts w:ascii="Avenir Book" w:eastAsia="System Font" w:hAnsi="Avenir Book" w:cs="System Font"/>
-          <w:sz w:val="22"/>
-          <w:szCs w:val="24"/>
-        </w:rPr>
-        <w:t xml:space="preserve"> para o transmissor e </w:t>
-      </w:r>
-      <w:r>
-        <w:rPr>
-          <w:rFonts w:ascii="Avenir Book" w:eastAsia="System Font" w:hAnsi="Avenir Book" w:cs="System Font"/>
-          <w:i/>
-          <w:sz w:val="22"/>
-          <w:szCs w:val="24"/>
-        </w:rPr>
-        <w:t>noncanonical.c</w:t>
-      </w:r>
-      <w:r>
-        <w:rPr>
-          <w:rFonts w:ascii="Avenir Book" w:eastAsia="System Font" w:hAnsi="Avenir Book" w:cs="System Font"/>
-          <w:sz w:val="22"/>
-          <w:szCs w:val="24"/>
-        </w:rPr>
-        <w:t xml:space="preserve"> </w:t>
-      </w:r>
-      <w:r>
-        <w:rPr>
-          <w:rFonts w:ascii="Avenir Book" w:eastAsia="System Font" w:hAnsi="Avenir Book" w:cs="System Font"/>
-          <w:sz w:val="22"/>
-          <w:szCs w:val="24"/>
-        </w:rPr>
-        <w:t>para o recetor, que obtêm como argumentos a porta série a usar e, no caso do transmissor, o nome do ficheiro a transmitir. A interface passa estes dados para a camada de aplicação.</w:t>
-      </w:r>
     </w:p>
     <w:p>
       <w:pPr>
         <w:pStyle w:val="Heading1"/>
-        <w:numPr>
-          <w:ilvl w:val="0"/>
-          <w:numId w:val="0"/>
-        </w:numPr>
-        <w:ind w:firstLine="215"/>
-      </w:pPr>
-    </w:p>
-    <w:p>
-      <w:pPr>
-        <w:spacing w:before="0"/>
-        <w:rPr>
-          <w:rFonts w:ascii="Avenir Book" w:eastAsia="System Font" w:hAnsi="Avenir Book" w:cs="System Font"/>
-          <w:sz w:val="22"/>
-          <w:szCs w:val="24"/>
-        </w:rPr>
-      </w:pPr>
+      </w:pPr>
+      <w:bookmarkStart w:id="6" w:name="_Toc497664297"/>
+      <w:r>
+        <w:t>Casos de Uso Principais</w:t>
+      </w:r>
+      <w:bookmarkEnd w:id="6"/>
     </w:p>
     <w:p>
       <w:pPr>
         <w:spacing w:before="0"/>
         <w:ind w:left="-142" w:firstLine="357"/>
-        <w:jc w:val="center"/>
-        <w:rPr>
-          <w:rFonts w:ascii="Avenir Book" w:hAnsi="Avenir Book"/>
-          <w:color w:val="000000"/>
-          <w:sz w:val="22"/>
-        </w:rPr>
-      </w:pPr>
-      <w:r>
-        <w:rPr>
-          <w:rFonts w:ascii="Avenir Book" w:hAnsi="Avenir Book"/>
-          <w:color w:val="000000"/>
-          <w:sz w:val="22"/>
-        </w:rPr>
-        <w:br w:type="page"/>
-      </w:r>
-    </w:p>
-    <w:p>
-      <w:pPr>
-        <w:pStyle w:val="Heading1"/>
-      </w:pPr>
-      <w:bookmarkStart w:id="6" w:name="_Toc497605618"/>
-      <w:r>
-        <w:lastRenderedPageBreak/>
-        <w:t>Casos de Uso Principais</w:t>
-      </w:r>
-      <w:bookmarkEnd w:id="6"/>
+        <w:rPr>
+          <w:rFonts w:ascii="Avenir Book" w:hAnsi="Avenir Book"/>
+          <w:color w:val="000000"/>
+          <w:sz w:val="22"/>
+        </w:rPr>
+      </w:pPr>
+      <w:r>
+        <w:rPr>
+          <w:rFonts w:ascii="Avenir Book" w:hAnsi="Avenir Book"/>
+          <w:color w:val="000000"/>
+          <w:sz w:val="22"/>
+        </w:rPr>
+        <w:t>Identificação</w:t>
+      </w:r>
     </w:p>
     <w:p>
       <w:pPr>
         <w:spacing w:before="0"/>
         <w:ind w:left="-142" w:firstLine="357"/>
         <w:rPr>
-          <w:rFonts w:ascii="Avenir Book" w:hAnsi="Avenir Book"/>
-          <w:color w:val="000000"/>
-          <w:sz w:val="22"/>
-        </w:rPr>
-      </w:pPr>
-      <w:r>
-        <w:rPr>
-          <w:rFonts w:ascii="Avenir Book" w:hAnsi="Avenir Book"/>
-          <w:color w:val="000000"/>
-          <w:sz w:val="22"/>
-        </w:rPr>
-        <w:t>Identificação</w:t>
+          <w:sz w:val="22"/>
+        </w:rPr>
+      </w:pPr>
+      <w:r>
+        <w:rPr>
+          <w:rFonts w:ascii="Avenir Book" w:hAnsi="Avenir Book"/>
+          <w:color w:val="000000"/>
+          <w:sz w:val="22"/>
+        </w:rPr>
+        <w:t>Sequência de chamada de funções</w:t>
       </w:r>
     </w:p>
     <w:p>
@@ -3830,64 +3855,13 @@
           <w:sz w:val="22"/>
         </w:rPr>
       </w:pPr>
-      <w:r>
-        <w:rPr>
-          <w:rFonts w:ascii="Avenir Book" w:hAnsi="Avenir Book"/>
-          <w:color w:val="000000"/>
-          <w:sz w:val="22"/>
-        </w:rPr>
-        <w:t>Sequência de chamada de funções</w:t>
-      </w:r>
-    </w:p>
-    <w:p>
-      <w:pPr>
-        <w:pStyle w:val="CorpoTexto"/>
-        <w:spacing w:before="0"/>
-        <w:ind w:left="-142" w:firstLine="357"/>
-        <w:rPr>
-          <w:rFonts w:ascii="Avenir Book" w:hAnsi="Avenir Book"/>
-          <w:sz w:val="22"/>
-          <w:szCs w:val="22"/>
-        </w:rPr>
-      </w:pPr>
-    </w:p>
-    <w:p>
-      <w:pPr>
-        <w:spacing w:before="0"/>
-        <w:ind w:left="-142" w:firstLine="357"/>
-        <w:jc w:val="center"/>
-        <w:rPr>
-          <w:rFonts w:ascii="Avenir Book" w:hAnsi="Avenir Book"/>
-          <w:color w:val="000000"/>
-          <w:sz w:val="22"/>
-        </w:rPr>
-      </w:pPr>
-    </w:p>
-    <w:p>
-      <w:pPr>
-        <w:spacing w:before="0"/>
-        <w:ind w:left="-142" w:firstLine="357"/>
-        <w:jc w:val="center"/>
-        <w:rPr>
-          <w:rFonts w:ascii="Avenir Book" w:eastAsiaTheme="majorEastAsia" w:hAnsi="Avenir Book" w:cstheme="majorBidi"/>
-          <w:b/>
-          <w:sz w:val="22"/>
-        </w:rPr>
-      </w:pPr>
-      <w:r>
-        <w:rPr>
-          <w:sz w:val="22"/>
-        </w:rPr>
-        <w:br w:type="page"/>
-      </w:r>
     </w:p>
     <w:p>
       <w:pPr>
         <w:pStyle w:val="Heading1"/>
       </w:pPr>
-      <w:bookmarkStart w:id="7" w:name="_Toc497605619"/>
-      <w:r>
-        <w:lastRenderedPageBreak/>
+      <w:bookmarkStart w:id="7" w:name="_Toc497664298"/>
+      <w:r>
         <w:t>Protocolo de Ligação Lógica</w:t>
       </w:r>
       <w:bookmarkEnd w:id="7"/>
@@ -4031,23 +4005,12 @@
     </w:p>
     <w:p>
       <w:pPr>
-        <w:spacing w:before="0"/>
-        <w:ind w:left="-142" w:firstLine="357"/>
-        <w:rPr>
-          <w:rFonts w:ascii="Avenir Book" w:hAnsi="Avenir Book"/>
-          <w:color w:val="000000"/>
-          <w:sz w:val="22"/>
-        </w:rPr>
-      </w:pPr>
-    </w:p>
-    <w:p>
-      <w:pPr>
         <w:pStyle w:val="Heading2"/>
         <w:numPr>
           <w:ilvl w:val="0"/>
           <w:numId w:val="7"/>
         </w:numPr>
-        <w:spacing w:before="0" w:after="0" w:line="360" w:lineRule="auto"/>
+        <w:spacing w:before="200" w:after="0" w:line="360" w:lineRule="auto"/>
         <w:ind w:left="-142" w:firstLine="357"/>
         <w:rPr>
           <w:rFonts w:ascii="Avenir Book" w:hAnsi="Avenir Book"/>
@@ -4055,7 +4018,7 @@
           <w:szCs w:val="22"/>
         </w:rPr>
       </w:pPr>
-      <w:bookmarkStart w:id="8" w:name="_Toc497605620"/>
+      <w:bookmarkStart w:id="8" w:name="_Toc497664299"/>
       <w:r>
         <w:rPr>
           <w:rFonts w:ascii="Avenir Book" w:hAnsi="Avenir Book"/>
@@ -4240,7 +4203,15 @@
           <w:rFonts w:ascii="Avenir Book" w:eastAsia="System Font" w:hAnsi="Avenir Book" w:cs="System Font"/>
           <w:sz w:val="22"/>
         </w:rPr>
-        <w:t>pera por um DISC, envia um DISC</w:t>
+        <w:t xml:space="preserve">pera por um DISC, </w:t>
+      </w:r>
+      <w:r>
+        <w:rPr>
+          <w:rFonts w:ascii="Avenir Book" w:eastAsia="System Font" w:hAnsi="Avenir Book" w:cs="System Font"/>
+          <w:sz w:val="22"/>
+        </w:rPr>
+        <w:lastRenderedPageBreak/>
+        <w:t>envia um DISC</w:t>
       </w:r>
       <w:r>
         <w:rPr>
@@ -4281,57 +4252,189 @@
     </w:p>
     <w:p>
       <w:pPr>
+        <w:pStyle w:val="Heading2"/>
+        <w:numPr>
+          <w:ilvl w:val="0"/>
+          <w:numId w:val="7"/>
+        </w:numPr>
+        <w:spacing w:before="200" w:after="0" w:line="360" w:lineRule="auto"/>
+        <w:ind w:left="-142" w:firstLine="357"/>
+        <w:rPr>
+          <w:rFonts w:ascii="Avenir Book" w:hAnsi="Avenir Book"/>
+          <w:sz w:val="24"/>
+          <w:szCs w:val="22"/>
+        </w:rPr>
+      </w:pPr>
+      <w:bookmarkStart w:id="9" w:name="_Toc497664300"/>
+      <w:r>
+        <w:rPr>
+          <w:rFonts w:ascii="Avenir Book" w:hAnsi="Avenir Book"/>
+          <w:sz w:val="24"/>
+          <w:szCs w:val="22"/>
+        </w:rPr>
+        <w:t>llwrite() e ll</w:t>
+      </w:r>
+      <w:r>
+        <w:rPr>
+          <w:rFonts w:ascii="Avenir Book" w:hAnsi="Avenir Book"/>
+          <w:sz w:val="24"/>
+          <w:szCs w:val="22"/>
+        </w:rPr>
+        <w:t>read()</w:t>
+      </w:r>
+      <w:bookmarkEnd w:id="9"/>
+    </w:p>
+    <w:p>
+      <w:pPr>
         <w:spacing w:before="0"/>
         <w:ind w:left="-142" w:firstLine="357"/>
         <w:rPr>
-          <w:rFonts w:ascii="Avenir Book" w:hAnsi="Avenir Book"/>
-          <w:color w:val="000000"/>
-          <w:sz w:val="22"/>
-        </w:rPr>
-      </w:pPr>
-    </w:p>
-    <w:p>
-      <w:pPr>
-        <w:pStyle w:val="Heading2"/>
-        <w:numPr>
-          <w:ilvl w:val="0"/>
-          <w:numId w:val="7"/>
-        </w:numPr>
-        <w:spacing w:before="0" w:after="0" w:line="360" w:lineRule="auto"/>
-        <w:ind w:left="-142" w:firstLine="357"/>
-        <w:rPr>
-          <w:rFonts w:ascii="Avenir Book" w:hAnsi="Avenir Book"/>
-          <w:sz w:val="24"/>
-          <w:szCs w:val="22"/>
-        </w:rPr>
-      </w:pPr>
-      <w:bookmarkStart w:id="9" w:name="_Toc497605621"/>
-      <w:r>
-        <w:rPr>
-          <w:rFonts w:ascii="Avenir Book" w:hAnsi="Avenir Book"/>
-          <w:sz w:val="24"/>
-          <w:szCs w:val="22"/>
-        </w:rPr>
-        <w:t>llwrite() e ll</w:t>
-      </w:r>
-      <w:r>
-        <w:rPr>
-          <w:rFonts w:ascii="Avenir Book" w:hAnsi="Avenir Book"/>
-          <w:sz w:val="24"/>
-          <w:szCs w:val="22"/>
-        </w:rPr>
-        <w:t>read()</w:t>
-      </w:r>
-      <w:bookmarkEnd w:id="9"/>
+          <w:rFonts w:ascii="Avenir Book" w:eastAsia="System Font" w:hAnsi="Avenir Book" w:cs="System Font"/>
+          <w:sz w:val="22"/>
+          <w:szCs w:val="24"/>
+        </w:rPr>
+      </w:pPr>
+      <w:r>
+        <w:rPr>
+          <w:rFonts w:ascii="Avenir Book" w:eastAsia="System Font" w:hAnsi="Avenir Book" w:cs="System Font"/>
+          <w:sz w:val="22"/>
+          <w:szCs w:val="24"/>
+        </w:rPr>
+        <w:t xml:space="preserve">A função </w:t>
+      </w:r>
+      <w:r>
+        <w:rPr>
+          <w:rFonts w:ascii="Avenir Book" w:eastAsia="System Font" w:hAnsi="Avenir Book" w:cs="System Font"/>
+          <w:i/>
+          <w:sz w:val="22"/>
+          <w:szCs w:val="24"/>
+        </w:rPr>
+        <w:t>llwrite()</w:t>
+      </w:r>
+      <w:r>
+        <w:rPr>
+          <w:rFonts w:ascii="Avenir Book" w:eastAsia="System Font" w:hAnsi="Avenir Book" w:cs="System Font"/>
+          <w:sz w:val="22"/>
+          <w:szCs w:val="24"/>
+        </w:rPr>
+        <w:t xml:space="preserve">, usada pelo transmissor, tem a responsabilidade de enviar dados com êxito. Os dados são encapsulados numa trama I, contendo 1 byte FLAG no início e no fim. Para evitar que os bytes da secção de dados sejam interpretados como FLAGs, é aplicado o processo de </w:t>
+      </w:r>
+      <w:r>
+        <w:rPr>
+          <w:rFonts w:ascii="Avenir Book" w:eastAsia="System Font" w:hAnsi="Avenir Book" w:cs="System Font"/>
+          <w:i/>
+          <w:sz w:val="22"/>
+          <w:szCs w:val="24"/>
+        </w:rPr>
+        <w:t>byte stuffing</w:t>
+      </w:r>
+      <w:r>
+        <w:rPr>
+          <w:rFonts w:ascii="Avenir Book" w:eastAsia="System Font" w:hAnsi="Avenir Book" w:cs="System Font"/>
+          <w:sz w:val="22"/>
+          <w:szCs w:val="24"/>
+        </w:rPr>
+        <w:t xml:space="preserve">, substituindo cada uma destas falsas FLAGs por um byte de </w:t>
+      </w:r>
+      <w:r>
+        <w:rPr>
+          <w:rFonts w:ascii="Avenir Book" w:eastAsia="System Font" w:hAnsi="Avenir Book" w:cs="System Font"/>
+          <w:i/>
+          <w:sz w:val="22"/>
+          <w:szCs w:val="24"/>
+        </w:rPr>
+        <w:t>escape</w:t>
+      </w:r>
+      <w:r>
+        <w:rPr>
+          <w:rFonts w:ascii="Avenir Book" w:eastAsia="System Font" w:hAnsi="Avenir Book" w:cs="System Font"/>
+          <w:sz w:val="22"/>
+          <w:szCs w:val="24"/>
+        </w:rPr>
+        <w:t>, ESC</w:t>
+      </w:r>
+      <w:r>
+        <w:rPr>
+          <w:rFonts w:ascii="Avenir Book" w:eastAsia="System Font" w:hAnsi="Avenir Book" w:cs="System Font"/>
+          <w:sz w:val="22"/>
+          <w:szCs w:val="24"/>
+        </w:rPr>
+        <w:t xml:space="preserve"> e pelo OU-exclusivo da FLAG co</w:t>
+      </w:r>
+      <w:r>
+        <w:rPr>
+          <w:rFonts w:ascii="Avenir Book" w:eastAsia="System Font" w:hAnsi="Avenir Book" w:cs="System Font"/>
+          <w:sz w:val="22"/>
+          <w:szCs w:val="24"/>
+        </w:rPr>
+        <w:t>m 0x20</w:t>
+      </w:r>
+      <w:r>
+        <w:rPr>
+          <w:rFonts w:ascii="Avenir Book" w:eastAsia="System Font" w:hAnsi="Avenir Book" w:cs="System Font"/>
+          <w:sz w:val="22"/>
+          <w:szCs w:val="24"/>
+        </w:rPr>
+        <w:t xml:space="preserve"> e substituindo cada falso ESC por um ESC e pelo OU-exclusive do ESC com 0x20. Esta trama é</w:t>
+      </w:r>
+      <w:r>
+        <w:rPr>
+          <w:rFonts w:ascii="Avenir Book" w:eastAsia="System Font" w:hAnsi="Avenir Book" w:cs="System Font"/>
+          <w:sz w:val="22"/>
+          <w:szCs w:val="24"/>
+        </w:rPr>
+        <w:t>,</w:t>
+      </w:r>
+      <w:r>
+        <w:rPr>
+          <w:rFonts w:ascii="Avenir Book" w:eastAsia="System Font" w:hAnsi="Avenir Book" w:cs="System Font"/>
+          <w:sz w:val="22"/>
+          <w:szCs w:val="24"/>
+        </w:rPr>
+        <w:t xml:space="preserve"> então</w:t>
+      </w:r>
+      <w:r>
+        <w:rPr>
+          <w:rFonts w:ascii="Avenir Book" w:eastAsia="System Font" w:hAnsi="Avenir Book" w:cs="System Font"/>
+          <w:sz w:val="22"/>
+          <w:szCs w:val="24"/>
+        </w:rPr>
+        <w:t>,</w:t>
+      </w:r>
+      <w:r>
+        <w:rPr>
+          <w:rFonts w:ascii="Avenir Book" w:eastAsia="System Font" w:hAnsi="Avenir Book" w:cs="System Font"/>
+          <w:sz w:val="22"/>
+          <w:szCs w:val="24"/>
+        </w:rPr>
+        <w:t xml:space="preserve"> enviada, esperando-se uma trama RR ou REJ como reposta, sendo este envio protegido por </w:t>
+      </w:r>
+      <w:r>
+        <w:rPr>
+          <w:rFonts w:ascii="Avenir Book" w:eastAsia="System Font" w:hAnsi="Avenir Book" w:cs="System Font"/>
+          <w:i/>
+          <w:sz w:val="22"/>
+          <w:szCs w:val="24"/>
+        </w:rPr>
+        <w:t>timeout</w:t>
+      </w:r>
+      <w:r>
+        <w:rPr>
+          <w:rFonts w:ascii="Avenir Book" w:eastAsia="System Font" w:hAnsi="Avenir Book" w:cs="System Font"/>
+          <w:sz w:val="22"/>
+          <w:szCs w:val="24"/>
+        </w:rPr>
+        <w:t>. Caso a resposta seja um REJ e ainda não se tenha atingido o número máximo de tramas rejeitadas, procede-se ao reenvio da trama I.</w:t>
+      </w:r>
     </w:p>
     <w:p>
       <w:pPr>
         <w:spacing w:before="0"/>
         <w:ind w:left="-142" w:firstLine="357"/>
         <w:rPr>
-          <w:rFonts w:ascii="Avenir Book" w:eastAsia="System Font" w:hAnsi="Avenir Book" w:cs="System Font"/>
-          <w:sz w:val="22"/>
-          <w:szCs w:val="24"/>
+          <w:rFonts w:ascii="Avenir Book" w:hAnsi="Avenir Book"/>
+          <w:color w:val="000000"/>
+          <w:sz w:val="22"/>
         </w:rPr>
       </w:pPr>
       <w:r>
@@ -4349,7 +4452,7 @@
           <w:sz w:val="22"/>
           <w:szCs w:val="24"/>
         </w:rPr>
-        <w:t>llwrite()</w:t>
+        <w:t>llread()</w:t>
       </w:r>
       <w:r>
         <w:rPr>
@@ -4357,7 +4460,7 @@
           <w:sz w:val="22"/>
           <w:szCs w:val="24"/>
         </w:rPr>
-        <w:t xml:space="preserve">, usada pelo transmissor, tem a responsabilidade de enviar dados com êxito. Os dados são encapsulados numa trama I, contendo 1 byte FLAG no início e no fim. Para evitar que os bytes da secção de dados sejam interpretados como FLAGs, é aplicado o processo de </w:t>
+        <w:t xml:space="preserve">, usada pelo recetor, tem a responsabilidade de receber dados com êxito e reportar a sua receção ao transmissor. Os dados são recebidos dentro de uma trama I, na qual é necessário, em primeiro lugar, realizar-se o processo de </w:t>
       </w:r>
       <w:r>
         <w:rPr>
@@ -4366,7 +4469,7 @@
           <w:sz w:val="22"/>
           <w:szCs w:val="24"/>
         </w:rPr>
-        <w:t>byte stuffing</w:t>
+        <w:t>byte unstuffing</w:t>
       </w:r>
       <w:r>
         <w:rPr>
@@ -4374,7 +4477,7 @@
           <w:sz w:val="22"/>
           <w:szCs w:val="24"/>
         </w:rPr>
-        <w:t xml:space="preserve">, substituindo cada uma destas falsas FLAGs por um byte de </w:t>
+        <w:t xml:space="preserve">, que consiste no inverso de </w:t>
       </w:r>
       <w:r>
         <w:rPr>
@@ -4383,7 +4486,7 @@
           <w:sz w:val="22"/>
           <w:szCs w:val="24"/>
         </w:rPr>
-        <w:t>escape</w:t>
+        <w:t>byte stuffing</w:t>
       </w:r>
       <w:r>
         <w:rPr>
@@ -4391,7 +4494,7 @@
           <w:sz w:val="22"/>
           <w:szCs w:val="24"/>
         </w:rPr>
-        <w:t>, ESC</w:t>
+        <w:t>: converter cada conjunto de 2 bytes começado por ES</w:t>
       </w:r>
       <w:r>
         <w:rPr>
@@ -4399,7 +4502,7 @@
           <w:sz w:val="22"/>
           <w:szCs w:val="24"/>
         </w:rPr>
-        <w:t xml:space="preserve"> e pelo OU-exclusivo da FLAG co</w:t>
+        <w:t>C em 1 byte que é o OU-exclusive</w:t>
       </w:r>
       <w:r>
         <w:rPr>
@@ -4407,7 +4510,7 @@
           <w:sz w:val="22"/>
           <w:szCs w:val="24"/>
         </w:rPr>
-        <w:t>m 0x20</w:t>
+        <w:t xml:space="preserve"> do byte originalmente a seguir ao ESC com 0x20. A secção de dados (incluindo o respetivo BCC) é de seguida extraído. É enviado um RR caso o BCC dos dados seja válido, embora o pacote não seja lido caso a trama for um duplicado, e também se o BCC dos dados for </w:t>
       </w:r>
       <w:r>
         <w:rPr>
@@ -4415,7 +4518,7 @@
           <w:sz w:val="22"/>
           <w:szCs w:val="24"/>
         </w:rPr>
-        <w:t xml:space="preserve"> e substituindo cada falso ESC por um ESC e pelo OU-exclusive do ESC com 0x20. Esta trama é</w:t>
+        <w:t>inválido,</w:t>
       </w:r>
       <w:r>
         <w:rPr>
@@ -4423,7 +4526,7 @@
           <w:sz w:val="22"/>
           <w:szCs w:val="24"/>
         </w:rPr>
-        <w:t>,</w:t>
+        <w:t xml:space="preserve"> mas a trama for um duplicado. É enviado um REJ caso o BCC dos dados seja inválido e a trama não for um duplicado. Se for o REJ a ser enviado e </w:t>
       </w:r>
       <w:r>
         <w:rPr>
@@ -4431,7 +4534,7 @@
           <w:sz w:val="22"/>
           <w:szCs w:val="24"/>
         </w:rPr>
-        <w:t xml:space="preserve"> então</w:t>
+        <w:t xml:space="preserve">o </w:t>
       </w:r>
       <w:r>
         <w:rPr>
@@ -4439,41 +4542,7 @@
           <w:sz w:val="22"/>
           <w:szCs w:val="24"/>
         </w:rPr>
-        <w:t>,</w:t>
-      </w:r>
-      <w:r>
-        <w:rPr>
-          <w:rFonts w:ascii="Avenir Book" w:eastAsia="System Font" w:hAnsi="Avenir Book" w:cs="System Font"/>
-          <w:sz w:val="22"/>
-          <w:szCs w:val="24"/>
-        </w:rPr>
-        <w:t xml:space="preserve"> enviada, esperando-se uma trama RR ou REJ como reposta, sendo este envio protegido por </w:t>
-      </w:r>
-      <w:r>
-        <w:rPr>
-          <w:rFonts w:ascii="Avenir Book" w:eastAsia="System Font" w:hAnsi="Avenir Book" w:cs="System Font"/>
-          <w:i/>
-          <w:sz w:val="22"/>
-          <w:szCs w:val="24"/>
-        </w:rPr>
-        <w:t>timeout</w:t>
-      </w:r>
-      <w:r>
-        <w:rPr>
-          <w:rFonts w:ascii="Avenir Book" w:eastAsia="System Font" w:hAnsi="Avenir Book" w:cs="System Font"/>
-          <w:sz w:val="22"/>
-          <w:szCs w:val="24"/>
-        </w:rPr>
-        <w:t xml:space="preserve">. Caso a resposta seja um REJ e </w:t>
-      </w:r>
-      <w:r>
-        <w:rPr>
-          <w:rFonts w:ascii="Avenir Book" w:eastAsia="System Font" w:hAnsi="Avenir Book" w:cs="System Font"/>
-          <w:sz w:val="22"/>
-          <w:szCs w:val="24"/>
-        </w:rPr>
-        <w:lastRenderedPageBreak/>
-        <w:t>ainda não se tenha atingido o número máximo de tramas rejeitadas, procede-se ao reenvio da trama I.</w:t>
+        <w:t>número máximo de rejeitados ainda não tenha sido atingido, é esperado que seja lida outra trama I.</w:t>
       </w:r>
     </w:p>
     <w:p>
@@ -4482,124 +4551,6 @@
         <w:ind w:left="-142" w:firstLine="357"/>
         <w:rPr>
           <w:rFonts w:ascii="Avenir Book" w:hAnsi="Avenir Book"/>
-          <w:color w:val="000000"/>
-          <w:sz w:val="22"/>
-        </w:rPr>
-      </w:pPr>
-      <w:r>
-        <w:rPr>
-          <w:rFonts w:ascii="Avenir Book" w:eastAsia="System Font" w:hAnsi="Avenir Book" w:cs="System Font"/>
-          <w:sz w:val="22"/>
-          <w:szCs w:val="24"/>
-        </w:rPr>
-        <w:t xml:space="preserve">A função </w:t>
-      </w:r>
-      <w:r>
-        <w:rPr>
-          <w:rFonts w:ascii="Avenir Book" w:eastAsia="System Font" w:hAnsi="Avenir Book" w:cs="System Font"/>
-          <w:i/>
-          <w:sz w:val="22"/>
-          <w:szCs w:val="24"/>
-        </w:rPr>
-        <w:t>llread()</w:t>
-      </w:r>
-      <w:r>
-        <w:rPr>
-          <w:rFonts w:ascii="Avenir Book" w:eastAsia="System Font" w:hAnsi="Avenir Book" w:cs="System Font"/>
-          <w:sz w:val="22"/>
-          <w:szCs w:val="24"/>
-        </w:rPr>
-        <w:t xml:space="preserve">, usada pelo recetor, tem a responsabilidade de receber dados com êxito e reportar a sua receção ao transmissor. Os dados são recebidos dentro de uma trama I, na qual é necessário, em primeiro lugar, realizar-se o processo de </w:t>
-      </w:r>
-      <w:r>
-        <w:rPr>
-          <w:rFonts w:ascii="Avenir Book" w:eastAsia="System Font" w:hAnsi="Avenir Book" w:cs="System Font"/>
-          <w:i/>
-          <w:sz w:val="22"/>
-          <w:szCs w:val="24"/>
-        </w:rPr>
-        <w:t>byte unstuffing</w:t>
-      </w:r>
-      <w:r>
-        <w:rPr>
-          <w:rFonts w:ascii="Avenir Book" w:eastAsia="System Font" w:hAnsi="Avenir Book" w:cs="System Font"/>
-          <w:sz w:val="22"/>
-          <w:szCs w:val="24"/>
-        </w:rPr>
-        <w:t xml:space="preserve">, que consiste no inverso de </w:t>
-      </w:r>
-      <w:r>
-        <w:rPr>
-          <w:rFonts w:ascii="Avenir Book" w:eastAsia="System Font" w:hAnsi="Avenir Book" w:cs="System Font"/>
-          <w:i/>
-          <w:sz w:val="22"/>
-          <w:szCs w:val="24"/>
-        </w:rPr>
-        <w:t>byte stuffing</w:t>
-      </w:r>
-      <w:r>
-        <w:rPr>
-          <w:rFonts w:ascii="Avenir Book" w:eastAsia="System Font" w:hAnsi="Avenir Book" w:cs="System Font"/>
-          <w:sz w:val="22"/>
-          <w:szCs w:val="24"/>
-        </w:rPr>
-        <w:t>: converter cada conjunto de 2 bytes começado por ES</w:t>
-      </w:r>
-      <w:r>
-        <w:rPr>
-          <w:rFonts w:ascii="Avenir Book" w:eastAsia="System Font" w:hAnsi="Avenir Book" w:cs="System Font"/>
-          <w:sz w:val="22"/>
-          <w:szCs w:val="24"/>
-        </w:rPr>
-        <w:t>C em 1 byte que é o OU-exclusive</w:t>
-      </w:r>
-      <w:r>
-        <w:rPr>
-          <w:rFonts w:ascii="Avenir Book" w:eastAsia="System Font" w:hAnsi="Avenir Book" w:cs="System Font"/>
-          <w:sz w:val="22"/>
-          <w:szCs w:val="24"/>
-        </w:rPr>
-        <w:t xml:space="preserve"> do byte originalmente a seguir ao ESC com 0x20. A secção de dados (incluindo o respetivo BCC) é de seguida extraído. É enviado um RR caso o BCC dos dados seja válido, embora o pacote não seja lido caso a trama for um duplicado, e também se o BCC dos dados for </w:t>
-      </w:r>
-      <w:r>
-        <w:rPr>
-          <w:rFonts w:ascii="Avenir Book" w:eastAsia="System Font" w:hAnsi="Avenir Book" w:cs="System Font"/>
-          <w:sz w:val="22"/>
-          <w:szCs w:val="24"/>
-        </w:rPr>
-        <w:t>inválido,</w:t>
-      </w:r>
-      <w:r>
-        <w:rPr>
-          <w:rFonts w:ascii="Avenir Book" w:eastAsia="System Font" w:hAnsi="Avenir Book" w:cs="System Font"/>
-          <w:sz w:val="22"/>
-          <w:szCs w:val="24"/>
-        </w:rPr>
-        <w:t xml:space="preserve"> mas a trama for um duplicado. É enviado um REJ caso o BCC dos dados seja inválido e a trama não for um duplicado. Se for o REJ a ser enviado e </w:t>
-      </w:r>
-      <w:r>
-        <w:rPr>
-          <w:rFonts w:ascii="Avenir Book" w:eastAsia="System Font" w:hAnsi="Avenir Book" w:cs="System Font"/>
-          <w:sz w:val="22"/>
-          <w:szCs w:val="24"/>
-        </w:rPr>
-        <w:t xml:space="preserve">o </w:t>
-      </w:r>
-      <w:r>
-        <w:rPr>
-          <w:rFonts w:ascii="Avenir Book" w:eastAsia="System Font" w:hAnsi="Avenir Book" w:cs="System Font"/>
-          <w:sz w:val="22"/>
-          <w:szCs w:val="24"/>
-        </w:rPr>
-        <w:t>número máximo de rejeitados ainda não tenha sido atingido, é esperado que seja lida outra trama I.</w:t>
-      </w:r>
-    </w:p>
-    <w:p>
-      <w:pPr>
-        <w:spacing w:before="0"/>
-        <w:ind w:left="-142" w:firstLine="357"/>
-        <w:rPr>
-          <w:rFonts w:ascii="Avenir Book" w:hAnsi="Avenir Book"/>
           <w:sz w:val="21"/>
         </w:rPr>
       </w:pPr>
@@ -4608,7 +4559,7 @@
       <w:pPr>
         <w:pStyle w:val="Heading1"/>
       </w:pPr>
-      <w:bookmarkStart w:id="10" w:name="_Toc497605622"/>
+      <w:bookmarkStart w:id="10" w:name="_Toc497664301"/>
       <w:r>
         <w:t>Protocolo de Aplicação</w:t>
       </w:r>
@@ -4634,23 +4585,7 @@
           <w:color w:val="000000"/>
           <w:sz w:val="22"/>
         </w:rPr>
-        <w:t xml:space="preserve">O Protocolo de </w:t>
-      </w:r>
-      <w:r>
-        <w:rPr>
-          <w:rFonts w:ascii="Avenir Book" w:hAnsi="Avenir Book"/>
-          <w:color w:val="000000"/>
-          <w:sz w:val="22"/>
-        </w:rPr>
-        <w:t>Aplicação</w:t>
-      </w:r>
-      <w:r>
-        <w:rPr>
-          <w:rFonts w:ascii="Avenir Book" w:hAnsi="Avenir Book"/>
-          <w:color w:val="000000"/>
-          <w:sz w:val="22"/>
-        </w:rPr>
-        <w:t xml:space="preserve"> </w:t>
+        <w:t xml:space="preserve">O Protocolo de Aplicação </w:t>
       </w:r>
       <w:r>
         <w:rPr>
@@ -4780,7 +4715,7 @@
           <w:sz w:val="22"/>
           <w:szCs w:val="24"/>
         </w:rPr>
-        <w:t>nvio e rece</w:t>
+        <w:t>nvio e receção do ficheiro</w:t>
       </w:r>
       <w:r>
         <w:rPr>
@@ -4788,17 +4723,31 @@
           <w:sz w:val="22"/>
           <w:szCs w:val="24"/>
         </w:rPr>
-        <w:t>ção do ficheiro</w:t>
-      </w:r>
-      <w:r>
-        <w:rPr>
-          <w:rFonts w:ascii="Avenir Book" w:eastAsia="System Font" w:hAnsi="Avenir Book" w:cs="System Font"/>
-          <w:sz w:val="22"/>
-          <w:szCs w:val="24"/>
-        </w:rPr>
         <w:t>.</w:t>
       </w:r>
-      <w:bookmarkStart w:id="11" w:name="_GoBack"/>
+    </w:p>
+    <w:p>
+      <w:pPr>
+        <w:pStyle w:val="Heading2"/>
+        <w:numPr>
+          <w:ilvl w:val="0"/>
+          <w:numId w:val="17"/>
+        </w:numPr>
+        <w:spacing w:before="200" w:after="0" w:line="360" w:lineRule="auto"/>
+        <w:ind w:left="-142" w:firstLine="357"/>
+        <w:rPr>
+          <w:rFonts w:ascii="Avenir Book" w:hAnsi="Avenir Book"/>
+          <w:sz w:val="24"/>
+        </w:rPr>
+      </w:pPr>
+      <w:bookmarkStart w:id="11" w:name="_Toc497664302"/>
+      <w:r>
+        <w:rPr>
+          <w:rFonts w:ascii="Avenir Book" w:hAnsi="Avenir Book"/>
+          <w:sz w:val="24"/>
+        </w:rPr>
+        <w:t>appWrite()</w:t>
+      </w:r>
       <w:bookmarkEnd w:id="11"/>
     </w:p>
     <w:p>
@@ -4812,38 +4761,253 @@
         <w:rPr>
           <w:rFonts w:ascii="Avenir Book" w:eastAsia="System Font" w:hAnsi="Avenir Book" w:cs="System Font"/>
           <w:sz w:val="22"/>
-          <w:szCs w:val="24"/>
-        </w:rPr>
-      </w:pPr>
-    </w:p>
-    <w:p>
-      <w:pPr>
-        <w:pStyle w:val="ListParagraph"/>
-        <w:widowControl w:val="0"/>
-        <w:numPr>
-          <w:ilvl w:val="0"/>
-          <w:numId w:val="16"/>
-        </w:numPr>
-        <w:autoSpaceDE w:val="0"/>
-        <w:autoSpaceDN w:val="0"/>
-        <w:adjustRightInd w:val="0"/>
-        <w:spacing w:before="0"/>
+        </w:rPr>
+      </w:pPr>
+      <w:r>
+        <w:rPr>
+          <w:rFonts w:ascii="Avenir Book" w:eastAsia="System Font" w:hAnsi="Avenir Book" w:cs="System Font"/>
+          <w:sz w:val="22"/>
+        </w:rPr>
+        <w:t xml:space="preserve">Esta é a função chamada pelo transmissor, que carrega em memória o ficheiro a transmitir </w:t>
+      </w:r>
+      <w:r>
+        <w:rPr>
+          <w:rFonts w:ascii="Avenir Book" w:eastAsia="System Font" w:hAnsi="Avenir Book" w:cs="System Font"/>
+          <w:sz w:val="22"/>
+        </w:rPr>
+        <w:lastRenderedPageBreak/>
+        <w:t>e o envia pela porta série indicada e apresenta um relatório final. Primeiro</w:t>
+      </w:r>
+      <w:r>
+        <w:rPr>
+          <w:rFonts w:ascii="Avenir Book" w:eastAsia="System Font" w:hAnsi="Avenir Book" w:cs="System Font"/>
+          <w:sz w:val="22"/>
+        </w:rPr>
+        <w:t>,</w:t>
+      </w:r>
+      <w:r>
+        <w:rPr>
+          <w:rFonts w:ascii="Avenir Book" w:eastAsia="System Font" w:hAnsi="Avenir Book" w:cs="System Font"/>
+          <w:sz w:val="22"/>
+        </w:rPr>
+        <w:t xml:space="preserve"> é estabelecida a ligação através da função </w:t>
+      </w:r>
+      <w:r>
+        <w:rPr>
+          <w:rFonts w:ascii="Avenir Book" w:eastAsia="System Font" w:hAnsi="Avenir Book" w:cs="System Font"/>
+          <w:i/>
+          <w:sz w:val="22"/>
+        </w:rPr>
+        <w:t>llopen()</w:t>
+      </w:r>
+      <w:r>
+        <w:rPr>
+          <w:rFonts w:ascii="Avenir Book" w:eastAsia="System Font" w:hAnsi="Avenir Book" w:cs="System Font"/>
+          <w:sz w:val="22"/>
+        </w:rPr>
+        <w:t xml:space="preserve">. A seguir, sempre recorrendo à função </w:t>
+      </w:r>
+      <w:r>
+        <w:rPr>
+          <w:rFonts w:ascii="Avenir Book" w:eastAsia="System Font" w:hAnsi="Avenir Book" w:cs="System Font"/>
+          <w:i/>
+          <w:sz w:val="22"/>
+        </w:rPr>
+        <w:t>llwrite()</w:t>
+      </w:r>
+      <w:r>
+        <w:rPr>
+          <w:rFonts w:ascii="Avenir Book" w:eastAsia="System Font" w:hAnsi="Avenir Book" w:cs="System Font"/>
+          <w:sz w:val="22"/>
+        </w:rPr>
+        <w:t>, é enviado um pacote de controlo de início com o tamanho e o nome do ficheiro, depois</w:t>
+      </w:r>
+      <w:r>
+        <w:rPr>
+          <w:rFonts w:ascii="Avenir Book" w:eastAsia="System Font" w:hAnsi="Avenir Book" w:cs="System Font"/>
+          <w:sz w:val="22"/>
+        </w:rPr>
+        <w:t>,</w:t>
+      </w:r>
+      <w:r>
+        <w:rPr>
+          <w:rFonts w:ascii="Avenir Book" w:eastAsia="System Font" w:hAnsi="Avenir Book" w:cs="System Font"/>
+          <w:sz w:val="22"/>
+        </w:rPr>
+        <w:t xml:space="preserve"> à medida que é lido o ficheiro</w:t>
+      </w:r>
+      <w:r>
+        <w:rPr>
+          <w:rFonts w:ascii="Avenir Book" w:eastAsia="System Font" w:hAnsi="Avenir Book" w:cs="System Font"/>
+          <w:sz w:val="22"/>
+        </w:rPr>
+        <w:t>,</w:t>
+      </w:r>
+      <w:r>
+        <w:rPr>
+          <w:rFonts w:ascii="Avenir Book" w:eastAsia="System Font" w:hAnsi="Avenir Book" w:cs="System Font"/>
+          <w:sz w:val="22"/>
+        </w:rPr>
+        <w:t xml:space="preserve"> este é</w:t>
+      </w:r>
+      <w:r>
+        <w:rPr>
+          <w:rFonts w:ascii="Avenir Book" w:eastAsia="System Font" w:hAnsi="Avenir Book" w:cs="System Font"/>
+          <w:sz w:val="22"/>
+        </w:rPr>
+        <w:t xml:space="preserve"> enviado pacote a pacote</w:t>
+      </w:r>
+      <w:r>
+        <w:rPr>
+          <w:rFonts w:ascii="Avenir Book" w:eastAsia="System Font" w:hAnsi="Avenir Book" w:cs="System Font"/>
+          <w:sz w:val="22"/>
+        </w:rPr>
+        <w:t xml:space="preserve"> e</w:t>
+      </w:r>
+      <w:r>
+        <w:rPr>
+          <w:rFonts w:ascii="Avenir Book" w:eastAsia="System Font" w:hAnsi="Avenir Book" w:cs="System Font"/>
+          <w:sz w:val="22"/>
+        </w:rPr>
+        <w:t>,</w:t>
+      </w:r>
+      <w:r>
+        <w:rPr>
+          <w:rFonts w:ascii="Avenir Book" w:eastAsia="System Font" w:hAnsi="Avenir Book" w:cs="System Font"/>
+          <w:sz w:val="22"/>
+        </w:rPr>
+        <w:t xml:space="preserve"> finalmente</w:t>
+      </w:r>
+      <w:r>
+        <w:rPr>
+          <w:rFonts w:ascii="Avenir Book" w:eastAsia="System Font" w:hAnsi="Avenir Book" w:cs="System Font"/>
+          <w:sz w:val="22"/>
+        </w:rPr>
+        <w:t>,</w:t>
+      </w:r>
+      <w:r>
+        <w:rPr>
+          <w:rFonts w:ascii="Avenir Book" w:eastAsia="System Font" w:hAnsi="Avenir Book" w:cs="System Font"/>
+          <w:sz w:val="22"/>
+        </w:rPr>
+        <w:t xml:space="preserve"> é enviado um pacote de controlo de fim, igual ao de início</w:t>
+      </w:r>
+      <w:r>
+        <w:rPr>
+          <w:rFonts w:ascii="Avenir Book" w:eastAsia="System Font" w:hAnsi="Avenir Book" w:cs="System Font"/>
+          <w:sz w:val="22"/>
+        </w:rPr>
+        <w:t>,</w:t>
+      </w:r>
+      <w:r>
+        <w:rPr>
+          <w:rFonts w:ascii="Avenir Book" w:eastAsia="System Font" w:hAnsi="Avenir Book" w:cs="System Font"/>
+          <w:sz w:val="22"/>
+        </w:rPr>
+        <w:t xml:space="preserve"> excetuando o primeiro byte</w:t>
+      </w:r>
+      <w:r>
+        <w:rPr>
+          <w:rFonts w:ascii="Avenir Book" w:eastAsia="System Font" w:hAnsi="Avenir Book" w:cs="System Font"/>
+          <w:sz w:val="22"/>
+        </w:rPr>
+        <w:t>,</w:t>
+      </w:r>
+      <w:r>
+        <w:rPr>
+          <w:rFonts w:ascii="Avenir Book" w:eastAsia="System Font" w:hAnsi="Avenir Book" w:cs="System Font"/>
+          <w:sz w:val="22"/>
+        </w:rPr>
+        <w:t xml:space="preserve"> que identifica o pacote como sendo de controlo de início, de dados ou de controlo de fim. </w:t>
+      </w:r>
+      <w:r>
+        <w:rPr>
+          <w:rFonts w:ascii="Avenir Book" w:eastAsia="System Font" w:hAnsi="Avenir Book" w:cs="System Font"/>
+          <w:sz w:val="22"/>
+        </w:rPr>
+        <w:t>De</w:t>
+      </w:r>
+      <w:r>
+        <w:rPr>
+          <w:rFonts w:ascii="Avenir Book" w:eastAsia="System Font" w:hAnsi="Avenir Book" w:cs="System Font"/>
+          <w:sz w:val="22"/>
+        </w:rPr>
+        <w:t xml:space="preserve"> seguida</w:t>
+      </w:r>
+      <w:r>
+        <w:rPr>
+          <w:rFonts w:ascii="Avenir Book" w:eastAsia="System Font" w:hAnsi="Avenir Book" w:cs="System Font"/>
+          <w:sz w:val="22"/>
+        </w:rPr>
+        <w:t>,</w:t>
+      </w:r>
+      <w:r>
+        <w:rPr>
+          <w:rFonts w:ascii="Avenir Book" w:eastAsia="System Font" w:hAnsi="Avenir Book" w:cs="System Font"/>
+          <w:sz w:val="22"/>
+        </w:rPr>
+        <w:t xml:space="preserve"> é terminada a ligação pela função </w:t>
+      </w:r>
+      <w:r>
+        <w:rPr>
+          <w:rFonts w:ascii="Avenir Book" w:eastAsia="System Font" w:hAnsi="Avenir Book" w:cs="System Font"/>
+          <w:i/>
+          <w:sz w:val="22"/>
+        </w:rPr>
+        <w:t>llclose()</w:t>
+      </w:r>
+      <w:r>
+        <w:rPr>
+          <w:rFonts w:ascii="Avenir Book" w:eastAsia="System Font" w:hAnsi="Avenir Book" w:cs="System Font"/>
+          <w:sz w:val="22"/>
+        </w:rPr>
+        <w:t xml:space="preserve"> e, </w:t>
+      </w:r>
+      <w:r>
+        <w:rPr>
+          <w:rFonts w:ascii="Avenir Book" w:eastAsia="System Font" w:hAnsi="Avenir Book" w:cs="System Font"/>
+          <w:sz w:val="22"/>
+        </w:rPr>
+        <w:t>por fim</w:t>
+      </w:r>
+      <w:r>
+        <w:rPr>
+          <w:rFonts w:ascii="Avenir Book" w:eastAsia="System Font" w:hAnsi="Avenir Book" w:cs="System Font"/>
+          <w:sz w:val="22"/>
+        </w:rPr>
+        <w:t>, é apresentado um relatório final com os bytes transmitidos e os totais do ficheiro e os tempos de execução total e da transferência.</w:t>
+      </w:r>
+    </w:p>
+    <w:p>
+      <w:pPr>
+        <w:pStyle w:val="Heading2"/>
+        <w:numPr>
+          <w:ilvl w:val="0"/>
+          <w:numId w:val="17"/>
+        </w:numPr>
+        <w:spacing w:before="200" w:after="0" w:line="360" w:lineRule="auto"/>
         <w:ind w:left="-142" w:firstLine="357"/>
-        <w:jc w:val="left"/>
-        <w:rPr>
-          <w:rFonts w:ascii="Avenir Book" w:eastAsia="System Font" w:hAnsi="Avenir Book" w:cs="System Font"/>
-          <w:b/>
-          <w:szCs w:val="24"/>
-        </w:rPr>
-      </w:pPr>
-      <w:r>
-        <w:rPr>
-          <w:rFonts w:ascii="Avenir Book" w:eastAsia="System Font" w:hAnsi="Avenir Book" w:cs="System Font"/>
-          <w:b/>
-          <w:szCs w:val="24"/>
-        </w:rPr>
-        <w:t>appWrite()</w:t>
-      </w:r>
+        <w:rPr>
+          <w:rFonts w:ascii="Avenir Book" w:hAnsi="Avenir Book"/>
+          <w:sz w:val="24"/>
+        </w:rPr>
+      </w:pPr>
+      <w:bookmarkStart w:id="12" w:name="_Toc497664303"/>
+      <w:r>
+        <w:rPr>
+          <w:rFonts w:ascii="Avenir Book" w:hAnsi="Avenir Book"/>
+          <w:sz w:val="24"/>
+        </w:rPr>
+        <w:t>appRead</w:t>
+      </w:r>
+      <w:r>
+        <w:rPr>
+          <w:rFonts w:ascii="Avenir Book" w:hAnsi="Avenir Book"/>
+          <w:sz w:val="24"/>
+        </w:rPr>
+        <w:t>()</w:t>
+      </w:r>
+      <w:bookmarkEnd w:id="12"/>
     </w:p>
     <w:p>
       <w:pPr>
@@ -4863,14 +5027,14 @@
           <w:rFonts w:ascii="Avenir Book" w:eastAsia="System Font" w:hAnsi="Avenir Book" w:cs="System Font"/>
           <w:sz w:val="22"/>
         </w:rPr>
-        <w:t>Esta é a função chamada pelo transmissor, que carrega em memória o ficheiro a transmitir e o envia pela porta série indicada e apresenta um relatório final. Primeiro</w:t>
+        <w:t>Esta é a função chamada pelo recetor, que recebe um ficheiro pela porta série indicada e o escreve localmente e apresenta um relató</w:t>
       </w:r>
       <w:r>
         <w:rPr>
           <w:rFonts w:ascii="Avenir Book" w:eastAsia="System Font" w:hAnsi="Avenir Book" w:cs="System Font"/>
           <w:sz w:val="22"/>
         </w:rPr>
-        <w:t>,</w:t>
+        <w:t>rio final. Para começar,</w:t>
       </w:r>
       <w:r>
         <w:rPr>
@@ -4892,7 +5056,21 @@
           <w:rFonts w:ascii="Avenir Book" w:eastAsia="System Font" w:hAnsi="Avenir Book" w:cs="System Font"/>
           <w:sz w:val="22"/>
         </w:rPr>
-        <w:t xml:space="preserve">. A seguir, sempre recorrendo à função </w:t>
+        <w:t xml:space="preserve">. </w:t>
+      </w:r>
+      <w:r>
+        <w:rPr>
+          <w:rFonts w:ascii="Avenir Book" w:eastAsia="System Font" w:hAnsi="Avenir Book" w:cs="System Font"/>
+          <w:sz w:val="22"/>
+        </w:rPr>
+        <w:t>Seguidamente,</w:t>
+      </w:r>
+      <w:r>
+        <w:rPr>
+          <w:rFonts w:ascii="Avenir Book" w:eastAsia="System Font" w:hAnsi="Avenir Book" w:cs="System Font"/>
+          <w:sz w:val="22"/>
+        </w:rPr>
+        <w:t xml:space="preserve"> são lidos os pacotes sucessivos do ficheiro através da função </w:t>
       </w:r>
       <w:r>
         <w:rPr>
@@ -4900,133 +5078,35 @@
           <w:i/>
           <w:sz w:val="22"/>
         </w:rPr>
-        <w:t>llwrite()</w:t>
+        <w:t>llread()</w:t>
       </w:r>
       <w:r>
         <w:rPr>
           <w:rFonts w:ascii="Avenir Book" w:eastAsia="System Font" w:hAnsi="Avenir Book" w:cs="System Font"/>
           <w:sz w:val="22"/>
         </w:rPr>
-        <w:t>, é enviado um pacote de controlo de início com o tamanho e o nome do ficheiro, depois</w:t>
+        <w:t>, classificando em pacotes de controlo de início, de controlo de fim e de dados pelo primeiro byte do pacote lido, acabando a leitura assim que for lido o pacote de controlo de fim. Os pacotes de controlo de início e de fim deverão ser iguais, exceto o primeiro byte, e deverã</w:t>
       </w:r>
       <w:r>
         <w:rPr>
           <w:rFonts w:ascii="Avenir Book" w:eastAsia="System Font" w:hAnsi="Avenir Book" w:cs="System Font"/>
           <w:sz w:val="22"/>
         </w:rPr>
-        <w:t>,</w:t>
+        <w:t>o ter obriga</w:t>
       </w:r>
       <w:r>
         <w:rPr>
           <w:rFonts w:ascii="Avenir Book" w:eastAsia="System Font" w:hAnsi="Avenir Book" w:cs="System Font"/>
           <w:sz w:val="22"/>
         </w:rPr>
-        <w:t xml:space="preserve"> à medida que é lido o ficheiro</w:t>
+        <w:t xml:space="preserve">toriamente o tamanho do ficheiro e opcionalmente o nome do ficheiro. </w:t>
       </w:r>
       <w:r>
         <w:rPr>
           <w:rFonts w:ascii="Avenir Book" w:eastAsia="System Font" w:hAnsi="Avenir Book" w:cs="System Font"/>
           <w:sz w:val="22"/>
         </w:rPr>
-        <w:t>,</w:t>
-      </w:r>
-      <w:r>
-        <w:rPr>
-          <w:rFonts w:ascii="Avenir Book" w:eastAsia="System Font" w:hAnsi="Avenir Book" w:cs="System Font"/>
-          <w:sz w:val="22"/>
-        </w:rPr>
-        <w:t xml:space="preserve"> este é</w:t>
-      </w:r>
-      <w:r>
-        <w:rPr>
-          <w:rFonts w:ascii="Avenir Book" w:eastAsia="System Font" w:hAnsi="Avenir Book" w:cs="System Font"/>
-          <w:sz w:val="22"/>
-        </w:rPr>
-        <w:t xml:space="preserve"> enviado pacote a pacote</w:t>
-      </w:r>
-      <w:r>
-        <w:rPr>
-          <w:rFonts w:ascii="Avenir Book" w:eastAsia="System Font" w:hAnsi="Avenir Book" w:cs="System Font"/>
-          <w:sz w:val="22"/>
-        </w:rPr>
-        <w:t xml:space="preserve"> e</w:t>
-      </w:r>
-      <w:r>
-        <w:rPr>
-          <w:rFonts w:ascii="Avenir Book" w:eastAsia="System Font" w:hAnsi="Avenir Book" w:cs="System Font"/>
-          <w:sz w:val="22"/>
-        </w:rPr>
-        <w:t>,</w:t>
-      </w:r>
-      <w:r>
-        <w:rPr>
-          <w:rFonts w:ascii="Avenir Book" w:eastAsia="System Font" w:hAnsi="Avenir Book" w:cs="System Font"/>
-          <w:sz w:val="22"/>
-        </w:rPr>
-        <w:t xml:space="preserve"> finalmente</w:t>
-      </w:r>
-      <w:r>
-        <w:rPr>
-          <w:rFonts w:ascii="Avenir Book" w:eastAsia="System Font" w:hAnsi="Avenir Book" w:cs="System Font"/>
-          <w:sz w:val="22"/>
-        </w:rPr>
-        <w:t>,</w:t>
-      </w:r>
-      <w:r>
-        <w:rPr>
-          <w:rFonts w:ascii="Avenir Book" w:eastAsia="System Font" w:hAnsi="Avenir Book" w:cs="System Font"/>
-          <w:sz w:val="22"/>
-        </w:rPr>
-        <w:t xml:space="preserve"> é enviado um pacote de controlo de fim, igual ao de início</w:t>
-      </w:r>
-      <w:r>
-        <w:rPr>
-          <w:rFonts w:ascii="Avenir Book" w:eastAsia="System Font" w:hAnsi="Avenir Book" w:cs="System Font"/>
-          <w:sz w:val="22"/>
-        </w:rPr>
-        <w:t>,</w:t>
-      </w:r>
-      <w:r>
-        <w:rPr>
-          <w:rFonts w:ascii="Avenir Book" w:eastAsia="System Font" w:hAnsi="Avenir Book" w:cs="System Font"/>
-          <w:sz w:val="22"/>
-        </w:rPr>
-        <w:t xml:space="preserve"> excetuando o primeiro byte</w:t>
-      </w:r>
-      <w:r>
-        <w:rPr>
-          <w:rFonts w:ascii="Avenir Book" w:eastAsia="System Font" w:hAnsi="Avenir Book" w:cs="System Font"/>
-          <w:sz w:val="22"/>
-        </w:rPr>
-        <w:t>,</w:t>
-      </w:r>
-      <w:r>
-        <w:rPr>
-          <w:rFonts w:ascii="Avenir Book" w:eastAsia="System Font" w:hAnsi="Avenir Book" w:cs="System Font"/>
-          <w:sz w:val="22"/>
-        </w:rPr>
-        <w:t xml:space="preserve"> que identifica o pacote como sendo de controlo de início, de dados ou de controlo de fim. </w:t>
-      </w:r>
-      <w:r>
-        <w:rPr>
-          <w:rFonts w:ascii="Avenir Book" w:eastAsia="System Font" w:hAnsi="Avenir Book" w:cs="System Font"/>
-          <w:sz w:val="22"/>
-        </w:rPr>
-        <w:t>De</w:t>
-      </w:r>
-      <w:r>
-        <w:rPr>
-          <w:rFonts w:ascii="Avenir Book" w:eastAsia="System Font" w:hAnsi="Avenir Book" w:cs="System Font"/>
-          <w:sz w:val="22"/>
-        </w:rPr>
-        <w:t xml:space="preserve"> seguida</w:t>
-      </w:r>
-      <w:r>
-        <w:rPr>
-          <w:rFonts w:ascii="Avenir Book" w:eastAsia="System Font" w:hAnsi="Avenir Book" w:cs="System Font"/>
-          <w:sz w:val="22"/>
-        </w:rPr>
-        <w:t>,</w:t>
+        <w:t>Depois</w:t>
       </w:r>
       <w:r>
         <w:rPr>
@@ -5048,22 +5128,242 @@
           <w:rFonts w:ascii="Avenir Book" w:eastAsia="System Font" w:hAnsi="Avenir Book" w:cs="System Font"/>
           <w:sz w:val="22"/>
         </w:rPr>
-        <w:t xml:space="preserve"> e, </w:t>
+        <w:t xml:space="preserve"> e, finalmente, o ficheiro recebido é escrito localmente pela função </w:t>
       </w:r>
       <w:r>
         <w:rPr>
           <w:rFonts w:ascii="Avenir Book" w:eastAsia="System Font" w:hAnsi="Avenir Book" w:cs="System Font"/>
-          <w:sz w:val="22"/>
-        </w:rPr>
-        <w:t>por fim</w:t>
+          <w:i/>
+          <w:sz w:val="22"/>
+        </w:rPr>
+        <w:t>writeLocalFile()</w:t>
       </w:r>
       <w:r>
         <w:rPr>
           <w:rFonts w:ascii="Avenir Book" w:eastAsia="System Font" w:hAnsi="Avenir Book" w:cs="System Font"/>
           <w:sz w:val="22"/>
         </w:rPr>
-        <w:t>, é apresentado um relatório final com os bytes transmitidos e os totais do ficheiro e os tempos de execução total e da transferência.</w:t>
-      </w:r>
+        <w:t xml:space="preserve">. É apresentado um relatório final com os bytes recebidos dos totais indicados pelos pacotes de controlo, o número de incorrespondências nos números </w:t>
+      </w:r>
+      <w:r>
+        <w:rPr>
+          <w:rFonts w:ascii="Avenir Book" w:eastAsia="System Font" w:hAnsi="Avenir Book" w:cs="System Font"/>
+          <w:sz w:val="22"/>
+        </w:rPr>
+        <w:t>sequenciais</w:t>
+      </w:r>
+      <w:r>
+        <w:rPr>
+          <w:rFonts w:ascii="Avenir Book" w:eastAsia="System Font" w:hAnsi="Avenir Book" w:cs="System Font"/>
+          <w:sz w:val="22"/>
+        </w:rPr>
+        <w:t xml:space="preserve"> dos pacotes e os tempos de execução total e da transferência.</w:t>
+      </w:r>
+    </w:p>
+    <w:p>
+      <w:pPr>
+        <w:spacing w:before="0"/>
+        <w:ind w:left="-142" w:firstLine="357"/>
+        <w:rPr>
+          <w:rFonts w:ascii="Avenir Book" w:hAnsi="Avenir Book"/>
+          <w:color w:val="000000"/>
+          <w:sz w:val="21"/>
+        </w:rPr>
+      </w:pPr>
+    </w:p>
+    <w:p>
+      <w:pPr>
+        <w:pStyle w:val="Heading1"/>
+      </w:pPr>
+      <w:bookmarkStart w:id="13" w:name="_Toc497664304"/>
+      <w:r>
+        <w:t>Validação</w:t>
+      </w:r>
+      <w:bookmarkEnd w:id="13"/>
+    </w:p>
+    <w:p>
+      <w:pPr>
+        <w:spacing w:before="0"/>
+        <w:ind w:left="-142" w:firstLine="357"/>
+        <w:rPr>
+          <w:rFonts w:ascii="Avenir Book" w:hAnsi="Avenir Book"/>
+          <w:color w:val="000000"/>
+          <w:sz w:val="22"/>
+        </w:rPr>
+      </w:pPr>
+      <w:r>
+        <w:rPr>
+          <w:rFonts w:ascii="Avenir Book" w:hAnsi="Avenir Book"/>
+          <w:color w:val="000000"/>
+          <w:sz w:val="22"/>
+        </w:rPr>
+        <w:t>De forma a testar a eficiência do código implementado, procedemos à realização de vários testes, como a t</w:t>
+      </w:r>
+      <w:r>
+        <w:rPr>
+          <w:rFonts w:ascii="Avenir Book" w:hAnsi="Avenir Book"/>
+          <w:color w:val="000000"/>
+          <w:sz w:val="22"/>
+        </w:rPr>
+        <w:t xml:space="preserve">ransferência </w:t>
+      </w:r>
+      <w:r>
+        <w:rPr>
+          <w:rFonts w:ascii="Avenir Book" w:hAnsi="Avenir Book"/>
+          <w:color w:val="000000"/>
+          <w:sz w:val="22"/>
+        </w:rPr>
+        <w:t>do ficheiro sem qualquer tipo de “obstáculo” (fig.x), fechando e voltando a abrir a porta de série (f</w:t>
+      </w:r>
+      <w:r>
+        <w:rPr>
+          <w:rFonts w:ascii="Avenir Book" w:hAnsi="Avenir Book"/>
+          <w:color w:val="000000"/>
+          <w:sz w:val="22"/>
+        </w:rPr>
+        <w:t>ig.y), fechando-a até ao tim</w:t>
+      </w:r>
+      <w:r>
+        <w:rPr>
+          <w:rFonts w:ascii="Avenir Book" w:hAnsi="Avenir Book"/>
+          <w:color w:val="000000"/>
+          <w:sz w:val="22"/>
+        </w:rPr>
+        <w:t>e</w:t>
+      </w:r>
+      <w:bookmarkStart w:id="14" w:name="_GoBack"/>
+      <w:bookmarkEnd w:id="14"/>
+      <w:r>
+        <w:rPr>
+          <w:rFonts w:ascii="Avenir Book" w:hAnsi="Avenir Book"/>
+          <w:color w:val="000000"/>
+          <w:sz w:val="22"/>
+        </w:rPr>
+        <w:t>out</w:t>
+      </w:r>
+      <w:r>
+        <w:rPr>
+          <w:rFonts w:ascii="Avenir Book" w:hAnsi="Avenir Book"/>
+          <w:color w:val="000000"/>
+          <w:sz w:val="22"/>
+        </w:rPr>
+        <w:t xml:space="preserve"> (fig.z) e com a introdução de erros (fig.w).</w:t>
+      </w:r>
+    </w:p>
+    <w:p>
+      <w:pPr>
+        <w:spacing w:before="0"/>
+        <w:ind w:left="-142" w:firstLine="357"/>
+        <w:rPr>
+          <w:rFonts w:ascii="Avenir Book" w:hAnsi="Avenir Book"/>
+          <w:color w:val="000000"/>
+          <w:sz w:val="22"/>
+        </w:rPr>
+      </w:pPr>
+      <w:r>
+        <w:rPr>
+          <w:rFonts w:ascii="Avenir Book" w:hAnsi="Avenir Book"/>
+          <w:color w:val="000000"/>
+          <w:sz w:val="22"/>
+        </w:rPr>
+        <w:t xml:space="preserve">Para os diferentes tipos de teste, </w:t>
+      </w:r>
+      <w:r>
+        <w:rPr>
+          <w:rFonts w:ascii="Avenir Book" w:hAnsi="Avenir Book"/>
+          <w:color w:val="000000"/>
+          <w:sz w:val="22"/>
+        </w:rPr>
+        <w:t xml:space="preserve">utilizou-se vários ficheiros: </w:t>
+      </w:r>
+      <w:r>
+        <w:rPr>
+          <w:rFonts w:ascii="Avenir Book" w:hAnsi="Avenir Book"/>
+          <w:color w:val="000000"/>
+          <w:sz w:val="22"/>
+        </w:rPr>
+        <w:t>pinguim.gif e alguns ficheiros extra, de entre os quais ficheiros do tipo .txt e imagens com diferentes tamanhos mais pesados que o sugerido.</w:t>
+      </w:r>
+    </w:p>
+    <w:p>
+      <w:pPr>
+        <w:spacing w:before="0"/>
+        <w:ind w:left="-142" w:firstLine="357"/>
+        <w:rPr>
+          <w:rFonts w:ascii="Avenir Book" w:hAnsi="Avenir Book"/>
+          <w:color w:val="000000"/>
+          <w:sz w:val="22"/>
+        </w:rPr>
+      </w:pPr>
+      <w:r>
+        <w:rPr>
+          <w:rFonts w:ascii="Avenir Book" w:hAnsi="Avenir Book"/>
+          <w:color w:val="000000"/>
+          <w:sz w:val="22"/>
+        </w:rPr>
+        <w:lastRenderedPageBreak/>
+        <w:t xml:space="preserve">Como resposta </w:t>
+      </w:r>
+      <w:r>
+        <w:rPr>
+          <w:rFonts w:ascii="Avenir Book" w:hAnsi="Avenir Book"/>
+          <w:color w:val="000000"/>
+          <w:sz w:val="22"/>
+        </w:rPr>
+        <w:t xml:space="preserve">a estes testes, </w:t>
+      </w:r>
+      <w:r>
+        <w:rPr>
+          <w:rFonts w:ascii="Avenir Book" w:hAnsi="Avenir Book"/>
+          <w:color w:val="000000"/>
+          <w:sz w:val="22"/>
+        </w:rPr>
+        <w:t xml:space="preserve">é imprimido na consola o progresso em percentagem do envio do ficheiro, se foi ou não enviado com sucesso, os </w:t>
+      </w:r>
+      <w:r>
+        <w:rPr>
+          <w:rFonts w:ascii="Avenir Book" w:hAnsi="Avenir Book"/>
+          <w:color w:val="000000"/>
+          <w:sz w:val="22"/>
+        </w:rPr>
+        <w:t>timouts</w:t>
+      </w:r>
+      <w:r>
+        <w:rPr>
+          <w:rFonts w:ascii="Avenir Book" w:hAnsi="Avenir Book"/>
+          <w:color w:val="000000"/>
+          <w:sz w:val="22"/>
+        </w:rPr>
+        <w:t xml:space="preserve">, se deu </w:t>
+      </w:r>
+      <w:r>
+        <w:rPr>
+          <w:rFonts w:ascii="Avenir Book" w:hAnsi="Avenir Book"/>
+          <w:i/>
+          <w:color w:val="000000"/>
+          <w:sz w:val="22"/>
+        </w:rPr>
+        <w:t>reject</w:t>
+      </w:r>
+      <w:r>
+        <w:rPr>
+          <w:rFonts w:ascii="Avenir Book" w:hAnsi="Avenir Book"/>
+          <w:color w:val="000000"/>
+          <w:sz w:val="22"/>
+        </w:rPr>
+        <w:t xml:space="preserve"> etc.</w:t>
+      </w:r>
+    </w:p>
+    <w:p>
+      <w:pPr>
+        <w:spacing w:before="0"/>
+        <w:ind w:left="-142" w:firstLine="357"/>
+        <w:rPr>
+          <w:rFonts w:ascii="Avenir Book" w:hAnsi="Avenir Book"/>
+          <w:color w:val="000000"/>
+          <w:sz w:val="22"/>
+        </w:rPr>
+      </w:pPr>
     </w:p>
     <w:p>
       <w:pPr>
@@ -5074,199 +5374,62 @@
         <w:spacing w:before="0"/>
         <w:ind w:left="-142" w:firstLine="357"/>
         <w:rPr>
-          <w:rFonts w:ascii="Avenir Book" w:eastAsia="System Font" w:hAnsi="Avenir Book" w:cs="System Font"/>
-          <w:sz w:val="22"/>
-        </w:rPr>
-      </w:pPr>
-    </w:p>
-    <w:p>
-      <w:pPr>
-        <w:pStyle w:val="ListParagraph"/>
-        <w:widowControl w:val="0"/>
-        <w:numPr>
-          <w:ilvl w:val="0"/>
-          <w:numId w:val="16"/>
-        </w:numPr>
-        <w:autoSpaceDE w:val="0"/>
-        <w:autoSpaceDN w:val="0"/>
-        <w:adjustRightInd w:val="0"/>
+          <w:rFonts w:ascii="Avenir Book" w:hAnsi="Avenir Book" w:cs="OpenSans"/>
+          <w:sz w:val="22"/>
+        </w:rPr>
+      </w:pPr>
+      <w:r>
+        <w:rPr>
+          <w:rFonts w:ascii="Avenir Book" w:hAnsi="Avenir Book" w:cs="OpenSans"/>
+          <w:sz w:val="22"/>
+        </w:rPr>
+        <w:t>Eficiência do protocolo de ligação de dados</w:t>
+      </w:r>
+    </w:p>
+    <w:p>
+      <w:pPr>
         <w:spacing w:before="0"/>
         <w:ind w:left="-142" w:firstLine="357"/>
-        <w:jc w:val="left"/>
-        <w:rPr>
-          <w:rFonts w:ascii="Avenir Book" w:eastAsia="System Font" w:hAnsi="Avenir Book" w:cs="System Font"/>
-          <w:b/>
-          <w:szCs w:val="24"/>
-        </w:rPr>
-      </w:pPr>
-      <w:r>
-        <w:rPr>
-          <w:rFonts w:ascii="Avenir Book" w:eastAsia="System Font" w:hAnsi="Avenir Book" w:cs="System Font"/>
-          <w:b/>
-          <w:szCs w:val="24"/>
-        </w:rPr>
-        <w:lastRenderedPageBreak/>
-        <w:t>appRead</w:t>
-      </w:r>
-      <w:r>
-        <w:rPr>
-          <w:rFonts w:ascii="Avenir Book" w:eastAsia="System Font" w:hAnsi="Avenir Book" w:cs="System Font"/>
-          <w:b/>
-          <w:szCs w:val="24"/>
-        </w:rPr>
-        <w:t>()</w:t>
-      </w:r>
-    </w:p>
-    <w:p>
-      <w:pPr>
-        <w:widowControl w:val="0"/>
-        <w:autoSpaceDE w:val="0"/>
-        <w:autoSpaceDN w:val="0"/>
-        <w:adjustRightInd w:val="0"/>
+        <w:rPr>
+          <w:rFonts w:ascii="Avenir Book" w:hAnsi="Avenir Book" w:cs="OpenSans"/>
+          <w:sz w:val="22"/>
+        </w:rPr>
+      </w:pPr>
+      <w:r>
+        <w:rPr>
+          <w:rFonts w:ascii="Avenir Book" w:hAnsi="Avenir Book" w:cs="OpenSans"/>
+          <w:sz w:val="22"/>
+        </w:rPr>
+        <w:t>caraterização estatística da </w:t>
+      </w:r>
+      <w:r>
+        <w:rPr>
+          <w:rFonts w:ascii="Avenir Book" w:hAnsi="Avenir Book" w:cs="OpenSans"/>
+          <w:sz w:val="22"/>
+        </w:rPr>
+        <w:t>eficiência do protocolo, feita com recurso a medidas sobre o código desenvolvido. A caracterização teórica de um protocolo Stop&amp;Wait, que deverá ser usada como termo de comparação, encontra-se descrita nos slides de Ligação Lógica das aulas teóricas</w:t>
+      </w:r>
+    </w:p>
+    <w:p>
+      <w:pPr>
         <w:spacing w:before="0"/>
         <w:ind w:left="-142" w:firstLine="357"/>
         <w:rPr>
-          <w:rFonts w:ascii="Avenir Book" w:eastAsia="System Font" w:hAnsi="Avenir Book" w:cs="System Font"/>
-          <w:sz w:val="22"/>
-        </w:rPr>
-      </w:pPr>
-      <w:r>
-        <w:rPr>
-          <w:rFonts w:ascii="Avenir Book" w:eastAsia="System Font" w:hAnsi="Avenir Book" w:cs="System Font"/>
-          <w:sz w:val="22"/>
-        </w:rPr>
-        <w:t>Esta é a função chamada pelo recetor, que recebe um ficheiro pela porta série indicada e o escreve localmente e apresenta um relató</w:t>
-      </w:r>
-      <w:r>
-        <w:rPr>
-          <w:rFonts w:ascii="Avenir Book" w:eastAsia="System Font" w:hAnsi="Avenir Book" w:cs="System Font"/>
-          <w:sz w:val="22"/>
-        </w:rPr>
-        <w:t>rio final. Para começar,</w:t>
-      </w:r>
-      <w:r>
-        <w:rPr>
-          <w:rFonts w:ascii="Avenir Book" w:eastAsia="System Font" w:hAnsi="Avenir Book" w:cs="System Font"/>
-          <w:sz w:val="22"/>
-        </w:rPr>
-        <w:t xml:space="preserve"> é estabelecida a ligação através da função </w:t>
-      </w:r>
-      <w:r>
-        <w:rPr>
-          <w:rFonts w:ascii="Avenir Book" w:eastAsia="System Font" w:hAnsi="Avenir Book" w:cs="System Font"/>
-          <w:i/>
-          <w:sz w:val="22"/>
-        </w:rPr>
-        <w:t>llopen()</w:t>
-      </w:r>
-      <w:r>
-        <w:rPr>
-          <w:rFonts w:ascii="Avenir Book" w:eastAsia="System Font" w:hAnsi="Avenir Book" w:cs="System Font"/>
-          <w:sz w:val="22"/>
-        </w:rPr>
-        <w:t xml:space="preserve">. </w:t>
-      </w:r>
-      <w:r>
-        <w:rPr>
-          <w:rFonts w:ascii="Avenir Book" w:eastAsia="System Font" w:hAnsi="Avenir Book" w:cs="System Font"/>
-          <w:sz w:val="22"/>
-        </w:rPr>
-        <w:t>Seguidamente,</w:t>
-      </w:r>
-      <w:r>
-        <w:rPr>
-          <w:rFonts w:ascii="Avenir Book" w:eastAsia="System Font" w:hAnsi="Avenir Book" w:cs="System Font"/>
-          <w:sz w:val="22"/>
-        </w:rPr>
-        <w:t xml:space="preserve"> são lidos os pacotes sucessivos do ficheiro através da função </w:t>
-      </w:r>
-      <w:r>
-        <w:rPr>
-          <w:rFonts w:ascii="Avenir Book" w:eastAsia="System Font" w:hAnsi="Avenir Book" w:cs="System Font"/>
-          <w:i/>
-          <w:sz w:val="22"/>
-        </w:rPr>
-        <w:t>llread()</w:t>
-      </w:r>
-      <w:r>
-        <w:rPr>
-          <w:rFonts w:ascii="Avenir Book" w:eastAsia="System Font" w:hAnsi="Avenir Book" w:cs="System Font"/>
-          <w:sz w:val="22"/>
-        </w:rPr>
-        <w:t>, classificando em pacotes de controlo de início, de controlo de fim e de dados pelo primeiro byte do pacote lido, acabando a leitura assim que for lido o pacote de controlo de fim. Os pacotes de controlo de início e de fim deverão ser iguais, exceto o primeiro byte, e deverã</w:t>
-      </w:r>
-      <w:r>
-        <w:rPr>
-          <w:rFonts w:ascii="Avenir Book" w:eastAsia="System Font" w:hAnsi="Avenir Book" w:cs="System Font"/>
-          <w:sz w:val="22"/>
-        </w:rPr>
-        <w:t>o ter obriga</w:t>
-      </w:r>
-      <w:r>
-        <w:rPr>
-          <w:rFonts w:ascii="Avenir Book" w:eastAsia="System Font" w:hAnsi="Avenir Book" w:cs="System Font"/>
-          <w:sz w:val="22"/>
-        </w:rPr>
-        <w:t xml:space="preserve">toriamente o tamanho do ficheiro e opcionalmente o nome do ficheiro. </w:t>
-      </w:r>
-      <w:r>
-        <w:rPr>
-          <w:rFonts w:ascii="Avenir Book" w:eastAsia="System Font" w:hAnsi="Avenir Book" w:cs="System Font"/>
-          <w:sz w:val="22"/>
-        </w:rPr>
-        <w:t>Depois</w:t>
-      </w:r>
-      <w:r>
-        <w:rPr>
-          <w:rFonts w:ascii="Avenir Book" w:eastAsia="System Font" w:hAnsi="Avenir Book" w:cs="System Font"/>
-          <w:sz w:val="22"/>
-        </w:rPr>
-        <w:t xml:space="preserve"> é terminada a ligação pela função </w:t>
-      </w:r>
-      <w:r>
-        <w:rPr>
-          <w:rFonts w:ascii="Avenir Book" w:eastAsia="System Font" w:hAnsi="Avenir Book" w:cs="System Font"/>
-          <w:i/>
-          <w:sz w:val="22"/>
-        </w:rPr>
-        <w:t>llclose()</w:t>
-      </w:r>
-      <w:r>
-        <w:rPr>
-          <w:rFonts w:ascii="Avenir Book" w:eastAsia="System Font" w:hAnsi="Avenir Book" w:cs="System Font"/>
-          <w:sz w:val="22"/>
-        </w:rPr>
-        <w:t xml:space="preserve"> e, finalmente, o ficheiro recebido é escrito localmente pela função </w:t>
-      </w:r>
-      <w:r>
-        <w:rPr>
-          <w:rFonts w:ascii="Avenir Book" w:eastAsia="System Font" w:hAnsi="Avenir Book" w:cs="System Font"/>
-          <w:i/>
-          <w:sz w:val="22"/>
-        </w:rPr>
-        <w:t>writeLocalFile()</w:t>
-      </w:r>
-      <w:r>
-        <w:rPr>
-          <w:rFonts w:ascii="Avenir Book" w:eastAsia="System Font" w:hAnsi="Avenir Book" w:cs="System Font"/>
-          <w:sz w:val="22"/>
-        </w:rPr>
-        <w:t xml:space="preserve">. É apresentado um relatório final com os bytes recebidos dos totais indicados pelos pacotes de controlo, o número de incorrespondências nos números </w:t>
-      </w:r>
-      <w:r>
-        <w:rPr>
-          <w:rFonts w:ascii="Avenir Book" w:eastAsia="System Font" w:hAnsi="Avenir Book" w:cs="System Font"/>
-          <w:sz w:val="22"/>
-        </w:rPr>
-        <w:t>sequenciais</w:t>
-      </w:r>
-      <w:r>
-        <w:rPr>
-          <w:rFonts w:ascii="Avenir Book" w:eastAsia="System Font" w:hAnsi="Avenir Book" w:cs="System Font"/>
-          <w:sz w:val="22"/>
-        </w:rPr>
-        <w:t xml:space="preserve"> dos pacotes e os tempos de execução total e da transferência.</w:t>
-      </w:r>
+          <w:rFonts w:ascii="Avenir Book" w:hAnsi="Avenir Book"/>
+          <w:color w:val="000000"/>
+          <w:sz w:val="22"/>
+        </w:rPr>
+      </w:pPr>
+    </w:p>
+    <w:p>
+      <w:pPr>
+        <w:pStyle w:val="Heading1"/>
+      </w:pPr>
+      <w:bookmarkStart w:id="15" w:name="_Toc497664305"/>
+      <w:r>
+        <w:t>Conclusão</w:t>
+      </w:r>
+      <w:bookmarkEnd w:id="15"/>
     </w:p>
     <w:p>
       <w:pPr>
@@ -5275,28 +5438,33 @@
         <w:rPr>
           <w:rFonts w:ascii="Avenir Book" w:hAnsi="Avenir Book"/>
           <w:color w:val="000000"/>
-          <w:sz w:val="21"/>
-        </w:rPr>
-      </w:pPr>
-      <w:r>
-        <w:rPr>
-          <w:rFonts w:ascii="Avenir Book" w:hAnsi="Avenir Book"/>
-          <w:color w:val="000000"/>
-          <w:sz w:val="21"/>
-        </w:rPr>
-        <w:br w:type="page"/>
-      </w:r>
-    </w:p>
-    <w:p>
-      <w:pPr>
-        <w:pStyle w:val="Heading1"/>
-      </w:pPr>
-      <w:bookmarkStart w:id="12" w:name="_Toc497605623"/>
-      <w:r>
-        <w:lastRenderedPageBreak/>
-        <w:t>Validação</w:t>
-      </w:r>
-      <w:bookmarkEnd w:id="12"/>
+          <w:sz w:val="22"/>
+        </w:rPr>
+      </w:pPr>
+      <w:r>
+        <w:rPr>
+          <w:rFonts w:ascii="Avenir Book" w:hAnsi="Avenir Book"/>
+          <w:color w:val="000000"/>
+          <w:sz w:val="22"/>
+        </w:rPr>
+        <w:t xml:space="preserve">A realização deste projeto, ainda que muito trabalhosa, foi fundamental para a interiorização </w:t>
+      </w:r>
+      <w:r>
+        <w:rPr>
+          <w:rFonts w:ascii="Avenir Book" w:hAnsi="Avenir Book"/>
+          <w:color w:val="000000"/>
+          <w:sz w:val="22"/>
+        </w:rPr>
+        <w:t>dos conceitos lecionado</w:t>
+      </w:r>
+      <w:r>
+        <w:rPr>
+          <w:rFonts w:ascii="Avenir Book" w:hAnsi="Avenir Book"/>
+          <w:color w:val="000000"/>
+          <w:sz w:val="22"/>
+        </w:rPr>
+        <w:t>s nas aulas teóricas e laboratoriais.</w:t>
+      </w:r>
     </w:p>
     <w:p>
       <w:pPr>
@@ -5314,23 +5482,7 @@
           <w:color w:val="000000"/>
           <w:sz w:val="22"/>
         </w:rPr>
-        <w:t>De forma a testar a eficiência do código implementado, procedemos à realização de vários testes, como a t</w:t>
-      </w:r>
-      <w:r>
-        <w:rPr>
-          <w:rFonts w:ascii="Avenir Book" w:hAnsi="Avenir Book"/>
-          <w:color w:val="000000"/>
-          <w:sz w:val="22"/>
-        </w:rPr>
-        <w:t xml:space="preserve">ransferência </w:t>
-      </w:r>
-      <w:r>
-        <w:rPr>
-          <w:rFonts w:ascii="Avenir Book" w:hAnsi="Avenir Book"/>
-          <w:color w:val="000000"/>
-          <w:sz w:val="22"/>
-        </w:rPr>
-        <w:t>do ficheiro sem qualquer tipo de “obstáculo” (fig.x), fechando e voltando a abrir a porta de série (fig.y), fechando-a até ao TIMEOUT (fig.z) e com a introdução de erros (fig.w).</w:t>
+        <w:t>Consideramos que o nosso objetivo foi cumprido, dado que respondemos com sucesso a todas as especificações pedidas no enunciado do trabalho. Temos 2 camadas independentes, mas com uma ligação unidirecional, já que a aplicação exerce controlo sobre a ligação de dados.</w:t>
       </w:r>
     </w:p>
     <w:p>
@@ -5349,74 +5501,47 @@
           <w:color w:val="000000"/>
           <w:sz w:val="22"/>
         </w:rPr>
-        <w:t xml:space="preserve">Para os diferentes tipos de teste, </w:t>
-      </w:r>
-      <w:r>
-        <w:rPr>
-          <w:rFonts w:ascii="Avenir Book" w:hAnsi="Avenir Book"/>
-          <w:color w:val="000000"/>
-          <w:sz w:val="22"/>
-        </w:rPr>
-        <w:t xml:space="preserve">utilizou-se vários ficheiros: </w:t>
-      </w:r>
-      <w:r>
-        <w:rPr>
-          <w:rFonts w:ascii="Avenir Book" w:hAnsi="Avenir Book"/>
-          <w:color w:val="000000"/>
-          <w:sz w:val="22"/>
-        </w:rPr>
-        <w:t>pinguim.gif e alguns ficheiros extra, de entre os quais ficheiros do tipo .txt e imagens com diferentes tamanhos mais pesados que o sugerido.</w:t>
-      </w:r>
-    </w:p>
-    <w:p>
-      <w:pPr>
-        <w:spacing w:before="0"/>
-        <w:ind w:left="-142" w:firstLine="357"/>
-        <w:rPr>
-          <w:rFonts w:ascii="Avenir Book" w:hAnsi="Avenir Book"/>
-          <w:color w:val="000000"/>
-          <w:sz w:val="22"/>
-        </w:rPr>
-      </w:pPr>
-      <w:r>
-        <w:rPr>
-          <w:rFonts w:ascii="Avenir Book" w:hAnsi="Avenir Book"/>
-          <w:color w:val="000000"/>
-          <w:sz w:val="22"/>
-        </w:rPr>
-        <w:t xml:space="preserve">Como resposta </w:t>
-      </w:r>
-      <w:r>
-        <w:rPr>
-          <w:rFonts w:ascii="Avenir Book" w:hAnsi="Avenir Book"/>
-          <w:color w:val="000000"/>
-          <w:sz w:val="22"/>
-        </w:rPr>
-        <w:t xml:space="preserve">a estes testes, </w:t>
-      </w:r>
-      <w:r>
-        <w:rPr>
-          <w:rFonts w:ascii="Avenir Book" w:hAnsi="Avenir Book"/>
-          <w:color w:val="000000"/>
-          <w:sz w:val="22"/>
-        </w:rPr>
-        <w:t xml:space="preserve">é imprimido na consola o progresso em percentagem do envio do ficheiro, se foi ou não enviado com sucesso, os </w:t>
-      </w:r>
-      <w:r>
-        <w:rPr>
-          <w:rFonts w:ascii="Avenir Book" w:hAnsi="Avenir Book"/>
-          <w:color w:val="000000"/>
-          <w:sz w:val="22"/>
-        </w:rPr>
-        <w:t>timouts</w:t>
-      </w:r>
-      <w:r>
-        <w:rPr>
-          <w:rFonts w:ascii="Avenir Book" w:hAnsi="Avenir Book"/>
-          <w:color w:val="000000"/>
-          <w:sz w:val="22"/>
-        </w:rPr>
-        <w:t xml:space="preserve">, se deu </w:t>
+        <w:t>Após alguma reflexão, concluímos que, se nos fosse concedido mais tempo, p</w:t>
+      </w:r>
+      <w:r>
+        <w:rPr>
+          <w:rFonts w:ascii="Avenir Book" w:hAnsi="Avenir Book"/>
+          <w:color w:val="000000"/>
+          <w:sz w:val="22"/>
+        </w:rPr>
+        <w:t>odí</w:t>
+      </w:r>
+      <w:r>
+        <w:rPr>
+          <w:rFonts w:ascii="Avenir Book" w:hAnsi="Avenir Book"/>
+          <w:color w:val="000000"/>
+          <w:sz w:val="22"/>
+        </w:rPr>
+        <w:t xml:space="preserve">amos </w:t>
+      </w:r>
+      <w:r>
+        <w:rPr>
+          <w:rFonts w:ascii="Avenir Book" w:hAnsi="Avenir Book"/>
+          <w:color w:val="000000"/>
+          <w:sz w:val="22"/>
+        </w:rPr>
+        <w:t>implementar</w:t>
+      </w:r>
+      <w:r>
+        <w:rPr>
+          <w:rFonts w:ascii="Avenir Book" w:hAnsi="Avenir Book"/>
+          <w:color w:val="000000"/>
+          <w:sz w:val="22"/>
+        </w:rPr>
+        <w:t xml:space="preserve"> geração aleatória de erros</w:t>
+      </w:r>
+      <w:r>
+        <w:rPr>
+          <w:rFonts w:ascii="Avenir Book" w:hAnsi="Avenir Book"/>
+          <w:color w:val="000000"/>
+          <w:sz w:val="22"/>
+        </w:rPr>
+        <w:t xml:space="preserve">, a receção na linha de comandos de parâmetros como baud rate, o valor de </w:t>
       </w:r>
       <w:r>
         <w:rPr>
@@ -5425,77 +5550,34 @@
           <w:color w:val="000000"/>
           <w:sz w:val="22"/>
         </w:rPr>
-        <w:t>reject</w:t>
-      </w:r>
-      <w:r>
-        <w:rPr>
-          <w:rFonts w:ascii="Avenir Book" w:hAnsi="Avenir Book"/>
-          <w:color w:val="000000"/>
-          <w:sz w:val="22"/>
-        </w:rPr>
-        <w:t xml:space="preserve"> etc.</w:t>
-      </w:r>
-    </w:p>
-    <w:p>
-      <w:pPr>
-        <w:spacing w:before="0"/>
-        <w:ind w:left="-142" w:firstLine="357"/>
-        <w:rPr>
-          <w:rFonts w:ascii="Avenir Book" w:hAnsi="Avenir Book"/>
-          <w:color w:val="000000"/>
-          <w:sz w:val="22"/>
-        </w:rPr>
-      </w:pPr>
-    </w:p>
-    <w:p>
-      <w:pPr>
-        <w:widowControl w:val="0"/>
-        <w:autoSpaceDE w:val="0"/>
-        <w:autoSpaceDN w:val="0"/>
-        <w:adjustRightInd w:val="0"/>
-        <w:spacing w:before="0"/>
-        <w:ind w:left="-142" w:firstLine="357"/>
-        <w:rPr>
-          <w:rFonts w:ascii="Avenir Book" w:hAnsi="Avenir Book" w:cs="OpenSans"/>
-          <w:sz w:val="22"/>
-        </w:rPr>
-      </w:pPr>
-      <w:r>
-        <w:rPr>
-          <w:rFonts w:ascii="Avenir Book" w:hAnsi="Avenir Book" w:cs="OpenSans"/>
-          <w:sz w:val="22"/>
-        </w:rPr>
-        <w:t>Eficiência do protocolo de ligação de dados</w:t>
-      </w:r>
-    </w:p>
-    <w:p>
-      <w:pPr>
-        <w:spacing w:before="0"/>
-        <w:ind w:left="-142" w:firstLine="357"/>
-        <w:rPr>
-          <w:rFonts w:ascii="Avenir Book" w:hAnsi="Avenir Book"/>
-          <w:color w:val="000000"/>
-          <w:sz w:val="22"/>
-        </w:rPr>
-      </w:pPr>
-      <w:r>
-        <w:rPr>
-          <w:rFonts w:ascii="Avenir Book" w:hAnsi="Avenir Book" w:cs="OpenSans"/>
-          <w:sz w:val="22"/>
-        </w:rPr>
-        <w:t>caraterização estatística da </w:t>
-      </w:r>
-      <w:r>
-        <w:rPr>
-          <w:rFonts w:ascii="Avenir Book" w:hAnsi="Avenir Book" w:cs="OpenSans"/>
-          <w:sz w:val="22"/>
-        </w:rPr>
-        <w:t>eficiência do protocolo, feita com recurso a medidas sobre o código desenvolvido. A caracterização teórica de um protocolo Stop&amp;Wait, que deverá ser usada como termo de comparação, encontra-se descrita nos slides de Ligação Lógica das aulas teóricas</w:t>
-      </w:r>
-      <w:r>
-        <w:rPr>
-          <w:rFonts w:ascii="Avenir Book" w:hAnsi="Avenir Book"/>
-          <w:color w:val="000000"/>
+        <w:t>time out</w:t>
+      </w:r>
+      <w:r>
+        <w:rPr>
+          <w:rFonts w:ascii="Avenir Book" w:hAnsi="Avenir Book"/>
+          <w:color w:val="000000"/>
+          <w:sz w:val="22"/>
+        </w:rPr>
+        <w:t>, o número de tentativas, o tamanho máximo dos pacotes, etc</w:t>
+      </w:r>
+      <w:r>
+        <w:rPr>
+          <w:rFonts w:ascii="Avenir Book" w:hAnsi="Avenir Book"/>
+          <w:color w:val="000000"/>
+          <w:sz w:val="22"/>
+        </w:rPr>
+        <w:t>.</w:t>
+      </w:r>
+      <w:r>
+        <w:rPr>
+          <w:rFonts w:ascii="Avenir Book" w:eastAsia="System Font" w:hAnsi="Avenir Book" w:cs="System Font"/>
+          <w:sz w:val="22"/>
+        </w:rPr>
+        <w:t xml:space="preserve"> </w:t>
+      </w:r>
+      <w:r>
+        <w:rPr>
+          <w:rFonts w:ascii="Avenir Book" w:eastAsia="System Font" w:hAnsi="Avenir Book" w:cs="System Font"/>
           <w:sz w:val="22"/>
         </w:rPr>
         <w:br w:type="page"/>
@@ -5505,271 +5587,7 @@
       <w:pPr>
         <w:pStyle w:val="Heading1"/>
       </w:pPr>
-      <w:bookmarkStart w:id="13" w:name="_Toc497605624"/>
-      <w:r>
-        <w:lastRenderedPageBreak/>
-        <w:t>Elementos de Valorização</w:t>
-      </w:r>
-      <w:bookmarkEnd w:id="13"/>
-    </w:p>
-    <w:p>
-      <w:pPr>
-        <w:spacing w:before="0"/>
-        <w:ind w:left="-142" w:firstLine="357"/>
-        <w:rPr>
-          <w:rFonts w:ascii="Avenir Book" w:hAnsi="Avenir Book"/>
-          <w:color w:val="000000"/>
-          <w:sz w:val="22"/>
-        </w:rPr>
-      </w:pPr>
-      <w:r>
-        <w:rPr>
-          <w:rFonts w:ascii="Avenir Book" w:hAnsi="Avenir Book"/>
-          <w:b/>
-          <w:color w:val="000000"/>
-          <w:sz w:val="22"/>
-        </w:rPr>
-        <w:t>Seleção do parâmetro ficheiro pelo utilizador</w:t>
-      </w:r>
-      <w:r>
-        <w:rPr>
-          <w:rFonts w:ascii="Avenir Book" w:hAnsi="Avenir Book"/>
-          <w:b/>
-          <w:color w:val="000000"/>
-          <w:sz w:val="22"/>
-        </w:rPr>
-        <w:t xml:space="preserve">: </w:t>
-      </w:r>
-      <w:r>
-        <w:rPr>
-          <w:rFonts w:ascii="Avenir Book" w:hAnsi="Avenir Book"/>
-          <w:color w:val="000000"/>
-          <w:sz w:val="22"/>
-        </w:rPr>
-        <w:t>Aquando da chamada da função do emissor, o ficheiro a ser enviado é um dos parâmetros.</w:t>
-      </w:r>
-    </w:p>
-    <w:p>
-      <w:pPr>
-        <w:spacing w:before="0"/>
-        <w:ind w:left="-142" w:firstLine="357"/>
-        <w:rPr>
-          <w:rFonts w:ascii="Avenir Book" w:hAnsi="Avenir Book"/>
-          <w:b/>
-          <w:color w:val="000000"/>
-          <w:sz w:val="22"/>
-        </w:rPr>
-      </w:pPr>
-      <w:r>
-        <w:rPr>
-          <w:rFonts w:ascii="Avenir Book" w:hAnsi="Avenir Book"/>
-          <w:b/>
-          <w:color w:val="000000"/>
-          <w:sz w:val="22"/>
-        </w:rPr>
-        <w:t>Implementação de REJ</w:t>
-      </w:r>
-      <w:r>
-        <w:rPr>
-          <w:rFonts w:ascii="Avenir Book" w:hAnsi="Avenir Book"/>
-          <w:b/>
-          <w:color w:val="000000"/>
-          <w:sz w:val="22"/>
-        </w:rPr>
-        <w:t xml:space="preserve">: </w:t>
-      </w:r>
-    </w:p>
-    <w:p>
-      <w:pPr>
-        <w:spacing w:before="0"/>
-        <w:ind w:left="-142" w:firstLine="357"/>
-        <w:rPr>
-          <w:rFonts w:ascii="Avenir Book" w:hAnsi="Avenir Book"/>
-          <w:b/>
-          <w:color w:val="000000"/>
-          <w:sz w:val="22"/>
-        </w:rPr>
-      </w:pPr>
-      <w:r>
-        <w:rPr>
-          <w:rFonts w:ascii="Avenir Book" w:hAnsi="Avenir Book"/>
-          <w:b/>
-          <w:color w:val="000000"/>
-          <w:sz w:val="22"/>
-        </w:rPr>
-        <w:t>Registo de ocorrências</w:t>
-      </w:r>
-      <w:r>
-        <w:rPr>
-          <w:rFonts w:ascii="Avenir Book" w:hAnsi="Avenir Book"/>
-          <w:b/>
-          <w:color w:val="000000"/>
-          <w:sz w:val="22"/>
-        </w:rPr>
-        <w:t>:</w:t>
-      </w:r>
-      <w:r>
-        <w:rPr>
-          <w:rFonts w:ascii="Avenir Book" w:hAnsi="Avenir Book"/>
-          <w:b/>
-          <w:sz w:val="22"/>
-        </w:rPr>
-        <w:br w:type="page"/>
-      </w:r>
-    </w:p>
-    <w:p>
-      <w:pPr>
-        <w:pStyle w:val="Heading1"/>
-      </w:pPr>
-      <w:bookmarkStart w:id="14" w:name="_Toc497605625"/>
-      <w:r>
-        <w:lastRenderedPageBreak/>
-        <w:t>Conclusão</w:t>
-      </w:r>
-      <w:bookmarkEnd w:id="14"/>
-    </w:p>
-    <w:p>
-      <w:pPr>
-        <w:spacing w:before="0"/>
-        <w:ind w:left="-142" w:firstLine="357"/>
-        <w:rPr>
-          <w:rFonts w:ascii="Avenir Book" w:hAnsi="Avenir Book"/>
-          <w:color w:val="000000"/>
-          <w:sz w:val="22"/>
-        </w:rPr>
-      </w:pPr>
-      <w:r>
-        <w:rPr>
-          <w:rFonts w:ascii="Avenir Book" w:hAnsi="Avenir Book"/>
-          <w:color w:val="000000"/>
-          <w:sz w:val="22"/>
-        </w:rPr>
-        <w:t xml:space="preserve">A realização deste projeto, ainda que muito trabalhosa, foi fundamental para a interiorização </w:t>
-      </w:r>
-      <w:r>
-        <w:rPr>
-          <w:rFonts w:ascii="Avenir Book" w:hAnsi="Avenir Book"/>
-          <w:color w:val="000000"/>
-          <w:sz w:val="22"/>
-        </w:rPr>
-        <w:t>dos conceitos lecionado</w:t>
-      </w:r>
-      <w:r>
-        <w:rPr>
-          <w:rFonts w:ascii="Avenir Book" w:hAnsi="Avenir Book"/>
-          <w:color w:val="000000"/>
-          <w:sz w:val="22"/>
-        </w:rPr>
-        <w:t>s nas aulas teóricas e laboratoriais.</w:t>
-      </w:r>
-    </w:p>
-    <w:p>
-      <w:pPr>
-        <w:spacing w:before="0"/>
-        <w:ind w:left="-142" w:firstLine="357"/>
-        <w:rPr>
-          <w:rFonts w:ascii="Avenir Book" w:hAnsi="Avenir Book"/>
-          <w:color w:val="000000"/>
-          <w:sz w:val="22"/>
-        </w:rPr>
-      </w:pPr>
-      <w:r>
-        <w:rPr>
-          <w:rFonts w:ascii="Avenir Book" w:hAnsi="Avenir Book"/>
-          <w:color w:val="000000"/>
-          <w:sz w:val="22"/>
-        </w:rPr>
-        <w:t>Consideramos que o nosso objetivo foi cumprido, dado que respondemos com sucesso a todas as especificações pedidas no enunciado do trabalho. Temos 2 camadas independentes, mas com uma ligação unidirecional, já que a aplicação exerce controlo sobre a ligação de dados.</w:t>
-      </w:r>
-    </w:p>
-    <w:p>
-      <w:pPr>
-        <w:spacing w:before="0"/>
-        <w:ind w:left="-142" w:firstLine="357"/>
-        <w:rPr>
-          <w:rFonts w:ascii="Avenir Book" w:hAnsi="Avenir Book"/>
-          <w:color w:val="000000"/>
-          <w:sz w:val="22"/>
-        </w:rPr>
-      </w:pPr>
-      <w:r>
-        <w:rPr>
-          <w:rFonts w:ascii="Avenir Book" w:hAnsi="Avenir Book"/>
-          <w:color w:val="000000"/>
-          <w:sz w:val="22"/>
-        </w:rPr>
-        <w:t>Após alguma reflexão, concluímos que, se nos fosse concedido mais tempo, p</w:t>
-      </w:r>
-      <w:r>
-        <w:rPr>
-          <w:rFonts w:ascii="Avenir Book" w:hAnsi="Avenir Book"/>
-          <w:color w:val="000000"/>
-          <w:sz w:val="22"/>
-        </w:rPr>
-        <w:t>odí</w:t>
-      </w:r>
-      <w:r>
-        <w:rPr>
-          <w:rFonts w:ascii="Avenir Book" w:hAnsi="Avenir Book"/>
-          <w:color w:val="000000"/>
-          <w:sz w:val="22"/>
-        </w:rPr>
-        <w:t xml:space="preserve">amos </w:t>
-      </w:r>
-      <w:r>
-        <w:rPr>
-          <w:rFonts w:ascii="Avenir Book" w:hAnsi="Avenir Book"/>
-          <w:color w:val="000000"/>
-          <w:sz w:val="22"/>
-        </w:rPr>
-        <w:t>implementar</w:t>
-      </w:r>
-      <w:r>
-        <w:rPr>
-          <w:rFonts w:ascii="Avenir Book" w:hAnsi="Avenir Book"/>
-          <w:color w:val="000000"/>
-          <w:sz w:val="22"/>
-        </w:rPr>
-        <w:t xml:space="preserve"> geração aleatória de erros</w:t>
-      </w:r>
-      <w:r>
-        <w:rPr>
-          <w:rFonts w:ascii="Avenir Book" w:hAnsi="Avenir Book"/>
-          <w:color w:val="000000"/>
-          <w:sz w:val="22"/>
-        </w:rPr>
-        <w:t xml:space="preserve">, a receção na linha de comandos de parâmetros como baud rate, o valor de </w:t>
-      </w:r>
-      <w:r>
-        <w:rPr>
-          <w:rFonts w:ascii="Avenir Book" w:hAnsi="Avenir Book"/>
-          <w:i/>
-          <w:color w:val="000000"/>
-          <w:sz w:val="22"/>
-        </w:rPr>
-        <w:t>time out</w:t>
-      </w:r>
-      <w:r>
-        <w:rPr>
-          <w:rFonts w:ascii="Avenir Book" w:hAnsi="Avenir Book"/>
-          <w:color w:val="000000"/>
-          <w:sz w:val="22"/>
-        </w:rPr>
-        <w:t>, o número de tentativas, o tamanho máximo dos pacotes, etc.</w:t>
-      </w:r>
-      <w:r>
-        <w:rPr>
-          <w:rFonts w:ascii="Avenir Book" w:eastAsia="System Font" w:hAnsi="Avenir Book" w:cs="System Font"/>
-          <w:sz w:val="22"/>
-        </w:rPr>
-        <w:br w:type="page"/>
-      </w:r>
-    </w:p>
-    <w:p>
-      <w:pPr>
-        <w:pStyle w:val="Heading1"/>
-      </w:pPr>
-      <w:bookmarkStart w:id="15" w:name="_Toc497605626"/>
+      <w:bookmarkStart w:id="16" w:name="_Toc497664306"/>
       <w:r>
         <w:lastRenderedPageBreak/>
         <w:t>A</w:t>
@@ -5777,7 +5595,7 @@
       <w:r>
         <w:t>nexos</w:t>
       </w:r>
-      <w:bookmarkEnd w:id="15"/>
+      <w:bookmarkEnd w:id="16"/>
     </w:p>
     <w:p>
       <w:pPr>
@@ -59533,7 +59351,7 @@
         <w:rStyle w:val="PageNumber"/>
         <w:noProof/>
       </w:rPr>
-      <w:t>8</w:t>
+      <w:t>7</w:t>
     </w:r>
     <w:r>
       <w:rPr>
@@ -59669,7 +59487,7 @@
                         <a:noFill/>
                         <a:extLst>
                           <a:ext uri="{909E8E84-426E-40dd-AFC4-6F175D3DCCD1}">
-                            <a14:hiddenFill xmlns:cx="http://schemas.microsoft.com/office/drawing/2014/chartex" xmlns:cx1="http://schemas.microsoft.com/office/drawing/2015/9/8/chartex" xmlns:w16se="http://schemas.microsoft.com/office/word/2015/wordml/symex" xmlns="" xmlns:o="urn:schemas-microsoft-com:office:office" xmlns:v="urn:schemas-microsoft-com:vml" xmlns:w10="urn:schemas-microsoft-com:office:word" xmlns:w="http://schemas.openxmlformats.org/wordprocessingml/2006/main" xmlns:a14="http://schemas.microsoft.com/office/drawing/2010/main">
+                            <a14:hiddenFill xmlns:a14="http://schemas.microsoft.com/office/drawing/2010/main" xmlns:w="http://schemas.openxmlformats.org/wordprocessingml/2006/main" xmlns:w10="urn:schemas-microsoft-com:office:word" xmlns:v="urn:schemas-microsoft-com:vml" xmlns:o="urn:schemas-microsoft-com:office:office" xmlns="" xmlns:w16se="http://schemas.microsoft.com/office/word/2015/wordml/symex" xmlns:cx1="http://schemas.microsoft.com/office/drawing/2015/9/8/chartex" xmlns:cx="http://schemas.microsoft.com/office/drawing/2014/chartex">
                               <a:solidFill>
                                 <a:srgbClr val="FFFFFF"/>
                               </a:solidFill>
@@ -59707,7 +59525,7 @@
                         </a:effectLst>
                         <a:extLst>
                           <a:ext uri="{909E8E84-426E-40dd-AFC4-6F175D3DCCD1}">
-                            <a14:hiddenFill xmlns:cx="http://schemas.microsoft.com/office/drawing/2014/chartex" xmlns:cx1="http://schemas.microsoft.com/office/drawing/2015/9/8/chartex" xmlns:w16se="http://schemas.microsoft.com/office/word/2015/wordml/symex" xmlns="" xmlns:o="urn:schemas-microsoft-com:office:office" xmlns:v="urn:schemas-microsoft-com:vml" xmlns:w10="urn:schemas-microsoft-com:office:word" xmlns:w="http://schemas.openxmlformats.org/wordprocessingml/2006/main" xmlns:a14="http://schemas.microsoft.com/office/drawing/2010/main">
+                            <a14:hiddenFill xmlns:a14="http://schemas.microsoft.com/office/drawing/2010/main" xmlns:w="http://schemas.openxmlformats.org/wordprocessingml/2006/main" xmlns:w10="urn:schemas-microsoft-com:office:word" xmlns:v="urn:schemas-microsoft-com:vml" xmlns:o="urn:schemas-microsoft-com:office:office" xmlns="" xmlns:w16se="http://schemas.microsoft.com/office/word/2015/wordml/symex" xmlns:cx1="http://schemas.microsoft.com/office/drawing/2015/9/8/chartex" xmlns:cx="http://schemas.microsoft.com/office/drawing/2014/chartex">
                               <a:noFill/>
                             </a14:hiddenFill>
                           </a:ext>
@@ -59727,7 +59545,7 @@
             </wp:anchor>
           </w:drawing>
         </mc:Choice>
-        <mc:Fallback xmlns:cx="http://schemas.microsoft.com/office/drawing/2014/chartex" xmlns:cx1="http://schemas.microsoft.com/office/drawing/2015/9/8/chartex" xmlns:w16se="http://schemas.microsoft.com/office/word/2015/wordml/symex">
+        <mc:Fallback xmlns:w16se="http://schemas.microsoft.com/office/word/2015/wordml/symex" xmlns:cx1="http://schemas.microsoft.com/office/drawing/2015/9/8/chartex" xmlns:cx="http://schemas.microsoft.com/office/drawing/2014/chartex">
           <w:pict>
             <v:group w14:anchorId="4D374CBB" id="Group 4" o:spid="_x0000_s1026" style="position:absolute;margin-left:-.5pt;margin-top:-20.95pt;width:495.8pt;height:37.75pt;z-index:-251657216;mso-position-horizontal-relative:margin;mso-width-relative:margin" coordsize="61722,4794" o:gfxdata="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">
               <v:shapetype id="_x0000_t75" coordsize="21600,21600" o:spt="75" o:preferrelative="t" path="m@4@5l@4@11@9@11@9@5xe" filled="f" stroked="f">
@@ -60765,10 +60583,10 @@
     </w:lvl>
   </w:abstractNum>
   <w:abstractNum w:abstractNumId="11">
-    <w:nsid w:val="685722EE"/>
+    <w:nsid w:val="617800CC"/>
     <w:multiLevelType w:val="hybridMultilevel"/>
-    <w:tmpl w:val="91669328"/>
-    <w:lvl w:ilvl="0" w:tplc="7D127CC8">
+    <w:tmpl w:val="79F64B4C"/>
+    <w:lvl w:ilvl="0" w:tplc="DD082826">
       <w:start w:val="1"/>
       <w:numFmt w:val="decimal"/>
       <w:lvlText w:val="6.%1."/>
@@ -60854,6 +60672,95 @@
     </w:lvl>
   </w:abstractNum>
   <w:abstractNum w:abstractNumId="12">
+    <w:nsid w:val="685722EE"/>
+    <w:multiLevelType w:val="hybridMultilevel"/>
+    <w:tmpl w:val="91669328"/>
+    <w:lvl w:ilvl="0" w:tplc="7D127CC8">
+      <w:start w:val="1"/>
+      <w:numFmt w:val="decimal"/>
+      <w:lvlText w:val="6.%1."/>
+      <w:lvlJc w:val="left"/>
+      <w:pPr>
+        <w:ind w:left="720" w:hanging="360"/>
+      </w:pPr>
+      <w:rPr>
+        <w:rFonts w:hint="default"/>
+      </w:rPr>
+    </w:lvl>
+    <w:lvl w:ilvl="1" w:tplc="08090019" w:tentative="1">
+      <w:start w:val="1"/>
+      <w:numFmt w:val="lowerLetter"/>
+      <w:lvlText w:val="%2."/>
+      <w:lvlJc w:val="left"/>
+      <w:pPr>
+        <w:ind w:left="1440" w:hanging="360"/>
+      </w:pPr>
+    </w:lvl>
+    <w:lvl w:ilvl="2" w:tplc="0809001B" w:tentative="1">
+      <w:start w:val="1"/>
+      <w:numFmt w:val="lowerRoman"/>
+      <w:lvlText w:val="%3."/>
+      <w:lvlJc w:val="right"/>
+      <w:pPr>
+        <w:ind w:left="2160" w:hanging="180"/>
+      </w:pPr>
+    </w:lvl>
+    <w:lvl w:ilvl="3" w:tplc="0809000F" w:tentative="1">
+      <w:start w:val="1"/>
+      <w:numFmt w:val="decimal"/>
+      <w:lvlText w:val="%4."/>
+      <w:lvlJc w:val="left"/>
+      <w:pPr>
+        <w:ind w:left="2880" w:hanging="360"/>
+      </w:pPr>
+    </w:lvl>
+    <w:lvl w:ilvl="4" w:tplc="08090019" w:tentative="1">
+      <w:start w:val="1"/>
+      <w:numFmt w:val="lowerLetter"/>
+      <w:lvlText w:val="%5."/>
+      <w:lvlJc w:val="left"/>
+      <w:pPr>
+        <w:ind w:left="3600" w:hanging="360"/>
+      </w:pPr>
+    </w:lvl>
+    <w:lvl w:ilvl="5" w:tplc="0809001B" w:tentative="1">
+      <w:start w:val="1"/>
+      <w:numFmt w:val="lowerRoman"/>
+      <w:lvlText w:val="%6."/>
+      <w:lvlJc w:val="right"/>
+      <w:pPr>
+        <w:ind w:left="4320" w:hanging="180"/>
+      </w:pPr>
+    </w:lvl>
+    <w:lvl w:ilvl="6" w:tplc="0809000F" w:tentative="1">
+      <w:start w:val="1"/>
+      <w:numFmt w:val="decimal"/>
+      <w:lvlText w:val="%7."/>
+      <w:lvlJc w:val="left"/>
+      <w:pPr>
+        <w:ind w:left="5040" w:hanging="360"/>
+      </w:pPr>
+    </w:lvl>
+    <w:lvl w:ilvl="7" w:tplc="08090019" w:tentative="1">
+      <w:start w:val="1"/>
+      <w:numFmt w:val="lowerLetter"/>
+      <w:lvlText w:val="%8."/>
+      <w:lvlJc w:val="left"/>
+      <w:pPr>
+        <w:ind w:left="5760" w:hanging="360"/>
+      </w:pPr>
+    </w:lvl>
+    <w:lvl w:ilvl="8" w:tplc="0809001B" w:tentative="1">
+      <w:start w:val="1"/>
+      <w:numFmt w:val="lowerRoman"/>
+      <w:lvlText w:val="%9."/>
+      <w:lvlJc w:val="right"/>
+      <w:pPr>
+        <w:ind w:left="6480" w:hanging="180"/>
+      </w:pPr>
+    </w:lvl>
+  </w:abstractNum>
+  <w:abstractNum w:abstractNumId="13">
     <w:nsid w:val="692A46C9"/>
     <w:multiLevelType w:val="singleLevel"/>
     <w:tmpl w:val="CA9EA696"/>
@@ -60874,7 +60781,7 @@
       </w:rPr>
     </w:lvl>
   </w:abstractNum>
-  <w:abstractNum w:abstractNumId="13">
+  <w:abstractNum w:abstractNumId="14">
     <w:nsid w:val="723C3489"/>
     <w:multiLevelType w:val="hybridMultilevel"/>
     <w:tmpl w:val="307A38AA"/>
@@ -60965,7 +60872,7 @@
       </w:pPr>
     </w:lvl>
   </w:abstractNum>
-  <w:abstractNum w:abstractNumId="14">
+  <w:abstractNum w:abstractNumId="15">
     <w:nsid w:val="781750A1"/>
     <w:multiLevelType w:val="hybridMultilevel"/>
     <w:tmpl w:val="307A38AA"/>
@@ -61056,7 +60963,7 @@
       </w:pPr>
     </w:lvl>
   </w:abstractNum>
-  <w:abstractNum w:abstractNumId="15">
+  <w:abstractNum w:abstractNumId="16">
     <w:nsid w:val="78786487"/>
     <w:multiLevelType w:val="hybridMultilevel"/>
     <w:tmpl w:val="307A38AA"/>
@@ -61154,7 +61061,7 @@
     <w:abstractNumId w:val="8"/>
   </w:num>
   <w:num w:numId="3">
-    <w:abstractNumId w:val="12"/>
+    <w:abstractNumId w:val="13"/>
   </w:num>
   <w:num w:numId="4">
     <w:abstractNumId w:val="1"/>
@@ -61169,16 +61076,16 @@
     <w:abstractNumId w:val="0"/>
   </w:num>
   <w:num w:numId="8">
-    <w:abstractNumId w:val="15"/>
+    <w:abstractNumId w:val="16"/>
   </w:num>
   <w:num w:numId="9">
-    <w:abstractNumId w:val="14"/>
+    <w:abstractNumId w:val="15"/>
   </w:num>
   <w:num w:numId="10">
     <w:abstractNumId w:val="2"/>
   </w:num>
   <w:num w:numId="11">
-    <w:abstractNumId w:val="13"/>
+    <w:abstractNumId w:val="14"/>
   </w:num>
   <w:num w:numId="12">
     <w:abstractNumId w:val="9"/>
@@ -61190,10 +61097,13 @@
     <w:abstractNumId w:val="10"/>
   </w:num>
   <w:num w:numId="15">
-    <w:abstractNumId w:val="11"/>
+    <w:abstractNumId w:val="12"/>
   </w:num>
   <w:num w:numId="16">
     <w:abstractNumId w:val="5"/>
+  </w:num>
+  <w:num w:numId="17">
+    <w:abstractNumId w:val="11"/>
   </w:num>
   <w:numIdMacAtCleanup w:val="9"/>
 </w:numbering>
@@ -63546,7 +63456,7 @@
 </file>
 
 <file path=customXml/itemProps1.xml><?xml version="1.0" encoding="utf-8"?>
-<ds:datastoreItem xmlns:ds="http://schemas.openxmlformats.org/officeDocument/2006/customXml" ds:itemID="{71CFFF47-ACBE-084C-A76D-88731FE9F888}">
+<ds:datastoreItem xmlns:ds="http://schemas.openxmlformats.org/officeDocument/2006/customXml" ds:itemID="{A4C37461-592F-D446-8E8C-B96033C8F555}">
   <ds:schemaRefs>
     <ds:schemaRef ds:uri="http://schemas.openxmlformats.org/officeDocument/2006/bibliography"/>
   </ds:schemaRefs>

</xml_diff>

<commit_message>
casos de utilização e interface extra
</commit_message>
<xml_diff>
--- a/relatório.docx
+++ b/relatório.docx
@@ -154,6 +154,20 @@
     <w:p>
       <w:pPr>
         <w:spacing w:before="0"/>
+        <w:ind w:left="-142"/>
+        <w:jc w:val="center"/>
+        <w:rPr>
+          <w:rFonts w:ascii="Avenir Book" w:hAnsi="Avenir Book"/>
+          <w:color w:val="000000"/>
+          <w:szCs w:val="24"/>
+        </w:rPr>
+      </w:pPr>
+      <w:bookmarkStart w:id="0" w:name="_GoBack"/>
+      <w:bookmarkEnd w:id="0"/>
+    </w:p>
+    <w:p>
+      <w:pPr>
+        <w:spacing w:before="0"/>
         <w:jc w:val="center"/>
         <w:rPr>
           <w:rFonts w:ascii="Avenir Book" w:hAnsi="Avenir Book"/>
@@ -248,30 +262,10 @@
           <w:rFonts w:ascii="Avenir Book" w:hAnsi="Avenir Book"/>
           <w:b/>
           <w:color w:val="000000"/>
-          <w:sz w:val="72"/>
+          <w:sz w:val="56"/>
           <w:szCs w:val="24"/>
         </w:rPr>
       </w:pPr>
-      <w:r>
-        <w:rPr>
-          <w:rFonts w:ascii="Avenir Book" w:hAnsi="Avenir Book"/>
-          <w:b/>
-          <w:color w:val="000000"/>
-          <w:sz w:val="72"/>
-          <w:szCs w:val="24"/>
-        </w:rPr>
-        <w:t xml:space="preserve">Protocolo de </w:t>
-      </w:r>
-      <w:r>
-        <w:rPr>
-          <w:rFonts w:ascii="Avenir Book" w:hAnsi="Avenir Book"/>
-          <w:b/>
-          <w:color w:val="000000"/>
-          <w:sz w:val="72"/>
-          <w:szCs w:val="24"/>
-        </w:rPr>
-        <w:t>Ligação de Dados</w:t>
-      </w:r>
     </w:p>
     <w:p>
       <w:pPr>
@@ -282,7 +276,7 @@
           <w:rFonts w:ascii="Avenir Book" w:hAnsi="Avenir Book"/>
           <w:b/>
           <w:color w:val="000000"/>
-          <w:sz w:val="36"/>
+          <w:sz w:val="72"/>
           <w:szCs w:val="24"/>
         </w:rPr>
       </w:pPr>
@@ -291,10 +285,20 @@
           <w:rFonts w:ascii="Avenir Book" w:hAnsi="Avenir Book"/>
           <w:b/>
           <w:color w:val="000000"/>
-          <w:sz w:val="36"/>
+          <w:sz w:val="72"/>
           <w:szCs w:val="24"/>
         </w:rPr>
-        <w:t>RCOM</w:t>
+        <w:t xml:space="preserve">Protocolo de </w:t>
+      </w:r>
+      <w:r>
+        <w:rPr>
+          <w:rFonts w:ascii="Avenir Book" w:hAnsi="Avenir Book"/>
+          <w:b/>
+          <w:color w:val="000000"/>
+          <w:sz w:val="72"/>
+          <w:szCs w:val="24"/>
+        </w:rPr>
+        <w:t>Ligação de Dados</w:t>
       </w:r>
     </w:p>
     <w:p>
@@ -306,6 +310,30 @@
           <w:rFonts w:ascii="Avenir Book" w:hAnsi="Avenir Book"/>
           <w:b/>
           <w:color w:val="000000"/>
+          <w:sz w:val="36"/>
+          <w:szCs w:val="24"/>
+        </w:rPr>
+      </w:pPr>
+      <w:r>
+        <w:rPr>
+          <w:rFonts w:ascii="Avenir Book" w:hAnsi="Avenir Book"/>
+          <w:b/>
+          <w:color w:val="000000"/>
+          <w:sz w:val="36"/>
+          <w:szCs w:val="24"/>
+        </w:rPr>
+        <w:t>RCOM</w:t>
+      </w:r>
+    </w:p>
+    <w:p>
+      <w:pPr>
+        <w:spacing w:before="0" w:line="240" w:lineRule="auto"/>
+        <w:ind w:left="-142"/>
+        <w:jc w:val="center"/>
+        <w:rPr>
+          <w:rFonts w:ascii="Avenir Book" w:hAnsi="Avenir Book"/>
+          <w:b/>
+          <w:color w:val="000000"/>
           <w:sz w:val="28"/>
           <w:szCs w:val="24"/>
         </w:rPr>
@@ -319,26 +347,6 @@
           <w:szCs w:val="24"/>
         </w:rPr>
         <w:t>Turma 2</w:t>
-      </w:r>
-      <w:r>
-        <w:rPr>
-          <w:rFonts w:ascii="Avenir Book" w:hAnsi="Avenir Book"/>
-          <w:b/>
-          <w:color w:val="000000"/>
-          <w:sz w:val="28"/>
-          <w:szCs w:val="24"/>
-        </w:rPr>
-        <w:t xml:space="preserve"> -</w:t>
-      </w:r>
-      <w:r>
-        <w:rPr>
-          <w:rFonts w:ascii="Avenir Book" w:hAnsi="Avenir Book"/>
-          <w:b/>
-          <w:color w:val="000000"/>
-          <w:sz w:val="28"/>
-          <w:szCs w:val="24"/>
-        </w:rPr>
-        <w:t xml:space="preserve"> Grupo y</w:t>
       </w:r>
     </w:p>
     <w:p>
@@ -733,7 +741,7 @@
             </w:rPr>
             <w:fldChar w:fldCharType="separate"/>
           </w:r>
-          <w:hyperlink w:anchor="_Toc497664291" w:history="1">
+          <w:hyperlink w:anchor="_Toc497755208" w:history="1">
             <w:r>
               <w:rPr>
                 <w:rStyle w:val="Hyperlink"/>
@@ -778,7 +786,7 @@
                 <w:noProof/>
                 <w:webHidden/>
               </w:rPr>
-              <w:instrText xml:space="preserve"> PAGEREF _Toc497664291 \h </w:instrText>
+              <w:instrText xml:space="preserve"> PAGEREF _Toc497755208 \h </w:instrText>
             </w:r>
             <w:r>
               <w:rPr>
@@ -825,7 +833,7 @@
               <w:lang w:val="en-GB" w:eastAsia="en-GB"/>
             </w:rPr>
           </w:pPr>
-          <w:hyperlink w:anchor="_Toc497664292" w:history="1">
+          <w:hyperlink w:anchor="_Toc497755209" w:history="1">
             <w:r>
               <w:rPr>
                 <w:rStyle w:val="Hyperlink"/>
@@ -870,7 +878,7 @@
                 <w:noProof/>
                 <w:webHidden/>
               </w:rPr>
-              <w:instrText xml:space="preserve"> PAGEREF _Toc497664292 \h </w:instrText>
+              <w:instrText xml:space="preserve"> PAGEREF _Toc497755209 \h </w:instrText>
             </w:r>
             <w:r>
               <w:rPr>
@@ -917,7 +925,7 @@
               <w:lang w:val="en-GB" w:eastAsia="en-GB"/>
             </w:rPr>
           </w:pPr>
-          <w:hyperlink w:anchor="_Toc497664293" w:history="1">
+          <w:hyperlink w:anchor="_Toc497755210" w:history="1">
             <w:r>
               <w:rPr>
                 <w:rStyle w:val="Hyperlink"/>
@@ -962,7 +970,7 @@
                 <w:noProof/>
                 <w:webHidden/>
               </w:rPr>
-              <w:instrText xml:space="preserve"> PAGEREF _Toc497664293 \h </w:instrText>
+              <w:instrText xml:space="preserve"> PAGEREF _Toc497755210 \h </w:instrText>
             </w:r>
             <w:r>
               <w:rPr>
@@ -1011,7 +1019,7 @@
               <w:lang w:val="en-GB" w:eastAsia="en-GB"/>
             </w:rPr>
           </w:pPr>
-          <w:hyperlink w:anchor="_Toc497664294" w:history="1">
+          <w:hyperlink w:anchor="_Toc497755211" w:history="1">
             <w:r>
               <w:rPr>
                 <w:rStyle w:val="Hyperlink"/>
@@ -1060,7 +1068,7 @@
                 <w:noProof/>
                 <w:webHidden/>
               </w:rPr>
-              <w:instrText xml:space="preserve"> PAGEREF _Toc497664294 \h </w:instrText>
+              <w:instrText xml:space="preserve"> PAGEREF _Toc497755211 \h </w:instrText>
             </w:r>
             <w:r>
               <w:rPr>
@@ -1109,7 +1117,7 @@
               <w:lang w:val="en-GB" w:eastAsia="en-GB"/>
             </w:rPr>
           </w:pPr>
-          <w:hyperlink w:anchor="_Toc497664295" w:history="1">
+          <w:hyperlink w:anchor="_Toc497755212" w:history="1">
             <w:r>
               <w:rPr>
                 <w:rStyle w:val="Hyperlink"/>
@@ -1158,7 +1166,7 @@
                 <w:noProof/>
                 <w:webHidden/>
               </w:rPr>
-              <w:instrText xml:space="preserve"> PAGEREF _Toc497664295 \h </w:instrText>
+              <w:instrText xml:space="preserve"> PAGEREF _Toc497755212 \h </w:instrText>
             </w:r>
             <w:r>
               <w:rPr>
@@ -1207,7 +1215,7 @@
               <w:lang w:val="en-GB" w:eastAsia="en-GB"/>
             </w:rPr>
           </w:pPr>
-          <w:hyperlink w:anchor="_Toc497664296" w:history="1">
+          <w:hyperlink w:anchor="_Toc497755213" w:history="1">
             <w:r>
               <w:rPr>
                 <w:rStyle w:val="Hyperlink"/>
@@ -1256,7 +1264,7 @@
                 <w:noProof/>
                 <w:webHidden/>
               </w:rPr>
-              <w:instrText xml:space="preserve"> PAGEREF _Toc497664296 \h </w:instrText>
+              <w:instrText xml:space="preserve"> PAGEREF _Toc497755213 \h </w:instrText>
             </w:r>
             <w:r>
               <w:rPr>
@@ -1303,7 +1311,7 @@
               <w:lang w:val="en-GB" w:eastAsia="en-GB"/>
             </w:rPr>
           </w:pPr>
-          <w:hyperlink w:anchor="_Toc497664297" w:history="1">
+          <w:hyperlink w:anchor="_Toc497755214" w:history="1">
             <w:r>
               <w:rPr>
                 <w:rStyle w:val="Hyperlink"/>
@@ -1348,7 +1356,7 @@
                 <w:noProof/>
                 <w:webHidden/>
               </w:rPr>
-              <w:instrText xml:space="preserve"> PAGEREF _Toc497664297 \h </w:instrText>
+              <w:instrText xml:space="preserve"> PAGEREF _Toc497755214 \h </w:instrText>
             </w:r>
             <w:r>
               <w:rPr>
@@ -1395,7 +1403,7 @@
               <w:lang w:val="en-GB" w:eastAsia="en-GB"/>
             </w:rPr>
           </w:pPr>
-          <w:hyperlink w:anchor="_Toc497664298" w:history="1">
+          <w:hyperlink w:anchor="_Toc497755215" w:history="1">
             <w:r>
               <w:rPr>
                 <w:rStyle w:val="Hyperlink"/>
@@ -1440,7 +1448,7 @@
                 <w:noProof/>
                 <w:webHidden/>
               </w:rPr>
-              <w:instrText xml:space="preserve"> PAGEREF _Toc497664298 \h </w:instrText>
+              <w:instrText xml:space="preserve"> PAGEREF _Toc497755215 \h </w:instrText>
             </w:r>
             <w:r>
               <w:rPr>
@@ -1460,7 +1468,7 @@
                 <w:noProof/>
                 <w:webHidden/>
               </w:rPr>
-              <w:t>5</w:t>
+              <w:t>6</w:t>
             </w:r>
             <w:r>
               <w:rPr>
@@ -1489,7 +1497,7 @@
               <w:lang w:val="en-GB" w:eastAsia="en-GB"/>
             </w:rPr>
           </w:pPr>
-          <w:hyperlink w:anchor="_Toc497664299" w:history="1">
+          <w:hyperlink w:anchor="_Toc497755216" w:history="1">
             <w:r>
               <w:rPr>
                 <w:rStyle w:val="Hyperlink"/>
@@ -1538,7 +1546,7 @@
                 <w:noProof/>
                 <w:webHidden/>
               </w:rPr>
-              <w:instrText xml:space="preserve"> PAGEREF _Toc497664299 \h </w:instrText>
+              <w:instrText xml:space="preserve"> PAGEREF _Toc497755216 \h </w:instrText>
             </w:r>
             <w:r>
               <w:rPr>
@@ -1558,7 +1566,7 @@
                 <w:noProof/>
                 <w:webHidden/>
               </w:rPr>
-              <w:t>5</w:t>
+              <w:t>6</w:t>
             </w:r>
             <w:r>
               <w:rPr>
@@ -1587,7 +1595,7 @@
               <w:lang w:val="en-GB" w:eastAsia="en-GB"/>
             </w:rPr>
           </w:pPr>
-          <w:hyperlink w:anchor="_Toc497664300" w:history="1">
+          <w:hyperlink w:anchor="_Toc497755217" w:history="1">
             <w:r>
               <w:rPr>
                 <w:rStyle w:val="Hyperlink"/>
@@ -1636,7 +1644,7 @@
                 <w:noProof/>
                 <w:webHidden/>
               </w:rPr>
-              <w:instrText xml:space="preserve"> PAGEREF _Toc497664300 \h </w:instrText>
+              <w:instrText xml:space="preserve"> PAGEREF _Toc497755217 \h </w:instrText>
             </w:r>
             <w:r>
               <w:rPr>
@@ -1683,7 +1691,7 @@
               <w:lang w:val="en-GB" w:eastAsia="en-GB"/>
             </w:rPr>
           </w:pPr>
-          <w:hyperlink w:anchor="_Toc497664301" w:history="1">
+          <w:hyperlink w:anchor="_Toc497755218" w:history="1">
             <w:r>
               <w:rPr>
                 <w:rStyle w:val="Hyperlink"/>
@@ -1728,7 +1736,7 @@
                 <w:noProof/>
                 <w:webHidden/>
               </w:rPr>
-              <w:instrText xml:space="preserve"> PAGEREF _Toc497664301 \h </w:instrText>
+              <w:instrText xml:space="preserve"> PAGEREF _Toc497755218 \h </w:instrText>
             </w:r>
             <w:r>
               <w:rPr>
@@ -1748,7 +1756,7 @@
                 <w:noProof/>
                 <w:webHidden/>
               </w:rPr>
-              <w:t>6</w:t>
+              <w:t>7</w:t>
             </w:r>
             <w:r>
               <w:rPr>
@@ -1777,7 +1785,7 @@
               <w:lang w:val="en-GB" w:eastAsia="en-GB"/>
             </w:rPr>
           </w:pPr>
-          <w:hyperlink w:anchor="_Toc497664302" w:history="1">
+          <w:hyperlink w:anchor="_Toc497755219" w:history="1">
             <w:r>
               <w:rPr>
                 <w:rStyle w:val="Hyperlink"/>
@@ -1826,7 +1834,7 @@
                 <w:noProof/>
                 <w:webHidden/>
               </w:rPr>
-              <w:instrText xml:space="preserve"> PAGEREF _Toc497664302 \h </w:instrText>
+              <w:instrText xml:space="preserve"> PAGEREF _Toc497755219 \h </w:instrText>
             </w:r>
             <w:r>
               <w:rPr>
@@ -1875,7 +1883,7 @@
               <w:lang w:val="en-GB" w:eastAsia="en-GB"/>
             </w:rPr>
           </w:pPr>
-          <w:hyperlink w:anchor="_Toc497664303" w:history="1">
+          <w:hyperlink w:anchor="_Toc497755220" w:history="1">
             <w:r>
               <w:rPr>
                 <w:rStyle w:val="Hyperlink"/>
@@ -1924,7 +1932,7 @@
                 <w:noProof/>
                 <w:webHidden/>
               </w:rPr>
-              <w:instrText xml:space="preserve"> PAGEREF _Toc497664303 \h </w:instrText>
+              <w:instrText xml:space="preserve"> PAGEREF _Toc497755220 \h </w:instrText>
             </w:r>
             <w:r>
               <w:rPr>
@@ -1971,7 +1979,7 @@
               <w:lang w:val="en-GB" w:eastAsia="en-GB"/>
             </w:rPr>
           </w:pPr>
-          <w:hyperlink w:anchor="_Toc497664304" w:history="1">
+          <w:hyperlink w:anchor="_Toc497755221" w:history="1">
             <w:r>
               <w:rPr>
                 <w:rStyle w:val="Hyperlink"/>
@@ -2016,99 +2024,7 @@
                 <w:noProof/>
                 <w:webHidden/>
               </w:rPr>
-              <w:instrText xml:space="preserve"> PAGEREF _Toc497664304 \h </w:instrText>
-            </w:r>
-            <w:r>
-              <w:rPr>
-                <w:noProof/>
-                <w:webHidden/>
-              </w:rPr>
-            </w:r>
-            <w:r>
-              <w:rPr>
-                <w:noProof/>
-                <w:webHidden/>
-              </w:rPr>
-              <w:fldChar w:fldCharType="separate"/>
-            </w:r>
-            <w:r>
-              <w:rPr>
-                <w:noProof/>
-                <w:webHidden/>
-              </w:rPr>
-              <w:t>7</w:t>
-            </w:r>
-            <w:r>
-              <w:rPr>
-                <w:noProof/>
-                <w:webHidden/>
-              </w:rPr>
-              <w:fldChar w:fldCharType="end"/>
-            </w:r>
-          </w:hyperlink>
-        </w:p>
-        <w:p>
-          <w:pPr>
-            <w:pStyle w:val="TOC1"/>
-            <w:tabs>
-              <w:tab w:val="left" w:pos="480"/>
-              <w:tab w:val="right" w:leader="dot" w:pos="9061"/>
-            </w:tabs>
-            <w:rPr>
-              <w:rFonts w:eastAsiaTheme="minorEastAsia"/>
-              <w:b w:val="0"/>
-              <w:bCs w:val="0"/>
-              <w:noProof/>
-              <w:color w:val="auto"/>
-              <w:lang w:val="en-GB" w:eastAsia="en-GB"/>
-            </w:rPr>
-          </w:pPr>
-          <w:hyperlink w:anchor="_Toc497664305" w:history="1">
-            <w:r>
-              <w:rPr>
-                <w:rStyle w:val="Hyperlink"/>
-                <w:noProof/>
-              </w:rPr>
-              <w:t>8.</w:t>
-            </w:r>
-            <w:r>
-              <w:rPr>
-                <w:rFonts w:eastAsiaTheme="minorEastAsia"/>
-                <w:b w:val="0"/>
-                <w:bCs w:val="0"/>
-                <w:noProof/>
-                <w:color w:val="auto"/>
-                <w:lang w:val="en-GB" w:eastAsia="en-GB"/>
-              </w:rPr>
-              <w:tab/>
-            </w:r>
-            <w:r>
-              <w:rPr>
-                <w:rStyle w:val="Hyperlink"/>
-                <w:noProof/>
-              </w:rPr>
-              <w:t>Conclusão</w:t>
-            </w:r>
-            <w:r>
-              <w:rPr>
-                <w:noProof/>
-                <w:webHidden/>
-              </w:rPr>
-              <w:tab/>
-            </w:r>
-            <w:r>
-              <w:rPr>
-                <w:noProof/>
-                <w:webHidden/>
-              </w:rPr>
-              <w:fldChar w:fldCharType="begin"/>
-            </w:r>
-            <w:r>
-              <w:rPr>
-                <w:noProof/>
-                <w:webHidden/>
-              </w:rPr>
-              <w:instrText xml:space="preserve"> PAGEREF _Toc497664305 \h </w:instrText>
+              <w:instrText xml:space="preserve"> PAGEREF _Toc497755221 \h </w:instrText>
             </w:r>
             <w:r>
               <w:rPr>
@@ -2155,7 +2071,99 @@
               <w:lang w:val="en-GB" w:eastAsia="en-GB"/>
             </w:rPr>
           </w:pPr>
-          <w:hyperlink w:anchor="_Toc497664306" w:history="1">
+          <w:hyperlink w:anchor="_Toc497755222" w:history="1">
+            <w:r>
+              <w:rPr>
+                <w:rStyle w:val="Hyperlink"/>
+                <w:noProof/>
+              </w:rPr>
+              <w:t>8.</w:t>
+            </w:r>
+            <w:r>
+              <w:rPr>
+                <w:rFonts w:eastAsiaTheme="minorEastAsia"/>
+                <w:b w:val="0"/>
+                <w:bCs w:val="0"/>
+                <w:noProof/>
+                <w:color w:val="auto"/>
+                <w:lang w:val="en-GB" w:eastAsia="en-GB"/>
+              </w:rPr>
+              <w:tab/>
+            </w:r>
+            <w:r>
+              <w:rPr>
+                <w:rStyle w:val="Hyperlink"/>
+                <w:noProof/>
+              </w:rPr>
+              <w:t>Conclusão</w:t>
+            </w:r>
+            <w:r>
+              <w:rPr>
+                <w:noProof/>
+                <w:webHidden/>
+              </w:rPr>
+              <w:tab/>
+            </w:r>
+            <w:r>
+              <w:rPr>
+                <w:noProof/>
+                <w:webHidden/>
+              </w:rPr>
+              <w:fldChar w:fldCharType="begin"/>
+            </w:r>
+            <w:r>
+              <w:rPr>
+                <w:noProof/>
+                <w:webHidden/>
+              </w:rPr>
+              <w:instrText xml:space="preserve"> PAGEREF _Toc497755222 \h </w:instrText>
+            </w:r>
+            <w:r>
+              <w:rPr>
+                <w:noProof/>
+                <w:webHidden/>
+              </w:rPr>
+            </w:r>
+            <w:r>
+              <w:rPr>
+                <w:noProof/>
+                <w:webHidden/>
+              </w:rPr>
+              <w:fldChar w:fldCharType="separate"/>
+            </w:r>
+            <w:r>
+              <w:rPr>
+                <w:noProof/>
+                <w:webHidden/>
+              </w:rPr>
+              <w:t>8</w:t>
+            </w:r>
+            <w:r>
+              <w:rPr>
+                <w:noProof/>
+                <w:webHidden/>
+              </w:rPr>
+              <w:fldChar w:fldCharType="end"/>
+            </w:r>
+          </w:hyperlink>
+        </w:p>
+        <w:p>
+          <w:pPr>
+            <w:pStyle w:val="TOC1"/>
+            <w:tabs>
+              <w:tab w:val="left" w:pos="480"/>
+              <w:tab w:val="right" w:leader="dot" w:pos="9061"/>
+            </w:tabs>
+            <w:rPr>
+              <w:rFonts w:eastAsiaTheme="minorEastAsia"/>
+              <w:b w:val="0"/>
+              <w:bCs w:val="0"/>
+              <w:noProof/>
+              <w:color w:val="auto"/>
+              <w:lang w:val="en-GB" w:eastAsia="en-GB"/>
+            </w:rPr>
+          </w:pPr>
+          <w:hyperlink w:anchor="_Toc497755223" w:history="1">
             <w:r>
               <w:rPr>
                 <w:rStyle w:val="Hyperlink"/>
@@ -2200,7 +2208,7 @@
                 <w:noProof/>
                 <w:webHidden/>
               </w:rPr>
-              <w:instrText xml:space="preserve"> PAGEREF _Toc497664306 \h </w:instrText>
+              <w:instrText xml:space="preserve"> PAGEREF _Toc497755223 \h </w:instrText>
             </w:r>
             <w:r>
               <w:rPr>
@@ -2220,7 +2228,7 @@
                 <w:noProof/>
                 <w:webHidden/>
               </w:rPr>
-              <w:t>9</w:t>
+              <w:t>10</w:t>
             </w:r>
             <w:r>
               <w:rPr>
@@ -2277,12 +2285,12 @@
       <w:pPr>
         <w:pStyle w:val="Heading1"/>
       </w:pPr>
-      <w:bookmarkStart w:id="0" w:name="_Toc497664291"/>
+      <w:bookmarkStart w:id="1" w:name="_Toc497755208"/>
       <w:r>
         <w:lastRenderedPageBreak/>
         <w:t>Sumário</w:t>
       </w:r>
-      <w:bookmarkEnd w:id="0"/>
+      <w:bookmarkEnd w:id="1"/>
     </w:p>
     <w:p>
       <w:pPr>
@@ -2449,11 +2457,11 @@
       <w:pPr>
         <w:pStyle w:val="Heading1"/>
       </w:pPr>
-      <w:bookmarkStart w:id="1" w:name="_Toc497664292"/>
+      <w:bookmarkStart w:id="2" w:name="_Toc497755209"/>
       <w:r>
         <w:t>Introdução</w:t>
       </w:r>
-      <w:bookmarkEnd w:id="1"/>
+      <w:bookmarkEnd w:id="2"/>
     </w:p>
     <w:p>
       <w:pPr>
@@ -2807,12 +2815,12 @@
       <w:pPr>
         <w:pStyle w:val="Heading1"/>
       </w:pPr>
-      <w:bookmarkStart w:id="2" w:name="_Toc497664293"/>
+      <w:bookmarkStart w:id="3" w:name="_Toc497755210"/>
       <w:r>
         <w:lastRenderedPageBreak/>
         <w:t>Arquitetura e Estrutura do Código</w:t>
       </w:r>
-      <w:bookmarkEnd w:id="2"/>
+      <w:bookmarkEnd w:id="3"/>
     </w:p>
     <w:p>
       <w:pPr>
@@ -2924,7 +2932,7 @@
           <w:szCs w:val="22"/>
         </w:rPr>
       </w:pPr>
-      <w:bookmarkStart w:id="3" w:name="_Toc497664294"/>
+      <w:bookmarkStart w:id="4" w:name="_Toc497755211"/>
       <w:r>
         <w:rPr>
           <w:rFonts w:ascii="Avenir Book" w:hAnsi="Avenir Book"/>
@@ -2933,7 +2941,7 @@
         </w:rPr>
         <w:t>Camada de Ligação de Dados</w:t>
       </w:r>
-      <w:bookmarkEnd w:id="3"/>
+      <w:bookmarkEnd w:id="4"/>
     </w:p>
     <w:p>
       <w:pPr>
@@ -3291,7 +3299,7 @@
           <w:szCs w:val="22"/>
         </w:rPr>
       </w:pPr>
-      <w:bookmarkStart w:id="4" w:name="_Toc497664295"/>
+      <w:bookmarkStart w:id="5" w:name="_Toc497755212"/>
       <w:r>
         <w:rPr>
           <w:rFonts w:ascii="Avenir Book" w:hAnsi="Avenir Book"/>
@@ -3300,7 +3308,7 @@
         </w:rPr>
         <w:t>Camada de Aplicação</w:t>
       </w:r>
-      <w:bookmarkEnd w:id="4"/>
+      <w:bookmarkEnd w:id="5"/>
     </w:p>
     <w:p>
       <w:pPr>
@@ -3716,7 +3724,7 @@
           <w:szCs w:val="22"/>
         </w:rPr>
       </w:pPr>
-      <w:bookmarkStart w:id="5" w:name="_Toc497664296"/>
+      <w:bookmarkStart w:id="6" w:name="_Toc497755213"/>
       <w:r>
         <w:rPr>
           <w:rFonts w:ascii="Avenir Book" w:hAnsi="Avenir Book"/>
@@ -3725,16 +3733,16 @@
         </w:rPr>
         <w:t>Interface</w:t>
       </w:r>
-      <w:bookmarkEnd w:id="5"/>
+      <w:bookmarkEnd w:id="6"/>
     </w:p>
     <w:p>
       <w:pPr>
         <w:spacing w:before="0"/>
         <w:ind w:left="-142" w:firstLine="357"/>
         <w:rPr>
-          <w:rFonts w:ascii="Avenir Book" w:hAnsi="Avenir Book"/>
-          <w:color w:val="000000"/>
-          <w:sz w:val="22"/>
+          <w:rFonts w:ascii="Avenir Book" w:eastAsia="System Font" w:hAnsi="Avenir Book" w:cs="System Font"/>
+          <w:sz w:val="22"/>
+          <w:szCs w:val="24"/>
         </w:rPr>
       </w:pPr>
       <w:r>
@@ -3793,60 +3801,104 @@
         <w:spacing w:before="0"/>
         <w:ind w:left="-142" w:firstLine="357"/>
         <w:rPr>
+          <w:rFonts w:ascii="Avenir Book" w:hAnsi="Avenir Book"/>
+          <w:color w:val="000000"/>
+          <w:sz w:val="22"/>
+        </w:rPr>
+      </w:pPr>
+      <w:r>
+        <w:rPr>
           <w:rFonts w:ascii="Avenir Book" w:eastAsia="System Font" w:hAnsi="Avenir Book" w:cs="System Font"/>
           <w:sz w:val="22"/>
           <w:szCs w:val="24"/>
         </w:rPr>
-      </w:pPr>
-    </w:p>
-    <w:p>
-      <w:pPr>
-        <w:pStyle w:val="Heading1"/>
-      </w:pPr>
-      <w:bookmarkStart w:id="6" w:name="_Toc497664297"/>
-      <w:r>
-        <w:t>Casos de Uso Principais</w:t>
-      </w:r>
-      <w:bookmarkEnd w:id="6"/>
+        <w:t>Durante o decorrer do programa, a interface apresenta estatísticas relativas ao envio do ficheiro, como</w:t>
+      </w:r>
+      <w:r>
+        <w:rPr>
+          <w:rFonts w:ascii="Avenir Book" w:eastAsia="System Font" w:hAnsi="Avenir Book" w:cs="System Font"/>
+          <w:sz w:val="22"/>
+          <w:szCs w:val="24"/>
+        </w:rPr>
+        <w:t xml:space="preserve"> </w:t>
+      </w:r>
+      <w:r>
+        <w:rPr>
+          <w:rFonts w:ascii="Avenir Book" w:eastAsia="System Font" w:hAnsi="Avenir Book" w:cs="System Font"/>
+          <w:sz w:val="22"/>
+          <w:szCs w:val="24"/>
+        </w:rPr>
+        <w:t>x de y bytes enviados e o tempo de envio.</w:t>
+      </w:r>
+      <w:r>
+        <w:rPr>
+          <w:rFonts w:ascii="Avenir Book" w:eastAsia="System Font" w:hAnsi="Avenir Book" w:cs="System Font"/>
+          <w:sz w:val="22"/>
+          <w:szCs w:val="24"/>
+        </w:rPr>
+        <w:t xml:space="preserve"> Ou, ainda, mensagens de alerta para indicar, por exemplo, a ocorrência de timeouts.</w:t>
+      </w:r>
     </w:p>
     <w:p>
       <w:pPr>
         <w:spacing w:before="0"/>
         <w:ind w:left="-142" w:firstLine="357"/>
         <w:rPr>
-          <w:rFonts w:ascii="Avenir Book" w:hAnsi="Avenir Book"/>
-          <w:color w:val="000000"/>
-          <w:sz w:val="22"/>
-        </w:rPr>
-      </w:pPr>
-      <w:r>
-        <w:rPr>
-          <w:rFonts w:ascii="Avenir Book" w:hAnsi="Avenir Book"/>
-          <w:color w:val="000000"/>
-          <w:sz w:val="22"/>
-        </w:rPr>
-        <w:t>Identificação</w:t>
-      </w:r>
-    </w:p>
-    <w:p>
-      <w:pPr>
+          <w:rFonts w:ascii="Avenir Book" w:eastAsia="System Font" w:hAnsi="Avenir Book" w:cs="System Font"/>
+          <w:sz w:val="22"/>
+          <w:szCs w:val="24"/>
+        </w:rPr>
+      </w:pPr>
+    </w:p>
+    <w:p>
+      <w:pPr>
+        <w:pStyle w:val="Heading1"/>
+      </w:pPr>
+      <w:bookmarkStart w:id="7" w:name="_Toc497755214"/>
+      <w:r>
+        <w:t>Casos de Uso Principais</w:t>
+      </w:r>
+      <w:bookmarkEnd w:id="7"/>
+    </w:p>
+    <w:p>
+      <w:pPr>
+        <w:pStyle w:val="ListParagraph"/>
+        <w:numPr>
+          <w:ilvl w:val="0"/>
+          <w:numId w:val="18"/>
+        </w:numPr>
         <w:spacing w:before="0"/>
         <w:ind w:left="-142" w:firstLine="357"/>
         <w:rPr>
-          <w:sz w:val="22"/>
-        </w:rPr>
-      </w:pPr>
-      <w:r>
-        <w:rPr>
-          <w:rFonts w:ascii="Avenir Book" w:hAnsi="Avenir Book"/>
-          <w:color w:val="000000"/>
-          <w:sz w:val="22"/>
-        </w:rPr>
-        <w:t>Sequência de chamada de funções</w:t>
-      </w:r>
-    </w:p>
-    <w:p>
-      <w:pPr>
+          <w:rFonts w:ascii="Avenir Book" w:hAnsi="Avenir Book"/>
+          <w:color w:val="000000"/>
+          <w:sz w:val="22"/>
+        </w:rPr>
+      </w:pPr>
+      <w:r>
+        <w:rPr>
+          <w:rFonts w:ascii="Avenir Book" w:hAnsi="Avenir Book"/>
+          <w:color w:val="000000"/>
+          <w:sz w:val="22"/>
+        </w:rPr>
+        <w:t>Configuração da ligação</w:t>
+      </w:r>
+      <w:r>
+        <w:rPr>
+          <w:rFonts w:ascii="Avenir Book" w:hAnsi="Avenir Book"/>
+          <w:color w:val="000000"/>
+          <w:sz w:val="22"/>
+        </w:rPr>
+        <w:t xml:space="preserve"> e escolha do ficheiro a enviar;</w:t>
+      </w:r>
+    </w:p>
+    <w:p>
+      <w:pPr>
+        <w:pStyle w:val="ListParagraph"/>
+        <w:numPr>
+          <w:ilvl w:val="0"/>
+          <w:numId w:val="18"/>
+        </w:numPr>
         <w:spacing w:before="0"/>
         <w:ind w:left="-142" w:firstLine="357"/>
         <w:rPr>
@@ -3855,16 +3907,601 @@
           <w:sz w:val="22"/>
         </w:rPr>
       </w:pPr>
+      <w:r>
+        <w:rPr>
+          <w:rFonts w:ascii="Avenir Book" w:hAnsi="Avenir Book"/>
+          <w:color w:val="000000"/>
+          <w:sz w:val="22"/>
+        </w:rPr>
+        <w:t>Estabelecimento da ligação;</w:t>
+      </w:r>
+    </w:p>
+    <w:p>
+      <w:pPr>
+        <w:pStyle w:val="ListParagraph"/>
+        <w:numPr>
+          <w:ilvl w:val="0"/>
+          <w:numId w:val="18"/>
+        </w:numPr>
+        <w:spacing w:before="0"/>
+        <w:ind w:left="-142" w:firstLine="357"/>
+        <w:rPr>
+          <w:rFonts w:ascii="Avenir Book" w:hAnsi="Avenir Book"/>
+          <w:color w:val="000000"/>
+          <w:sz w:val="22"/>
+        </w:rPr>
+      </w:pPr>
+      <w:r>
+        <w:rPr>
+          <w:rFonts w:ascii="Avenir Book" w:hAnsi="Avenir Book"/>
+          <w:color w:val="000000"/>
+          <w:sz w:val="22"/>
+        </w:rPr>
+        <w:t>Envio dos dados do ficheiro pelo emissor;</w:t>
+      </w:r>
+    </w:p>
+    <w:p>
+      <w:pPr>
+        <w:pStyle w:val="ListParagraph"/>
+        <w:numPr>
+          <w:ilvl w:val="0"/>
+          <w:numId w:val="18"/>
+        </w:numPr>
+        <w:spacing w:before="0"/>
+        <w:ind w:left="-142" w:firstLine="357"/>
+        <w:rPr>
+          <w:rFonts w:ascii="Avenir Book" w:hAnsi="Avenir Book"/>
+          <w:color w:val="000000"/>
+          <w:sz w:val="22"/>
+        </w:rPr>
+      </w:pPr>
+      <w:r>
+        <w:rPr>
+          <w:rFonts w:ascii="Avenir Book" w:hAnsi="Avenir Book"/>
+          <w:color w:val="000000"/>
+          <w:sz w:val="22"/>
+        </w:rPr>
+        <w:t>Receção dos dados pelo recetor e respetiva escrita no ficheiro de output;</w:t>
+      </w:r>
+    </w:p>
+    <w:p>
+      <w:pPr>
+        <w:pStyle w:val="ListParagraph"/>
+        <w:numPr>
+          <w:ilvl w:val="0"/>
+          <w:numId w:val="18"/>
+        </w:numPr>
+        <w:spacing w:before="0"/>
+        <w:ind w:left="-142" w:firstLine="357"/>
+        <w:rPr>
+          <w:rFonts w:ascii="Avenir Book" w:hAnsi="Avenir Book"/>
+          <w:color w:val="000000"/>
+          <w:sz w:val="22"/>
+        </w:rPr>
+      </w:pPr>
+      <w:r>
+        <w:rPr>
+          <w:rFonts w:ascii="Avenir Book" w:hAnsi="Avenir Book"/>
+          <w:color w:val="000000"/>
+          <w:sz w:val="22"/>
+        </w:rPr>
+        <w:t>Impressão de dados na consola relativos a progresso do envio e tempo</w:t>
+      </w:r>
+      <w:r>
+        <w:rPr>
+          <w:rFonts w:ascii="Avenir Book" w:hAnsi="Avenir Book"/>
+          <w:color w:val="000000"/>
+          <w:sz w:val="22"/>
+        </w:rPr>
+        <w:t xml:space="preserve"> ou de erros no processo, adaptados ao emissor e recetor;</w:t>
+      </w:r>
+    </w:p>
+    <w:p>
+      <w:pPr>
+        <w:pStyle w:val="ListParagraph"/>
+        <w:numPr>
+          <w:ilvl w:val="0"/>
+          <w:numId w:val="18"/>
+        </w:numPr>
+        <w:spacing w:before="0"/>
+        <w:ind w:left="-142" w:firstLine="357"/>
+        <w:rPr>
+          <w:rFonts w:ascii="Avenir Book" w:hAnsi="Avenir Book"/>
+          <w:color w:val="000000"/>
+          <w:sz w:val="22"/>
+        </w:rPr>
+      </w:pPr>
+      <w:r>
+        <w:rPr>
+          <w:rFonts w:ascii="Avenir Book" w:hAnsi="Avenir Book"/>
+          <w:color w:val="000000"/>
+          <w:sz w:val="22"/>
+        </w:rPr>
+        <w:t>Término da ligação</w:t>
+      </w:r>
+    </w:p>
+    <w:p>
+      <w:pPr>
+        <w:pStyle w:val="ListParagraph"/>
+        <w:spacing w:before="0"/>
+        <w:ind w:left="215"/>
+        <w:rPr>
+          <w:rFonts w:ascii="Avenir Book" w:hAnsi="Avenir Book"/>
+          <w:color w:val="000000"/>
+          <w:sz w:val="22"/>
+        </w:rPr>
+      </w:pPr>
+    </w:p>
+    <w:p>
+      <w:pPr>
+        <w:pStyle w:val="ListParagraph"/>
+        <w:spacing w:before="0"/>
+        <w:ind w:left="-142" w:firstLine="357"/>
+        <w:rPr>
+          <w:rFonts w:ascii="Avenir Book" w:hAnsi="Avenir Book"/>
+          <w:color w:val="000000"/>
+          <w:sz w:val="22"/>
+        </w:rPr>
+      </w:pPr>
+      <w:r>
+        <w:rPr>
+          <w:rFonts w:ascii="Avenir Book" w:hAnsi="Avenir Book"/>
+          <w:color w:val="000000"/>
+          <w:sz w:val="22"/>
+        </w:rPr>
+        <w:t xml:space="preserve">Da perspetiva do transmissor, primeiro é chamada a função </w:t>
+      </w:r>
+      <w:r>
+        <w:rPr>
+          <w:rFonts w:ascii="Avenir Book" w:hAnsi="Avenir Book"/>
+          <w:i/>
+          <w:color w:val="000000"/>
+          <w:sz w:val="22"/>
+        </w:rPr>
+        <w:t>appWrite</w:t>
+      </w:r>
+      <w:r>
+        <w:rPr>
+          <w:rFonts w:ascii="Avenir Book" w:hAnsi="Avenir Book"/>
+          <w:i/>
+          <w:color w:val="000000"/>
+          <w:sz w:val="22"/>
+        </w:rPr>
+        <w:t>()</w:t>
+      </w:r>
+      <w:r>
+        <w:rPr>
+          <w:rFonts w:ascii="Avenir Book" w:hAnsi="Avenir Book"/>
+          <w:color w:val="000000"/>
+          <w:sz w:val="22"/>
+        </w:rPr>
+        <w:t xml:space="preserve"> </w:t>
+      </w:r>
+      <w:r>
+        <w:rPr>
+          <w:rFonts w:ascii="Avenir Book" w:hAnsi="Avenir Book"/>
+          <w:color w:val="000000"/>
+          <w:sz w:val="22"/>
+        </w:rPr>
+        <w:t xml:space="preserve">com os argumentos </w:t>
+      </w:r>
+      <w:r>
+        <w:rPr>
+          <w:rFonts w:ascii="Avenir Book" w:hAnsi="Avenir Book"/>
+          <w:color w:val="000000"/>
+          <w:sz w:val="22"/>
+        </w:rPr>
+        <w:t>porta sé</w:t>
+      </w:r>
+      <w:r>
+        <w:rPr>
+          <w:rFonts w:ascii="Avenir Book" w:hAnsi="Avenir Book"/>
+          <w:color w:val="000000"/>
+          <w:sz w:val="22"/>
+        </w:rPr>
+        <w:t>rie e nome</w:t>
+      </w:r>
+      <w:r>
+        <w:rPr>
+          <w:rFonts w:ascii="Avenir Book" w:hAnsi="Avenir Book"/>
+          <w:color w:val="000000"/>
+          <w:sz w:val="22"/>
+        </w:rPr>
+        <w:t xml:space="preserve"> do ficheiro a transmitir. Dentro desta função, começa-se com o </w:t>
+      </w:r>
+      <w:r>
+        <w:rPr>
+          <w:rFonts w:ascii="Avenir Book" w:hAnsi="Avenir Book"/>
+          <w:i/>
+          <w:color w:val="000000"/>
+          <w:sz w:val="22"/>
+        </w:rPr>
+        <w:t>llopen()</w:t>
+      </w:r>
+      <w:r>
+        <w:rPr>
+          <w:rFonts w:ascii="Avenir Book" w:hAnsi="Avenir Book"/>
+          <w:color w:val="000000"/>
+          <w:sz w:val="22"/>
+        </w:rPr>
+        <w:t xml:space="preserve"> de forma a abrir a ligação, de seguida um </w:t>
+      </w:r>
+      <w:r>
+        <w:rPr>
+          <w:rFonts w:ascii="Avenir Book" w:hAnsi="Avenir Book"/>
+          <w:i/>
+          <w:color w:val="000000"/>
+          <w:sz w:val="22"/>
+        </w:rPr>
+        <w:t>llwrite()</w:t>
+      </w:r>
+      <w:r>
+        <w:rPr>
+          <w:rFonts w:ascii="Avenir Book" w:hAnsi="Avenir Book"/>
+          <w:color w:val="000000"/>
+          <w:sz w:val="22"/>
+        </w:rPr>
+        <w:t xml:space="preserve"> com o pacote de controlo de início, um ciclo de </w:t>
+      </w:r>
+      <w:r>
+        <w:rPr>
+          <w:rFonts w:ascii="Avenir Book" w:hAnsi="Avenir Book"/>
+          <w:i/>
+          <w:color w:val="000000"/>
+          <w:sz w:val="22"/>
+        </w:rPr>
+        <w:t>llwrite()</w:t>
+      </w:r>
+      <w:r>
+        <w:rPr>
+          <w:rFonts w:ascii="Avenir Book" w:hAnsi="Avenir Book"/>
+          <w:color w:val="000000"/>
+          <w:sz w:val="22"/>
+        </w:rPr>
+        <w:t>s para cada pacote constituído por x bytes do ficheiro total</w:t>
+      </w:r>
+      <w:r>
+        <w:rPr>
+          <w:rFonts w:ascii="Avenir Book" w:hAnsi="Avenir Book"/>
+          <w:color w:val="000000"/>
+          <w:sz w:val="22"/>
+        </w:rPr>
+        <w:t xml:space="preserve">, </w:t>
+      </w:r>
+      <w:r>
+        <w:rPr>
+          <w:rFonts w:ascii="Avenir Book" w:hAnsi="Avenir Book"/>
+          <w:i/>
+          <w:color w:val="000000"/>
+          <w:sz w:val="22"/>
+        </w:rPr>
+        <w:t>llwrite</w:t>
+      </w:r>
+      <w:r>
+        <w:rPr>
+          <w:rFonts w:ascii="Avenir Book" w:hAnsi="Avenir Book"/>
+          <w:color w:val="000000"/>
+          <w:sz w:val="22"/>
+        </w:rPr>
+        <w:t xml:space="preserve">() com o pacote de controlo de fim e, </w:t>
+      </w:r>
+      <w:r>
+        <w:rPr>
+          <w:rFonts w:ascii="Avenir Book" w:hAnsi="Avenir Book"/>
+          <w:color w:val="000000"/>
+          <w:sz w:val="22"/>
+        </w:rPr>
+        <w:t>finalmente</w:t>
+      </w:r>
+      <w:r>
+        <w:rPr>
+          <w:rFonts w:ascii="Avenir Book" w:hAnsi="Avenir Book"/>
+          <w:color w:val="000000"/>
+          <w:sz w:val="22"/>
+        </w:rPr>
+        <w:t xml:space="preserve">, recorremos a </w:t>
+      </w:r>
+      <w:r>
+        <w:rPr>
+          <w:rFonts w:ascii="Avenir Book" w:hAnsi="Avenir Book"/>
+          <w:i/>
+          <w:color w:val="000000"/>
+          <w:sz w:val="22"/>
+        </w:rPr>
+        <w:t>llclose()</w:t>
+      </w:r>
+      <w:r>
+        <w:rPr>
+          <w:rFonts w:ascii="Avenir Book" w:hAnsi="Avenir Book"/>
+          <w:color w:val="000000"/>
+          <w:sz w:val="22"/>
+        </w:rPr>
+        <w:t xml:space="preserve"> para fechar a ligação.</w:t>
+      </w:r>
+      <w:r>
+        <w:rPr>
+          <w:rFonts w:ascii="Avenir Book" w:hAnsi="Avenir Book"/>
+          <w:color w:val="000000"/>
+          <w:sz w:val="22"/>
+        </w:rPr>
+        <w:t xml:space="preserve"> No final, a função </w:t>
+      </w:r>
+      <w:r>
+        <w:rPr>
+          <w:rFonts w:ascii="Avenir Book" w:hAnsi="Avenir Book"/>
+          <w:i/>
+          <w:color w:val="000000"/>
+          <w:sz w:val="22"/>
+        </w:rPr>
+        <w:t>printTransmitterReport()</w:t>
+      </w:r>
+      <w:r>
+        <w:rPr>
+          <w:rFonts w:ascii="Avenir Book" w:hAnsi="Avenir Book"/>
+          <w:color w:val="000000"/>
+          <w:sz w:val="22"/>
+        </w:rPr>
+        <w:t xml:space="preserve"> procede à impressã</w:t>
+      </w:r>
+      <w:r>
+        <w:rPr>
+          <w:rFonts w:ascii="Avenir Book" w:hAnsi="Avenir Book"/>
+          <w:color w:val="000000"/>
+          <w:sz w:val="22"/>
+        </w:rPr>
+        <w:t>o de um</w:t>
+      </w:r>
+      <w:r>
+        <w:rPr>
+          <w:rFonts w:ascii="Avenir Book" w:hAnsi="Avenir Book"/>
+          <w:color w:val="000000"/>
+          <w:sz w:val="22"/>
+        </w:rPr>
+        <w:t xml:space="preserve"> relatório</w:t>
+      </w:r>
+      <w:r>
+        <w:rPr>
+          <w:rFonts w:ascii="Avenir Book" w:hAnsi="Avenir Book"/>
+          <w:color w:val="000000"/>
+          <w:sz w:val="22"/>
+        </w:rPr>
+        <w:t xml:space="preserve"> com informação relativa ao número de bytes transmitidos, o tempo que leva a transmissão</w:t>
+      </w:r>
+      <w:r>
+        <w:rPr>
+          <w:rFonts w:ascii="Avenir Book" w:hAnsi="Avenir Book"/>
+          <w:color w:val="000000"/>
+          <w:sz w:val="22"/>
+        </w:rPr>
+        <w:t xml:space="preserve"> do ficheiro</w:t>
+      </w:r>
+      <w:r>
+        <w:rPr>
+          <w:rFonts w:ascii="Avenir Book" w:hAnsi="Avenir Book"/>
+          <w:color w:val="000000"/>
+          <w:sz w:val="22"/>
+        </w:rPr>
+        <w:t xml:space="preserve"> e </w:t>
+      </w:r>
+      <w:r>
+        <w:rPr>
+          <w:rFonts w:ascii="Avenir Book" w:hAnsi="Avenir Book"/>
+          <w:color w:val="000000"/>
+          <w:sz w:val="22"/>
+        </w:rPr>
+        <w:t>o tempo total de todo o processo.</w:t>
+      </w:r>
+    </w:p>
+    <w:p>
+      <w:pPr>
+        <w:pStyle w:val="ListParagraph"/>
+        <w:spacing w:before="0"/>
+        <w:ind w:left="-142" w:firstLine="357"/>
+        <w:rPr>
+          <w:rFonts w:ascii="Avenir Book" w:hAnsi="Avenir Book"/>
+          <w:color w:val="000000"/>
+          <w:sz w:val="22"/>
+        </w:rPr>
+      </w:pPr>
+      <w:r>
+        <w:rPr>
+          <w:rFonts w:ascii="Avenir Book" w:hAnsi="Avenir Book"/>
+          <w:color w:val="000000"/>
+          <w:sz w:val="22"/>
+        </w:rPr>
+        <w:t xml:space="preserve">Da perspetiva do recetor, </w:t>
+      </w:r>
+      <w:r>
+        <w:rPr>
+          <w:rFonts w:ascii="Avenir Book" w:hAnsi="Avenir Book"/>
+          <w:color w:val="000000"/>
+          <w:sz w:val="22"/>
+        </w:rPr>
+        <w:t xml:space="preserve">primeiramente </w:t>
+      </w:r>
+      <w:r>
+        <w:rPr>
+          <w:rFonts w:ascii="Avenir Book" w:hAnsi="Avenir Book"/>
+          <w:color w:val="000000"/>
+          <w:sz w:val="22"/>
+        </w:rPr>
+        <w:t xml:space="preserve">é chamada a função </w:t>
+      </w:r>
+      <w:r>
+        <w:rPr>
+          <w:rFonts w:ascii="Avenir Book" w:hAnsi="Avenir Book"/>
+          <w:i/>
+          <w:color w:val="000000"/>
+          <w:sz w:val="22"/>
+        </w:rPr>
+        <w:t>appRead()</w:t>
+      </w:r>
+      <w:r>
+        <w:rPr>
+          <w:rFonts w:ascii="Avenir Book" w:hAnsi="Avenir Book"/>
+          <w:color w:val="000000"/>
+          <w:sz w:val="22"/>
+        </w:rPr>
+        <w:t xml:space="preserve"> com o argumento porta série. Todas as chamadas de funções são semelhantes às do transmissor, exceto em vez de </w:t>
+      </w:r>
+      <w:r>
+        <w:rPr>
+          <w:rFonts w:ascii="Avenir Book" w:hAnsi="Avenir Book"/>
+          <w:i/>
+          <w:color w:val="000000"/>
+          <w:sz w:val="22"/>
+        </w:rPr>
+        <w:t>llwrite()</w:t>
+      </w:r>
+      <w:r>
+        <w:rPr>
+          <w:rFonts w:ascii="Avenir Book" w:hAnsi="Avenir Book"/>
+          <w:color w:val="000000"/>
+          <w:sz w:val="22"/>
+        </w:rPr>
+        <w:t xml:space="preserve">s, recorremos a </w:t>
+      </w:r>
+      <w:r>
+        <w:rPr>
+          <w:rFonts w:ascii="Avenir Book" w:hAnsi="Avenir Book"/>
+          <w:i/>
+          <w:color w:val="000000"/>
+          <w:sz w:val="22"/>
+        </w:rPr>
+        <w:t>llread()</w:t>
+      </w:r>
+      <w:r>
+        <w:rPr>
+          <w:rFonts w:ascii="Avenir Book" w:hAnsi="Avenir Book"/>
+          <w:color w:val="000000"/>
+          <w:sz w:val="22"/>
+        </w:rPr>
+        <w:t>s</w:t>
+      </w:r>
+      <w:r>
+        <w:rPr>
+          <w:rFonts w:ascii="Avenir Book" w:hAnsi="Avenir Book"/>
+          <w:color w:val="000000"/>
+          <w:sz w:val="22"/>
+        </w:rPr>
+        <w:t xml:space="preserve"> e surge a chamada às funções </w:t>
+      </w:r>
+      <w:r>
+        <w:rPr>
+          <w:rFonts w:ascii="Avenir Book" w:hAnsi="Avenir Book"/>
+          <w:i/>
+          <w:color w:val="000000"/>
+          <w:sz w:val="22"/>
+        </w:rPr>
+        <w:t>processStartPacket()</w:t>
+      </w:r>
+      <w:r>
+        <w:rPr>
+          <w:rFonts w:ascii="Avenir Book" w:hAnsi="Avenir Book"/>
+          <w:color w:val="000000"/>
+          <w:sz w:val="22"/>
+        </w:rPr>
+        <w:t xml:space="preserve">, </w:t>
+      </w:r>
+      <w:r>
+        <w:rPr>
+          <w:rFonts w:ascii="Avenir Book" w:hAnsi="Avenir Book"/>
+          <w:i/>
+          <w:color w:val="000000"/>
+          <w:sz w:val="22"/>
+        </w:rPr>
+        <w:lastRenderedPageBreak/>
+        <w:t>processDataPacket</w:t>
+      </w:r>
+      <w:r>
+        <w:rPr>
+          <w:rFonts w:ascii="Avenir Book" w:hAnsi="Avenir Book"/>
+          <w:i/>
+          <w:color w:val="000000"/>
+          <w:sz w:val="22"/>
+        </w:rPr>
+        <w:t>()</w:t>
+      </w:r>
+      <w:r>
+        <w:rPr>
+          <w:rFonts w:ascii="Avenir Book" w:hAnsi="Avenir Book"/>
+          <w:color w:val="000000"/>
+          <w:sz w:val="22"/>
+        </w:rPr>
+        <w:t xml:space="preserve"> e </w:t>
+      </w:r>
+      <w:r>
+        <w:rPr>
+          <w:rFonts w:ascii="Avenir Book" w:hAnsi="Avenir Book"/>
+          <w:i/>
+          <w:color w:val="000000"/>
+          <w:sz w:val="22"/>
+        </w:rPr>
+        <w:t>processEndPacket()</w:t>
+      </w:r>
+      <w:r>
+        <w:rPr>
+          <w:rFonts w:ascii="Avenir Book" w:hAnsi="Avenir Book"/>
+          <w:color w:val="000000"/>
+          <w:sz w:val="22"/>
+        </w:rPr>
+        <w:t>, que verificam, respetivamente, se os pacotes de início, constituintes do ficheiro e de fim são válidos</w:t>
+      </w:r>
+      <w:r>
+        <w:rPr>
+          <w:rFonts w:ascii="Avenir Book" w:hAnsi="Avenir Book"/>
+          <w:color w:val="000000"/>
+          <w:sz w:val="22"/>
+        </w:rPr>
+        <w:t xml:space="preserve">. Ainda, a função </w:t>
+      </w:r>
+      <w:r>
+        <w:rPr>
+          <w:rFonts w:ascii="Avenir Book" w:hAnsi="Avenir Book"/>
+          <w:i/>
+          <w:color w:val="000000"/>
+          <w:sz w:val="22"/>
+        </w:rPr>
+        <w:t>writeLocalFile()</w:t>
+      </w:r>
+      <w:r>
+        <w:rPr>
+          <w:rFonts w:ascii="Avenir Book" w:hAnsi="Avenir Book"/>
+          <w:color w:val="000000"/>
+          <w:sz w:val="22"/>
+        </w:rPr>
+        <w:t xml:space="preserve"> é utilizada para escr</w:t>
+      </w:r>
+      <w:r>
+        <w:rPr>
+          <w:rFonts w:ascii="Avenir Book" w:hAnsi="Avenir Book"/>
+          <w:color w:val="000000"/>
+          <w:sz w:val="22"/>
+        </w:rPr>
+        <w:t>ever para o ficheiro de destino a informação recebida do transmissor.</w:t>
+      </w:r>
+    </w:p>
+    <w:p>
+      <w:pPr>
+        <w:pStyle w:val="ListParagraph"/>
+        <w:spacing w:before="0"/>
+        <w:ind w:left="215"/>
+        <w:rPr>
+          <w:rFonts w:ascii="Avenir Book" w:hAnsi="Avenir Book"/>
+          <w:color w:val="000000"/>
+          <w:sz w:val="22"/>
+        </w:rPr>
+      </w:pPr>
     </w:p>
     <w:p>
       <w:pPr>
         <w:pStyle w:val="Heading1"/>
       </w:pPr>
-      <w:bookmarkStart w:id="7" w:name="_Toc497664298"/>
+      <w:bookmarkStart w:id="8" w:name="_Toc497755215"/>
       <w:r>
         <w:t>Protocolo de Ligação Lógica</w:t>
       </w:r>
-      <w:bookmarkEnd w:id="7"/>
+      <w:bookmarkEnd w:id="8"/>
     </w:p>
     <w:p>
       <w:pPr>
@@ -4018,7 +4655,7 @@
           <w:szCs w:val="22"/>
         </w:rPr>
       </w:pPr>
-      <w:bookmarkStart w:id="8" w:name="_Toc497664299"/>
+      <w:bookmarkStart w:id="9" w:name="_Toc497755216"/>
       <w:r>
         <w:rPr>
           <w:rFonts w:ascii="Avenir Book" w:hAnsi="Avenir Book"/>
@@ -4027,7 +4664,7 @@
         </w:rPr>
         <w:t>llopen() e llclose()</w:t>
       </w:r>
-      <w:bookmarkEnd w:id="8"/>
+      <w:bookmarkEnd w:id="9"/>
     </w:p>
     <w:p>
       <w:pPr>
@@ -4203,15 +4840,7 @@
           <w:rFonts w:ascii="Avenir Book" w:eastAsia="System Font" w:hAnsi="Avenir Book" w:cs="System Font"/>
           <w:sz w:val="22"/>
         </w:rPr>
-        <w:t xml:space="preserve">pera por um DISC, </w:t>
-      </w:r>
-      <w:r>
-        <w:rPr>
-          <w:rFonts w:ascii="Avenir Book" w:eastAsia="System Font" w:hAnsi="Avenir Book" w:cs="System Font"/>
-          <w:sz w:val="22"/>
-        </w:rPr>
-        <w:lastRenderedPageBreak/>
-        <w:t>envia um DISC</w:t>
+        <w:t>pera por um DISC, envia um DISC</w:t>
       </w:r>
       <w:r>
         <w:rPr>
@@ -4265,7 +4894,7 @@
           <w:szCs w:val="22"/>
         </w:rPr>
       </w:pPr>
-      <w:bookmarkStart w:id="9" w:name="_Toc497664300"/>
+      <w:bookmarkStart w:id="10" w:name="_Toc497755217"/>
       <w:r>
         <w:rPr>
           <w:rFonts w:ascii="Avenir Book" w:hAnsi="Avenir Book"/>
@@ -4282,7 +4911,7 @@
         </w:rPr>
         <w:t>read()</w:t>
       </w:r>
-      <w:bookmarkEnd w:id="9"/>
+      <w:bookmarkEnd w:id="10"/>
     </w:p>
     <w:p>
       <w:pPr>
@@ -4407,7 +5036,16 @@
           <w:sz w:val="22"/>
           <w:szCs w:val="24"/>
         </w:rPr>
-        <w:t xml:space="preserve"> enviada, esperando-se uma trama RR ou REJ como reposta, sendo este envio protegido por </w:t>
+        <w:t xml:space="preserve"> enviada, esperando-se uma trama RR ou </w:t>
+      </w:r>
+      <w:r>
+        <w:rPr>
+          <w:rFonts w:ascii="Avenir Book" w:eastAsia="System Font" w:hAnsi="Avenir Book" w:cs="System Font"/>
+          <w:sz w:val="22"/>
+          <w:szCs w:val="24"/>
+        </w:rPr>
+        <w:lastRenderedPageBreak/>
+        <w:t xml:space="preserve">REJ como reposta, sendo este envio protegido por </w:t>
       </w:r>
       <w:r>
         <w:rPr>
@@ -4559,11 +5197,11 @@
       <w:pPr>
         <w:pStyle w:val="Heading1"/>
       </w:pPr>
-      <w:bookmarkStart w:id="10" w:name="_Toc497664301"/>
+      <w:bookmarkStart w:id="11" w:name="_Toc497755218"/>
       <w:r>
         <w:t>Protocolo de Aplicação</w:t>
       </w:r>
-      <w:bookmarkEnd w:id="10"/>
+      <w:bookmarkEnd w:id="11"/>
     </w:p>
     <w:p>
       <w:pPr>
@@ -4740,7 +5378,7 @@
           <w:sz w:val="24"/>
         </w:rPr>
       </w:pPr>
-      <w:bookmarkStart w:id="11" w:name="_Toc497664302"/>
+      <w:bookmarkStart w:id="12" w:name="_Toc497755219"/>
       <w:r>
         <w:rPr>
           <w:rFonts w:ascii="Avenir Book" w:hAnsi="Avenir Book"/>
@@ -4748,7 +5386,7 @@
         </w:rPr>
         <w:t>appWrite()</w:t>
       </w:r>
-      <w:bookmarkEnd w:id="11"/>
+      <w:bookmarkEnd w:id="12"/>
     </w:p>
     <w:p>
       <w:pPr>
@@ -4768,15 +5406,7 @@
           <w:rFonts w:ascii="Avenir Book" w:eastAsia="System Font" w:hAnsi="Avenir Book" w:cs="System Font"/>
           <w:sz w:val="22"/>
         </w:rPr>
-        <w:t xml:space="preserve">Esta é a função chamada pelo transmissor, que carrega em memória o ficheiro a transmitir </w:t>
-      </w:r>
-      <w:r>
-        <w:rPr>
-          <w:rFonts w:ascii="Avenir Book" w:eastAsia="System Font" w:hAnsi="Avenir Book" w:cs="System Font"/>
-          <w:sz w:val="22"/>
-        </w:rPr>
-        <w:lastRenderedPageBreak/>
-        <w:t>e o envia pela porta série indicada e apresenta um relatório final. Primeiro</w:t>
+        <w:t>Esta é a função chamada pelo transmissor, que carrega em memória o ficheiro a transmitir e o envia pela porta série indicada e apresenta um relatório final. Primeiro</w:t>
       </w:r>
       <w:r>
         <w:rPr>
@@ -4992,7 +5622,7 @@
           <w:sz w:val="24"/>
         </w:rPr>
       </w:pPr>
-      <w:bookmarkStart w:id="12" w:name="_Toc497664303"/>
+      <w:bookmarkStart w:id="13" w:name="_Toc497755220"/>
       <w:r>
         <w:rPr>
           <w:rFonts w:ascii="Avenir Book" w:hAnsi="Avenir Book"/>
@@ -5007,7 +5637,7 @@
         </w:rPr>
         <w:t>()</w:t>
       </w:r>
-      <w:bookmarkEnd w:id="12"/>
+      <w:bookmarkEnd w:id="13"/>
     </w:p>
     <w:p>
       <w:pPr>
@@ -5027,6 +5657,7 @@
           <w:rFonts w:ascii="Avenir Book" w:eastAsia="System Font" w:hAnsi="Avenir Book" w:cs="System Font"/>
           <w:sz w:val="22"/>
         </w:rPr>
+        <w:lastRenderedPageBreak/>
         <w:t>Esta é a função chamada pelo recetor, que recebe um ficheiro pela porta série indicada e o escreve localmente e apresenta um relató</w:t>
       </w:r>
       <w:r>
@@ -5175,11 +5806,11 @@
       <w:pPr>
         <w:pStyle w:val="Heading1"/>
       </w:pPr>
-      <w:bookmarkStart w:id="13" w:name="_Toc497664304"/>
+      <w:bookmarkStart w:id="14" w:name="_Toc497755221"/>
       <w:r>
         <w:t>Validação</w:t>
       </w:r>
-      <w:bookmarkEnd w:id="13"/>
+      <w:bookmarkEnd w:id="14"/>
     </w:p>
     <w:p>
       <w:pPr>
@@ -5231,8 +5862,6 @@
         </w:rPr>
         <w:t>e</w:t>
       </w:r>
-      <w:bookmarkStart w:id="14" w:name="_GoBack"/>
-      <w:bookmarkEnd w:id="14"/>
       <w:r>
         <w:rPr>
           <w:rFonts w:ascii="Avenir Book" w:hAnsi="Avenir Book"/>
@@ -5301,7 +5930,6 @@
           <w:color w:val="000000"/>
           <w:sz w:val="22"/>
         </w:rPr>
-        <w:lastRenderedPageBreak/>
         <w:t xml:space="preserve">Como resposta </w:t>
       </w:r>
       <w:r>
@@ -5425,8 +6053,9 @@
       <w:pPr>
         <w:pStyle w:val="Heading1"/>
       </w:pPr>
-      <w:bookmarkStart w:id="15" w:name="_Toc497664305"/>
-      <w:r>
+      <w:bookmarkStart w:id="15" w:name="_Toc497755222"/>
+      <w:r>
+        <w:lastRenderedPageBreak/>
         <w:t>Conclusão</w:t>
       </w:r>
       <w:bookmarkEnd w:id="15"/>
@@ -5587,7 +6216,7 @@
       <w:pPr>
         <w:pStyle w:val="Heading1"/>
       </w:pPr>
-      <w:bookmarkStart w:id="16" w:name="_Toc497664306"/>
+      <w:bookmarkStart w:id="16" w:name="_Toc497755223"/>
       <w:r>
         <w:lastRenderedPageBreak/>
         <w:t>A</w:t>
@@ -58347,6 +58976,18 @@
         </w:rPr>
         <w:t>}</w:t>
       </w:r>
+    </w:p>
+    <w:p>
+      <w:pPr>
+        <w:pStyle w:val="ListParagraph"/>
+        <w:spacing w:before="0" w:line="240" w:lineRule="exact"/>
+        <w:ind w:left="714"/>
+        <w:rPr>
+          <w:rFonts w:ascii="Avenir Book" w:hAnsi="Avenir Book"/>
+          <w:color w:val="000000"/>
+          <w:sz w:val="22"/>
+        </w:rPr>
+      </w:pPr>
     </w:p>
     <w:p>
       <w:pPr>
@@ -59351,7 +59992,7 @@
         <w:rStyle w:val="PageNumber"/>
         <w:noProof/>
       </w:rPr>
-      <w:t>7</w:t>
+      <w:t>2</w:t>
     </w:r>
     <w:r>
       <w:rPr>
@@ -59487,7 +60128,7 @@
                         <a:noFill/>
                         <a:extLst>
                           <a:ext uri="{909E8E84-426E-40dd-AFC4-6F175D3DCCD1}">
-                            <a14:hiddenFill xmlns:a14="http://schemas.microsoft.com/office/drawing/2010/main" xmlns:w="http://schemas.openxmlformats.org/wordprocessingml/2006/main" xmlns:w10="urn:schemas-microsoft-com:office:word" xmlns:v="urn:schemas-microsoft-com:vml" xmlns:o="urn:schemas-microsoft-com:office:office" xmlns="" xmlns:w16se="http://schemas.microsoft.com/office/word/2015/wordml/symex" xmlns:cx1="http://schemas.microsoft.com/office/drawing/2015/9/8/chartex" xmlns:cx="http://schemas.microsoft.com/office/drawing/2014/chartex">
+                            <a14:hiddenFill xmlns:cx="http://schemas.microsoft.com/office/drawing/2014/chartex" xmlns:cx1="http://schemas.microsoft.com/office/drawing/2015/9/8/chartex" xmlns:w16se="http://schemas.microsoft.com/office/word/2015/wordml/symex" xmlns="" xmlns:o="urn:schemas-microsoft-com:office:office" xmlns:v="urn:schemas-microsoft-com:vml" xmlns:w10="urn:schemas-microsoft-com:office:word" xmlns:w="http://schemas.openxmlformats.org/wordprocessingml/2006/main" xmlns:a14="http://schemas.microsoft.com/office/drawing/2010/main">
                               <a:solidFill>
                                 <a:srgbClr val="FFFFFF"/>
                               </a:solidFill>
@@ -59525,7 +60166,7 @@
                         </a:effectLst>
                         <a:extLst>
                           <a:ext uri="{909E8E84-426E-40dd-AFC4-6F175D3DCCD1}">
-                            <a14:hiddenFill xmlns:a14="http://schemas.microsoft.com/office/drawing/2010/main" xmlns:w="http://schemas.openxmlformats.org/wordprocessingml/2006/main" xmlns:w10="urn:schemas-microsoft-com:office:word" xmlns:v="urn:schemas-microsoft-com:vml" xmlns:o="urn:schemas-microsoft-com:office:office" xmlns="" xmlns:w16se="http://schemas.microsoft.com/office/word/2015/wordml/symex" xmlns:cx1="http://schemas.microsoft.com/office/drawing/2015/9/8/chartex" xmlns:cx="http://schemas.microsoft.com/office/drawing/2014/chartex">
+                            <a14:hiddenFill xmlns:cx="http://schemas.microsoft.com/office/drawing/2014/chartex" xmlns:cx1="http://schemas.microsoft.com/office/drawing/2015/9/8/chartex" xmlns:w16se="http://schemas.microsoft.com/office/word/2015/wordml/symex" xmlns="" xmlns:o="urn:schemas-microsoft-com:office:office" xmlns:v="urn:schemas-microsoft-com:vml" xmlns:w10="urn:schemas-microsoft-com:office:word" xmlns:w="http://schemas.openxmlformats.org/wordprocessingml/2006/main" xmlns:a14="http://schemas.microsoft.com/office/drawing/2010/main">
                               <a:noFill/>
                             </a14:hiddenFill>
                           </a:ext>
@@ -59545,7 +60186,7 @@
             </wp:anchor>
           </w:drawing>
         </mc:Choice>
-        <mc:Fallback xmlns:w16se="http://schemas.microsoft.com/office/word/2015/wordml/symex" xmlns:cx1="http://schemas.microsoft.com/office/drawing/2015/9/8/chartex" xmlns:cx="http://schemas.microsoft.com/office/drawing/2014/chartex">
+        <mc:Fallback xmlns:cx="http://schemas.microsoft.com/office/drawing/2014/chartex" xmlns:cx1="http://schemas.microsoft.com/office/drawing/2015/9/8/chartex" xmlns:w16se="http://schemas.microsoft.com/office/word/2015/wordml/symex">
           <w:pict>
             <v:group w14:anchorId="4D374CBB" id="Group 4" o:spid="_x0000_s1026" style="position:absolute;margin-left:-.5pt;margin-top:-20.95pt;width:495.8pt;height:37.75pt;z-index:-251657216;mso-position-horizontal-relative:margin;mso-width-relative:margin" coordsize="61722,4794" o:gfxdata="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">
               <v:shapetype id="_x0000_t75" coordsize="21600,21600" o:spt="75" o:preferrelative="t" path="m@4@5l@4@11@9@11@9@5xe" filled="f" stroked="f">
@@ -59717,6 +60358,119 @@
     </w:lvl>
   </w:abstractNum>
   <w:abstractNum w:abstractNumId="1">
+    <w:nsid w:val="09AE7DF2"/>
+    <w:multiLevelType w:val="hybridMultilevel"/>
+    <w:tmpl w:val="FA4A9B7E"/>
+    <w:lvl w:ilvl="0" w:tplc="08090001">
+      <w:start w:val="1"/>
+      <w:numFmt w:val="bullet"/>
+      <w:lvlText w:val=""/>
+      <w:lvlJc w:val="left"/>
+      <w:pPr>
+        <w:ind w:left="935" w:hanging="360"/>
+      </w:pPr>
+      <w:rPr>
+        <w:rFonts w:ascii="Symbol" w:hAnsi="Symbol" w:hint="default"/>
+      </w:rPr>
+    </w:lvl>
+    <w:lvl w:ilvl="1" w:tplc="08090003" w:tentative="1">
+      <w:start w:val="1"/>
+      <w:numFmt w:val="bullet"/>
+      <w:lvlText w:val="o"/>
+      <w:lvlJc w:val="left"/>
+      <w:pPr>
+        <w:ind w:left="1655" w:hanging="360"/>
+      </w:pPr>
+      <w:rPr>
+        <w:rFonts w:ascii="Courier New" w:hAnsi="Courier New" w:cs="Courier New" w:hint="default"/>
+      </w:rPr>
+    </w:lvl>
+    <w:lvl w:ilvl="2" w:tplc="08090005" w:tentative="1">
+      <w:start w:val="1"/>
+      <w:numFmt w:val="bullet"/>
+      <w:lvlText w:val=""/>
+      <w:lvlJc w:val="left"/>
+      <w:pPr>
+        <w:ind w:left="2375" w:hanging="360"/>
+      </w:pPr>
+      <w:rPr>
+        <w:rFonts w:ascii="Wingdings" w:hAnsi="Wingdings" w:hint="default"/>
+      </w:rPr>
+    </w:lvl>
+    <w:lvl w:ilvl="3" w:tplc="08090001" w:tentative="1">
+      <w:start w:val="1"/>
+      <w:numFmt w:val="bullet"/>
+      <w:lvlText w:val=""/>
+      <w:lvlJc w:val="left"/>
+      <w:pPr>
+        <w:ind w:left="3095" w:hanging="360"/>
+      </w:pPr>
+      <w:rPr>
+        <w:rFonts w:ascii="Symbol" w:hAnsi="Symbol" w:hint="default"/>
+      </w:rPr>
+    </w:lvl>
+    <w:lvl w:ilvl="4" w:tplc="08090003" w:tentative="1">
+      <w:start w:val="1"/>
+      <w:numFmt w:val="bullet"/>
+      <w:lvlText w:val="o"/>
+      <w:lvlJc w:val="left"/>
+      <w:pPr>
+        <w:ind w:left="3815" w:hanging="360"/>
+      </w:pPr>
+      <w:rPr>
+        <w:rFonts w:ascii="Courier New" w:hAnsi="Courier New" w:cs="Courier New" w:hint="default"/>
+      </w:rPr>
+    </w:lvl>
+    <w:lvl w:ilvl="5" w:tplc="08090005" w:tentative="1">
+      <w:start w:val="1"/>
+      <w:numFmt w:val="bullet"/>
+      <w:lvlText w:val=""/>
+      <w:lvlJc w:val="left"/>
+      <w:pPr>
+        <w:ind w:left="4535" w:hanging="360"/>
+      </w:pPr>
+      <w:rPr>
+        <w:rFonts w:ascii="Wingdings" w:hAnsi="Wingdings" w:hint="default"/>
+      </w:rPr>
+    </w:lvl>
+    <w:lvl w:ilvl="6" w:tplc="08090001" w:tentative="1">
+      <w:start w:val="1"/>
+      <w:numFmt w:val="bullet"/>
+      <w:lvlText w:val=""/>
+      <w:lvlJc w:val="left"/>
+      <w:pPr>
+        <w:ind w:left="5255" w:hanging="360"/>
+      </w:pPr>
+      <w:rPr>
+        <w:rFonts w:ascii="Symbol" w:hAnsi="Symbol" w:hint="default"/>
+      </w:rPr>
+    </w:lvl>
+    <w:lvl w:ilvl="7" w:tplc="08090003" w:tentative="1">
+      <w:start w:val="1"/>
+      <w:numFmt w:val="bullet"/>
+      <w:lvlText w:val="o"/>
+      <w:lvlJc w:val="left"/>
+      <w:pPr>
+        <w:ind w:left="5975" w:hanging="360"/>
+      </w:pPr>
+      <w:rPr>
+        <w:rFonts w:ascii="Courier New" w:hAnsi="Courier New" w:cs="Courier New" w:hint="default"/>
+      </w:rPr>
+    </w:lvl>
+    <w:lvl w:ilvl="8" w:tplc="08090005" w:tentative="1">
+      <w:start w:val="1"/>
+      <w:numFmt w:val="bullet"/>
+      <w:lvlText w:val=""/>
+      <w:lvlJc w:val="left"/>
+      <w:pPr>
+        <w:ind w:left="6695" w:hanging="360"/>
+      </w:pPr>
+      <w:rPr>
+        <w:rFonts w:ascii="Wingdings" w:hAnsi="Wingdings" w:hint="default"/>
+      </w:rPr>
+    </w:lvl>
+  </w:abstractNum>
+  <w:abstractNum w:abstractNumId="2">
     <w:nsid w:val="0E8B240B"/>
     <w:multiLevelType w:val="multilevel"/>
     <w:tmpl w:val="EBD4E424"/>
@@ -59809,7 +60563,7 @@
       </w:pPr>
     </w:lvl>
   </w:abstractNum>
-  <w:abstractNum w:abstractNumId="2">
+  <w:abstractNum w:abstractNumId="3">
     <w:nsid w:val="12521158"/>
     <w:multiLevelType w:val="hybridMultilevel"/>
     <w:tmpl w:val="307A38AA"/>
@@ -59900,7 +60654,7 @@
       </w:pPr>
     </w:lvl>
   </w:abstractNum>
-  <w:abstractNum w:abstractNumId="3">
+  <w:abstractNum w:abstractNumId="4">
     <w:nsid w:val="299A2BD6"/>
     <w:multiLevelType w:val="singleLevel"/>
     <w:tmpl w:val="320EA02C"/>
@@ -59921,7 +60675,7 @@
       </w:rPr>
     </w:lvl>
   </w:abstractNum>
-  <w:abstractNum w:abstractNumId="4">
+  <w:abstractNum w:abstractNumId="5">
     <w:nsid w:val="2D6830F0"/>
     <w:multiLevelType w:val="hybridMultilevel"/>
     <w:tmpl w:val="307A38AA"/>
@@ -60012,7 +60766,7 @@
       </w:pPr>
     </w:lvl>
   </w:abstractNum>
-  <w:abstractNum w:abstractNumId="5">
+  <w:abstractNum w:abstractNumId="6">
     <w:nsid w:val="2D8B6C9E"/>
     <w:multiLevelType w:val="hybridMultilevel"/>
     <w:tmpl w:val="7D440B98"/>
@@ -60101,7 +60855,7 @@
       </w:pPr>
     </w:lvl>
   </w:abstractNum>
-  <w:abstractNum w:abstractNumId="6">
+  <w:abstractNum w:abstractNumId="7">
     <w:nsid w:val="31E13959"/>
     <w:multiLevelType w:val="hybridMultilevel"/>
     <w:tmpl w:val="83B4FB64"/>
@@ -60190,7 +60944,7 @@
       </w:pPr>
     </w:lvl>
   </w:abstractNum>
-  <w:abstractNum w:abstractNumId="7">
+  <w:abstractNum w:abstractNumId="8">
     <w:nsid w:val="3C9563BB"/>
     <w:multiLevelType w:val="multilevel"/>
     <w:tmpl w:val="76D091CA"/>
@@ -60311,7 +61065,7 @@
       </w:rPr>
     </w:lvl>
   </w:abstractNum>
-  <w:abstractNum w:abstractNumId="8">
+  <w:abstractNum w:abstractNumId="9">
     <w:nsid w:val="3EB856DD"/>
     <w:multiLevelType w:val="hybridMultilevel"/>
     <w:tmpl w:val="44CCBABA"/>
@@ -60402,7 +61156,7 @@
       </w:pPr>
     </w:lvl>
   </w:abstractNum>
-  <w:abstractNum w:abstractNumId="9">
+  <w:abstractNum w:abstractNumId="10">
     <w:nsid w:val="4DD52C6D"/>
     <w:multiLevelType w:val="hybridMultilevel"/>
     <w:tmpl w:val="307A38AA"/>
@@ -60493,7 +61247,7 @@
       </w:pPr>
     </w:lvl>
   </w:abstractNum>
-  <w:abstractNum w:abstractNumId="10">
+  <w:abstractNum w:abstractNumId="11">
     <w:nsid w:val="5CFA3A71"/>
     <w:multiLevelType w:val="hybridMultilevel"/>
     <w:tmpl w:val="7CF6740E"/>
@@ -60582,7 +61336,7 @@
       </w:pPr>
     </w:lvl>
   </w:abstractNum>
-  <w:abstractNum w:abstractNumId="11">
+  <w:abstractNum w:abstractNumId="12">
     <w:nsid w:val="617800CC"/>
     <w:multiLevelType w:val="hybridMultilevel"/>
     <w:tmpl w:val="79F64B4C"/>
@@ -60671,7 +61425,7 @@
       </w:pPr>
     </w:lvl>
   </w:abstractNum>
-  <w:abstractNum w:abstractNumId="12">
+  <w:abstractNum w:abstractNumId="13">
     <w:nsid w:val="685722EE"/>
     <w:multiLevelType w:val="hybridMultilevel"/>
     <w:tmpl w:val="91669328"/>
@@ -60760,7 +61514,7 @@
       </w:pPr>
     </w:lvl>
   </w:abstractNum>
-  <w:abstractNum w:abstractNumId="13">
+  <w:abstractNum w:abstractNumId="14">
     <w:nsid w:val="692A46C9"/>
     <w:multiLevelType w:val="singleLevel"/>
     <w:tmpl w:val="CA9EA696"/>
@@ -60781,7 +61535,7 @@
       </w:rPr>
     </w:lvl>
   </w:abstractNum>
-  <w:abstractNum w:abstractNumId="14">
+  <w:abstractNum w:abstractNumId="15">
     <w:nsid w:val="723C3489"/>
     <w:multiLevelType w:val="hybridMultilevel"/>
     <w:tmpl w:val="307A38AA"/>
@@ -60872,7 +61626,7 @@
       </w:pPr>
     </w:lvl>
   </w:abstractNum>
-  <w:abstractNum w:abstractNumId="15">
+  <w:abstractNum w:abstractNumId="16">
     <w:nsid w:val="781750A1"/>
     <w:multiLevelType w:val="hybridMultilevel"/>
     <w:tmpl w:val="307A38AA"/>
@@ -60963,7 +61717,7 @@
       </w:pPr>
     </w:lvl>
   </w:abstractNum>
-  <w:abstractNum w:abstractNumId="16">
+  <w:abstractNum w:abstractNumId="17">
     <w:nsid w:val="78786487"/>
     <w:multiLevelType w:val="hybridMultilevel"/>
     <w:tmpl w:val="307A38AA"/>
@@ -61055,55 +61809,58 @@
     </w:lvl>
   </w:abstractNum>
   <w:num w:numId="1">
-    <w:abstractNumId w:val="3"/>
+    <w:abstractNumId w:val="4"/>
   </w:num>
   <w:num w:numId="2">
+    <w:abstractNumId w:val="9"/>
+  </w:num>
+  <w:num w:numId="3">
+    <w:abstractNumId w:val="14"/>
+  </w:num>
+  <w:num w:numId="4">
+    <w:abstractNumId w:val="2"/>
+  </w:num>
+  <w:num w:numId="5">
     <w:abstractNumId w:val="8"/>
   </w:num>
-  <w:num w:numId="3">
-    <w:abstractNumId w:val="13"/>
-  </w:num>
-  <w:num w:numId="4">
-    <w:abstractNumId w:val="1"/>
-  </w:num>
-  <w:num w:numId="5">
+  <w:num w:numId="6">
     <w:abstractNumId w:val="7"/>
-  </w:num>
-  <w:num w:numId="6">
-    <w:abstractNumId w:val="6"/>
   </w:num>
   <w:num w:numId="7">
     <w:abstractNumId w:val="0"/>
   </w:num>
   <w:num w:numId="8">
+    <w:abstractNumId w:val="17"/>
+  </w:num>
+  <w:num w:numId="9">
     <w:abstractNumId w:val="16"/>
   </w:num>
-  <w:num w:numId="9">
+  <w:num w:numId="10">
+    <w:abstractNumId w:val="3"/>
+  </w:num>
+  <w:num w:numId="11">
     <w:abstractNumId w:val="15"/>
   </w:num>
-  <w:num w:numId="10">
-    <w:abstractNumId w:val="2"/>
-  </w:num>
-  <w:num w:numId="11">
-    <w:abstractNumId w:val="14"/>
-  </w:num>
   <w:num w:numId="12">
-    <w:abstractNumId w:val="9"/>
+    <w:abstractNumId w:val="10"/>
   </w:num>
   <w:num w:numId="13">
-    <w:abstractNumId w:val="4"/>
+    <w:abstractNumId w:val="5"/>
   </w:num>
   <w:num w:numId="14">
-    <w:abstractNumId w:val="10"/>
+    <w:abstractNumId w:val="11"/>
   </w:num>
   <w:num w:numId="15">
+    <w:abstractNumId w:val="13"/>
+  </w:num>
+  <w:num w:numId="16">
+    <w:abstractNumId w:val="6"/>
+  </w:num>
+  <w:num w:numId="17">
     <w:abstractNumId w:val="12"/>
   </w:num>
-  <w:num w:numId="16">
-    <w:abstractNumId w:val="5"/>
-  </w:num>
-  <w:num w:numId="17">
-    <w:abstractNumId w:val="11"/>
+  <w:num w:numId="18">
+    <w:abstractNumId w:val="1"/>
   </w:num>
   <w:numIdMacAtCleanup w:val="9"/>
 </w:numbering>
@@ -63456,7 +64213,7 @@
 </file>
 
 <file path=customXml/itemProps1.xml><?xml version="1.0" encoding="utf-8"?>
-<ds:datastoreItem xmlns:ds="http://schemas.openxmlformats.org/officeDocument/2006/customXml" ds:itemID="{A4C37461-592F-D446-8E8C-B96033C8F555}">
+<ds:datastoreItem xmlns:ds="http://schemas.openxmlformats.org/officeDocument/2006/customXml" ds:itemID="{D8F510AD-6A4C-B34A-B706-279AD54AC272}">
   <ds:schemaRefs>
     <ds:schemaRef ds:uri="http://schemas.openxmlformats.org/officeDocument/2006/bibliography"/>
   </ds:schemaRefs>

</xml_diff>

<commit_message>
façam o que está a vermelho; metam as 4 imagens; corrijam o que eu escrevi pk eu nao sei nada
</commit_message>
<xml_diff>
--- a/relatório.docx
+++ b/relatório.docx
@@ -162,8 +162,6 @@
           <w:szCs w:val="24"/>
         </w:rPr>
       </w:pPr>
-      <w:bookmarkStart w:id="0" w:name="_GoBack"/>
-      <w:bookmarkEnd w:id="0"/>
     </w:p>
     <w:p>
       <w:pPr>
@@ -2285,12 +2283,12 @@
       <w:pPr>
         <w:pStyle w:val="Heading1"/>
       </w:pPr>
-      <w:bookmarkStart w:id="1" w:name="_Toc497755208"/>
+      <w:bookmarkStart w:id="0" w:name="_Toc497755208"/>
       <w:r>
         <w:lastRenderedPageBreak/>
         <w:t>Sumário</w:t>
       </w:r>
-      <w:bookmarkEnd w:id="1"/>
+      <w:bookmarkEnd w:id="0"/>
     </w:p>
     <w:p>
       <w:pPr>
@@ -2457,11 +2455,11 @@
       <w:pPr>
         <w:pStyle w:val="Heading1"/>
       </w:pPr>
-      <w:bookmarkStart w:id="2" w:name="_Toc497755209"/>
+      <w:bookmarkStart w:id="1" w:name="_Toc497755209"/>
       <w:r>
         <w:t>Introdução</w:t>
       </w:r>
-      <w:bookmarkEnd w:id="2"/>
+      <w:bookmarkEnd w:id="1"/>
     </w:p>
     <w:p>
       <w:pPr>
@@ -2815,12 +2813,12 @@
       <w:pPr>
         <w:pStyle w:val="Heading1"/>
       </w:pPr>
-      <w:bookmarkStart w:id="3" w:name="_Toc497755210"/>
+      <w:bookmarkStart w:id="2" w:name="_Toc497755210"/>
       <w:r>
         <w:lastRenderedPageBreak/>
         <w:t>Arquitetura e Estrutura do Código</w:t>
       </w:r>
-      <w:bookmarkEnd w:id="3"/>
+      <w:bookmarkEnd w:id="2"/>
     </w:p>
     <w:p>
       <w:pPr>
@@ -2932,7 +2930,7 @@
           <w:szCs w:val="22"/>
         </w:rPr>
       </w:pPr>
-      <w:bookmarkStart w:id="4" w:name="_Toc497755211"/>
+      <w:bookmarkStart w:id="3" w:name="_Toc497755211"/>
       <w:r>
         <w:rPr>
           <w:rFonts w:ascii="Avenir Book" w:hAnsi="Avenir Book"/>
@@ -2941,7 +2939,7 @@
         </w:rPr>
         <w:t>Camada de Ligação de Dados</w:t>
       </w:r>
-      <w:bookmarkEnd w:id="4"/>
+      <w:bookmarkEnd w:id="3"/>
     </w:p>
     <w:p>
       <w:pPr>
@@ -3299,7 +3297,7 @@
           <w:szCs w:val="22"/>
         </w:rPr>
       </w:pPr>
-      <w:bookmarkStart w:id="5" w:name="_Toc497755212"/>
+      <w:bookmarkStart w:id="4" w:name="_Toc497755212"/>
       <w:r>
         <w:rPr>
           <w:rFonts w:ascii="Avenir Book" w:hAnsi="Avenir Book"/>
@@ -3308,7 +3306,7 @@
         </w:rPr>
         <w:t>Camada de Aplicação</w:t>
       </w:r>
-      <w:bookmarkEnd w:id="5"/>
+      <w:bookmarkEnd w:id="4"/>
     </w:p>
     <w:p>
       <w:pPr>
@@ -3724,7 +3722,7 @@
           <w:szCs w:val="22"/>
         </w:rPr>
       </w:pPr>
-      <w:bookmarkStart w:id="6" w:name="_Toc497755213"/>
+      <w:bookmarkStart w:id="5" w:name="_Toc497755213"/>
       <w:r>
         <w:rPr>
           <w:rFonts w:ascii="Avenir Book" w:hAnsi="Avenir Book"/>
@@ -3733,7 +3731,7 @@
         </w:rPr>
         <w:t>Interface</w:t>
       </w:r>
-      <w:bookmarkEnd w:id="6"/>
+      <w:bookmarkEnd w:id="5"/>
     </w:p>
     <w:p>
       <w:pPr>
@@ -3854,11 +3852,11 @@
       <w:pPr>
         <w:pStyle w:val="Heading1"/>
       </w:pPr>
-      <w:bookmarkStart w:id="7" w:name="_Toc497755214"/>
+      <w:bookmarkStart w:id="6" w:name="_Toc497755214"/>
       <w:r>
         <w:t>Casos de Uso Principais</w:t>
       </w:r>
-      <w:bookmarkEnd w:id="7"/>
+      <w:bookmarkEnd w:id="6"/>
     </w:p>
     <w:p>
       <w:pPr>
@@ -4497,11 +4495,11 @@
       <w:pPr>
         <w:pStyle w:val="Heading1"/>
       </w:pPr>
-      <w:bookmarkStart w:id="8" w:name="_Toc497755215"/>
+      <w:bookmarkStart w:id="7" w:name="_Toc497755215"/>
       <w:r>
         <w:t>Protocolo de Ligação Lógica</w:t>
       </w:r>
-      <w:bookmarkEnd w:id="8"/>
+      <w:bookmarkEnd w:id="7"/>
     </w:p>
     <w:p>
       <w:pPr>
@@ -4655,7 +4653,7 @@
           <w:szCs w:val="22"/>
         </w:rPr>
       </w:pPr>
-      <w:bookmarkStart w:id="9" w:name="_Toc497755216"/>
+      <w:bookmarkStart w:id="8" w:name="_Toc497755216"/>
       <w:r>
         <w:rPr>
           <w:rFonts w:ascii="Avenir Book" w:hAnsi="Avenir Book"/>
@@ -4664,7 +4662,7 @@
         </w:rPr>
         <w:t>llopen() e llclose()</w:t>
       </w:r>
-      <w:bookmarkEnd w:id="9"/>
+      <w:bookmarkEnd w:id="8"/>
     </w:p>
     <w:p>
       <w:pPr>
@@ -4894,7 +4892,7 @@
           <w:szCs w:val="22"/>
         </w:rPr>
       </w:pPr>
-      <w:bookmarkStart w:id="10" w:name="_Toc497755217"/>
+      <w:bookmarkStart w:id="9" w:name="_Toc497755217"/>
       <w:r>
         <w:rPr>
           <w:rFonts w:ascii="Avenir Book" w:hAnsi="Avenir Book"/>
@@ -4911,7 +4909,7 @@
         </w:rPr>
         <w:t>read()</w:t>
       </w:r>
-      <w:bookmarkEnd w:id="10"/>
+      <w:bookmarkEnd w:id="9"/>
     </w:p>
     <w:p>
       <w:pPr>
@@ -5197,11 +5195,11 @@
       <w:pPr>
         <w:pStyle w:val="Heading1"/>
       </w:pPr>
-      <w:bookmarkStart w:id="11" w:name="_Toc497755218"/>
+      <w:bookmarkStart w:id="10" w:name="_Toc497755218"/>
       <w:r>
         <w:t>Protocolo de Aplicação</w:t>
       </w:r>
-      <w:bookmarkEnd w:id="11"/>
+      <w:bookmarkEnd w:id="10"/>
     </w:p>
     <w:p>
       <w:pPr>
@@ -5378,7 +5376,7 @@
           <w:sz w:val="24"/>
         </w:rPr>
       </w:pPr>
-      <w:bookmarkStart w:id="12" w:name="_Toc497755219"/>
+      <w:bookmarkStart w:id="11" w:name="_Toc497755219"/>
       <w:r>
         <w:rPr>
           <w:rFonts w:ascii="Avenir Book" w:hAnsi="Avenir Book"/>
@@ -5386,7 +5384,7 @@
         </w:rPr>
         <w:t>appWrite()</w:t>
       </w:r>
-      <w:bookmarkEnd w:id="12"/>
+      <w:bookmarkEnd w:id="11"/>
     </w:p>
     <w:p>
       <w:pPr>
@@ -5622,7 +5620,7 @@
           <w:sz w:val="24"/>
         </w:rPr>
       </w:pPr>
-      <w:bookmarkStart w:id="13" w:name="_Toc497755220"/>
+      <w:bookmarkStart w:id="12" w:name="_Toc497755220"/>
       <w:r>
         <w:rPr>
           <w:rFonts w:ascii="Avenir Book" w:hAnsi="Avenir Book"/>
@@ -5637,7 +5635,7 @@
         </w:rPr>
         <w:t>()</w:t>
       </w:r>
-      <w:bookmarkEnd w:id="13"/>
+      <w:bookmarkEnd w:id="12"/>
     </w:p>
     <w:p>
       <w:pPr>
@@ -5806,11 +5804,11 @@
       <w:pPr>
         <w:pStyle w:val="Heading1"/>
       </w:pPr>
-      <w:bookmarkStart w:id="14" w:name="_Toc497755221"/>
+      <w:bookmarkStart w:id="13" w:name="_Toc497755221"/>
       <w:r>
         <w:t>Validação</w:t>
       </w:r>
-      <w:bookmarkEnd w:id="14"/>
+      <w:bookmarkEnd w:id="13"/>
     </w:p>
     <w:p>
       <w:pPr>
@@ -5844,15 +5842,63 @@
           <w:color w:val="000000"/>
           <w:sz w:val="22"/>
         </w:rPr>
-        <w:t>do ficheiro sem qualquer tipo de “obstáculo” (fig.x), fechando e voltando a abrir a porta de série (f</w:t>
-      </w:r>
-      <w:r>
-        <w:rPr>
-          <w:rFonts w:ascii="Avenir Book" w:hAnsi="Avenir Book"/>
-          <w:color w:val="000000"/>
-          <w:sz w:val="22"/>
-        </w:rPr>
-        <w:t>ig.y), fechando-a até ao tim</w:t>
+        <w:t>do ficheiro sem qua</w:t>
+      </w:r>
+      <w:r>
+        <w:rPr>
+          <w:rFonts w:ascii="Avenir Book" w:hAnsi="Avenir Book"/>
+          <w:color w:val="000000"/>
+          <w:sz w:val="22"/>
+        </w:rPr>
+        <w:t>lquer tipo de “obstáculo” (</w:t>
+      </w:r>
+      <w:r>
+        <w:rPr>
+          <w:rFonts w:ascii="Avenir Book" w:hAnsi="Avenir Book"/>
+          <w:color w:val="FF0000"/>
+          <w:sz w:val="22"/>
+        </w:rPr>
+        <w:t>fig.1</w:t>
+      </w:r>
+      <w:r>
+        <w:rPr>
+          <w:rFonts w:ascii="Avenir Book" w:hAnsi="Avenir Book"/>
+          <w:color w:val="000000"/>
+          <w:sz w:val="22"/>
+        </w:rPr>
+        <w:t>), fechando e voltando a abrir a porta de série (</w:t>
+      </w:r>
+      <w:r>
+        <w:rPr>
+          <w:rFonts w:ascii="Avenir Book" w:hAnsi="Avenir Book"/>
+          <w:color w:val="FF0000"/>
+          <w:sz w:val="22"/>
+        </w:rPr>
+        <w:t>f</w:t>
+      </w:r>
+      <w:r>
+        <w:rPr>
+          <w:rFonts w:ascii="Avenir Book" w:hAnsi="Avenir Book"/>
+          <w:color w:val="FF0000"/>
+          <w:sz w:val="22"/>
+        </w:rPr>
+        <w:t>ig.</w:t>
+      </w:r>
+      <w:r>
+        <w:rPr>
+          <w:rFonts w:ascii="Avenir Book" w:hAnsi="Avenir Book"/>
+          <w:color w:val="FF0000"/>
+          <w:sz w:val="22"/>
+        </w:rPr>
+        <w:t>2</w:t>
+      </w:r>
+      <w:r>
+        <w:rPr>
+          <w:rFonts w:ascii="Avenir Book" w:hAnsi="Avenir Book"/>
+          <w:color w:val="000000"/>
+          <w:sz w:val="22"/>
+        </w:rPr>
+        <w:t>), fechando-a até ao tim</w:t>
       </w:r>
       <w:r>
         <w:rPr>
@@ -5876,7 +5922,47 @@
           <w:color w:val="000000"/>
           <w:sz w:val="22"/>
         </w:rPr>
-        <w:t xml:space="preserve"> (fig.z) e com a introdução de erros (fig.w).</w:t>
+        <w:t xml:space="preserve"> (</w:t>
+      </w:r>
+      <w:r>
+        <w:rPr>
+          <w:rFonts w:ascii="Avenir Book" w:hAnsi="Avenir Book"/>
+          <w:color w:val="FF0000"/>
+          <w:sz w:val="22"/>
+        </w:rPr>
+        <w:t>fig.3</w:t>
+      </w:r>
+      <w:r>
+        <w:rPr>
+          <w:rFonts w:ascii="Avenir Book" w:hAnsi="Avenir Book"/>
+          <w:color w:val="000000"/>
+          <w:sz w:val="22"/>
+        </w:rPr>
+        <w:t>) e com a introdução de erros (</w:t>
+      </w:r>
+      <w:r>
+        <w:rPr>
+          <w:rFonts w:ascii="Avenir Book" w:hAnsi="Avenir Book"/>
+          <w:color w:val="FF0000"/>
+          <w:sz w:val="22"/>
+        </w:rPr>
+        <w:t>fig.</w:t>
+      </w:r>
+      <w:r>
+        <w:rPr>
+          <w:rFonts w:ascii="Avenir Book" w:hAnsi="Avenir Book"/>
+          <w:color w:val="FF0000"/>
+          <w:sz w:val="22"/>
+        </w:rPr>
+        <w:t>4</w:t>
+      </w:r>
+      <w:r>
+        <w:rPr>
+          <w:rFonts w:ascii="Avenir Book" w:hAnsi="Avenir Book"/>
+          <w:color w:val="000000"/>
+          <w:sz w:val="22"/>
+        </w:rPr>
+        <w:t>).</w:t>
       </w:r>
     </w:p>
     <w:p>
@@ -6003,12 +6089,14 @@
         <w:ind w:left="-142" w:firstLine="357"/>
         <w:rPr>
           <w:rFonts w:ascii="Avenir Book" w:hAnsi="Avenir Book" w:cs="OpenSans"/>
+          <w:color w:val="FF0000"/>
           <w:sz w:val="22"/>
         </w:rPr>
       </w:pPr>
       <w:r>
         <w:rPr>
           <w:rFonts w:ascii="Avenir Book" w:hAnsi="Avenir Book" w:cs="OpenSans"/>
+          <w:color w:val="FF0000"/>
           <w:sz w:val="22"/>
         </w:rPr>
         <w:t>Eficiência do protocolo de ligação de dados</w:t>
@@ -6020,23 +6108,79 @@
         <w:ind w:left="-142" w:firstLine="357"/>
         <w:rPr>
           <w:rFonts w:ascii="Avenir Book" w:hAnsi="Avenir Book" w:cs="OpenSans"/>
+          <w:color w:val="FF0000"/>
           <w:sz w:val="22"/>
         </w:rPr>
       </w:pPr>
       <w:r>
         <w:rPr>
           <w:rFonts w:ascii="Avenir Book" w:hAnsi="Avenir Book" w:cs="OpenSans"/>
-          <w:sz w:val="22"/>
-        </w:rPr>
-        <w:t>caraterização estatística da </w:t>
+          <w:color w:val="FF0000"/>
+          <w:sz w:val="22"/>
+        </w:rPr>
+        <w:t>caraterização estatística da eficiência do protocolo, feita com recurso a medid</w:t>
       </w:r>
       <w:r>
         <w:rPr>
           <w:rFonts w:ascii="Avenir Book" w:hAnsi="Avenir Book" w:cs="OpenSans"/>
-          <w:sz w:val="22"/>
-        </w:rPr>
-        <w:t>eficiência do protocolo, feita com recurso a medidas sobre o código desenvolvido. A caracterização teórica de um protocolo Stop&amp;Wait, que deverá ser usada como termo de comparação, encontra-se descrita nos slides de Ligação Lógica das aulas teóricas</w:t>
-      </w:r>
+          <w:color w:val="FF0000"/>
+          <w:sz w:val="22"/>
+        </w:rPr>
+        <w:t>as sobre o código desenvolvido</w:t>
+      </w:r>
+    </w:p>
+    <w:p>
+      <w:pPr>
+        <w:spacing w:before="0"/>
+        <w:ind w:left="-142" w:firstLine="357"/>
+        <w:rPr>
+          <w:rFonts w:ascii="Avenir Book" w:hAnsi="Avenir Book" w:cs="OpenSans"/>
+          <w:color w:val="FF0000"/>
+          <w:sz w:val="22"/>
+        </w:rPr>
+      </w:pPr>
+      <w:r>
+        <w:rPr>
+          <w:rFonts w:ascii="Avenir Book" w:hAnsi="Avenir Book" w:cs="OpenSans"/>
+          <w:color w:val="FF0000"/>
+          <w:sz w:val="22"/>
+        </w:rPr>
+        <w:t>c</w:t>
+      </w:r>
+      <w:r>
+        <w:rPr>
+          <w:rFonts w:ascii="Avenir Book" w:hAnsi="Avenir Book" w:cs="OpenSans"/>
+          <w:color w:val="FF0000"/>
+          <w:sz w:val="22"/>
+        </w:rPr>
+        <w:t xml:space="preserve">aracterização teórica de um protocolo Stop&amp;Wait, que deverá ser </w:t>
+      </w:r>
+      <w:r>
+        <w:rPr>
+          <w:rFonts w:ascii="Avenir Book" w:hAnsi="Avenir Book" w:cs="OpenSans"/>
+          <w:color w:val="FF0000"/>
+          <w:sz w:val="22"/>
+        </w:rPr>
+        <w:t>usada como termo de comparação (</w:t>
+      </w:r>
+      <w:r>
+        <w:rPr>
+          <w:rFonts w:ascii="Avenir Book" w:hAnsi="Avenir Book" w:cs="OpenSans"/>
+          <w:color w:val="FF0000"/>
+          <w:sz w:val="22"/>
+        </w:rPr>
+        <w:t>encontra-se descrita nos slides de Ligação Lógica das aulas teóricas</w:t>
+      </w:r>
+      <w:r>
+        <w:rPr>
+          <w:rFonts w:ascii="Avenir Book" w:hAnsi="Avenir Book" w:cs="OpenSans"/>
+          <w:color w:val="FF0000"/>
+          <w:sz w:val="22"/>
+        </w:rPr>
+        <w:t>)</w:t>
+      </w:r>
+      <w:bookmarkStart w:id="14" w:name="_GoBack"/>
+      <w:bookmarkEnd w:id="14"/>
     </w:p>
     <w:p>
       <w:pPr>
@@ -59992,7 +60136,7 @@
         <w:rStyle w:val="PageNumber"/>
         <w:noProof/>
       </w:rPr>
-      <w:t>2</w:t>
+      <w:t>8</w:t>
     </w:r>
     <w:r>
       <w:rPr>
@@ -60128,7 +60272,7 @@
                         <a:noFill/>
                         <a:extLst>
                           <a:ext uri="{909E8E84-426E-40dd-AFC4-6F175D3DCCD1}">
-                            <a14:hiddenFill xmlns:cx="http://schemas.microsoft.com/office/drawing/2014/chartex" xmlns:cx1="http://schemas.microsoft.com/office/drawing/2015/9/8/chartex" xmlns:w16se="http://schemas.microsoft.com/office/word/2015/wordml/symex" xmlns="" xmlns:o="urn:schemas-microsoft-com:office:office" xmlns:v="urn:schemas-microsoft-com:vml" xmlns:w10="urn:schemas-microsoft-com:office:word" xmlns:w="http://schemas.openxmlformats.org/wordprocessingml/2006/main" xmlns:a14="http://schemas.microsoft.com/office/drawing/2010/main">
+                            <a14:hiddenFill xmlns:a14="http://schemas.microsoft.com/office/drawing/2010/main" xmlns:w="http://schemas.openxmlformats.org/wordprocessingml/2006/main" xmlns:w10="urn:schemas-microsoft-com:office:word" xmlns:v="urn:schemas-microsoft-com:vml" xmlns:o="urn:schemas-microsoft-com:office:office" xmlns="" xmlns:w16se="http://schemas.microsoft.com/office/word/2015/wordml/symex" xmlns:cx1="http://schemas.microsoft.com/office/drawing/2015/9/8/chartex" xmlns:cx="http://schemas.microsoft.com/office/drawing/2014/chartex">
                               <a:solidFill>
                                 <a:srgbClr val="FFFFFF"/>
                               </a:solidFill>
@@ -60166,7 +60310,7 @@
                         </a:effectLst>
                         <a:extLst>
                           <a:ext uri="{909E8E84-426E-40dd-AFC4-6F175D3DCCD1}">
-                            <a14:hiddenFill xmlns:cx="http://schemas.microsoft.com/office/drawing/2014/chartex" xmlns:cx1="http://schemas.microsoft.com/office/drawing/2015/9/8/chartex" xmlns:w16se="http://schemas.microsoft.com/office/word/2015/wordml/symex" xmlns="" xmlns:o="urn:schemas-microsoft-com:office:office" xmlns:v="urn:schemas-microsoft-com:vml" xmlns:w10="urn:schemas-microsoft-com:office:word" xmlns:w="http://schemas.openxmlformats.org/wordprocessingml/2006/main" xmlns:a14="http://schemas.microsoft.com/office/drawing/2010/main">
+                            <a14:hiddenFill xmlns:a14="http://schemas.microsoft.com/office/drawing/2010/main" xmlns:w="http://schemas.openxmlformats.org/wordprocessingml/2006/main" xmlns:w10="urn:schemas-microsoft-com:office:word" xmlns:v="urn:schemas-microsoft-com:vml" xmlns:o="urn:schemas-microsoft-com:office:office" xmlns="" xmlns:w16se="http://schemas.microsoft.com/office/word/2015/wordml/symex" xmlns:cx1="http://schemas.microsoft.com/office/drawing/2015/9/8/chartex" xmlns:cx="http://schemas.microsoft.com/office/drawing/2014/chartex">
                               <a:noFill/>
                             </a14:hiddenFill>
                           </a:ext>
@@ -60186,7 +60330,7 @@
             </wp:anchor>
           </w:drawing>
         </mc:Choice>
-        <mc:Fallback xmlns:cx="http://schemas.microsoft.com/office/drawing/2014/chartex" xmlns:cx1="http://schemas.microsoft.com/office/drawing/2015/9/8/chartex" xmlns:w16se="http://schemas.microsoft.com/office/word/2015/wordml/symex">
+        <mc:Fallback xmlns:w16se="http://schemas.microsoft.com/office/word/2015/wordml/symex" xmlns:cx1="http://schemas.microsoft.com/office/drawing/2015/9/8/chartex" xmlns:cx="http://schemas.microsoft.com/office/drawing/2014/chartex">
           <w:pict>
             <v:group w14:anchorId="4D374CBB" id="Group 4" o:spid="_x0000_s1026" style="position:absolute;margin-left:-.5pt;margin-top:-20.95pt;width:495.8pt;height:37.75pt;z-index:-251657216;mso-position-horizontal-relative:margin;mso-width-relative:margin" coordsize="61722,4794" o:gfxdata="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">
               <v:shapetype id="_x0000_t75" coordsize="21600,21600" o:spt="75" o:preferrelative="t" path="m@4@5l@4@11@9@11@9@5xe" filled="f" stroked="f">
@@ -64213,7 +64357,7 @@
 </file>
 
 <file path=customXml/itemProps1.xml><?xml version="1.0" encoding="utf-8"?>
-<ds:datastoreItem xmlns:ds="http://schemas.openxmlformats.org/officeDocument/2006/customXml" ds:itemID="{D8F510AD-6A4C-B34A-B706-279AD54AC272}">
+<ds:datastoreItem xmlns:ds="http://schemas.openxmlformats.org/officeDocument/2006/customXml" ds:itemID="{9288FDEF-369D-3B47-AB24-6A163143516E}">
   <ds:schemaRefs>
     <ds:schemaRef ds:uri="http://schemas.openxmlformats.org/officeDocument/2006/bibliography"/>
   </ds:schemaRefs>

</xml_diff>

<commit_message>
correcção a um titulo
</commit_message>
<xml_diff>
--- a/relatório.docx
+++ b/relatório.docx
@@ -739,7 +739,7 @@
             </w:rPr>
             <w:fldChar w:fldCharType="separate"/>
           </w:r>
-          <w:hyperlink w:anchor="_Toc497755208" w:history="1">
+          <w:hyperlink w:anchor="_Toc497763953" w:history="1">
             <w:r>
               <w:rPr>
                 <w:rStyle w:val="Hyperlink"/>
@@ -784,7 +784,7 @@
                 <w:noProof/>
                 <w:webHidden/>
               </w:rPr>
-              <w:instrText xml:space="preserve"> PAGEREF _Toc497755208 \h </w:instrText>
+              <w:instrText xml:space="preserve"> PAGEREF _Toc497763953 \h </w:instrText>
             </w:r>
             <w:r>
               <w:rPr>
@@ -831,7 +831,7 @@
               <w:lang w:val="en-GB" w:eastAsia="en-GB"/>
             </w:rPr>
           </w:pPr>
-          <w:hyperlink w:anchor="_Toc497755209" w:history="1">
+          <w:hyperlink w:anchor="_Toc497763954" w:history="1">
             <w:r>
               <w:rPr>
                 <w:rStyle w:val="Hyperlink"/>
@@ -876,7 +876,7 @@
                 <w:noProof/>
                 <w:webHidden/>
               </w:rPr>
-              <w:instrText xml:space="preserve"> PAGEREF _Toc497755209 \h </w:instrText>
+              <w:instrText xml:space="preserve"> PAGEREF _Toc497763954 \h </w:instrText>
             </w:r>
             <w:r>
               <w:rPr>
@@ -923,7 +923,7 @@
               <w:lang w:val="en-GB" w:eastAsia="en-GB"/>
             </w:rPr>
           </w:pPr>
-          <w:hyperlink w:anchor="_Toc497755210" w:history="1">
+          <w:hyperlink w:anchor="_Toc497763955" w:history="1">
             <w:r>
               <w:rPr>
                 <w:rStyle w:val="Hyperlink"/>
@@ -968,7 +968,7 @@
                 <w:noProof/>
                 <w:webHidden/>
               </w:rPr>
-              <w:instrText xml:space="preserve"> PAGEREF _Toc497755210 \h </w:instrText>
+              <w:instrText xml:space="preserve"> PAGEREF _Toc497763955 \h </w:instrText>
             </w:r>
             <w:r>
               <w:rPr>
@@ -1017,7 +1017,7 @@
               <w:lang w:val="en-GB" w:eastAsia="en-GB"/>
             </w:rPr>
           </w:pPr>
-          <w:hyperlink w:anchor="_Toc497755211" w:history="1">
+          <w:hyperlink w:anchor="_Toc497763956" w:history="1">
             <w:r>
               <w:rPr>
                 <w:rStyle w:val="Hyperlink"/>
@@ -1066,7 +1066,7 @@
                 <w:noProof/>
                 <w:webHidden/>
               </w:rPr>
-              <w:instrText xml:space="preserve"> PAGEREF _Toc497755211 \h </w:instrText>
+              <w:instrText xml:space="preserve"> PAGEREF _Toc497763956 \h </w:instrText>
             </w:r>
             <w:r>
               <w:rPr>
@@ -1115,7 +1115,7 @@
               <w:lang w:val="en-GB" w:eastAsia="en-GB"/>
             </w:rPr>
           </w:pPr>
-          <w:hyperlink w:anchor="_Toc497755212" w:history="1">
+          <w:hyperlink w:anchor="_Toc497763957" w:history="1">
             <w:r>
               <w:rPr>
                 <w:rStyle w:val="Hyperlink"/>
@@ -1164,7 +1164,7 @@
                 <w:noProof/>
                 <w:webHidden/>
               </w:rPr>
-              <w:instrText xml:space="preserve"> PAGEREF _Toc497755212 \h </w:instrText>
+              <w:instrText xml:space="preserve"> PAGEREF _Toc497763957 \h </w:instrText>
             </w:r>
             <w:r>
               <w:rPr>
@@ -1213,7 +1213,7 @@
               <w:lang w:val="en-GB" w:eastAsia="en-GB"/>
             </w:rPr>
           </w:pPr>
-          <w:hyperlink w:anchor="_Toc497755213" w:history="1">
+          <w:hyperlink w:anchor="_Toc497763958" w:history="1">
             <w:r>
               <w:rPr>
                 <w:rStyle w:val="Hyperlink"/>
@@ -1262,7 +1262,7 @@
                 <w:noProof/>
                 <w:webHidden/>
               </w:rPr>
-              <w:instrText xml:space="preserve"> PAGEREF _Toc497755213 \h </w:instrText>
+              <w:instrText xml:space="preserve"> PAGEREF _Toc497763958 \h </w:instrText>
             </w:r>
             <w:r>
               <w:rPr>
@@ -1309,7 +1309,7 @@
               <w:lang w:val="en-GB" w:eastAsia="en-GB"/>
             </w:rPr>
           </w:pPr>
-          <w:hyperlink w:anchor="_Toc497755214" w:history="1">
+          <w:hyperlink w:anchor="_Toc497763959" w:history="1">
             <w:r>
               <w:rPr>
                 <w:rStyle w:val="Hyperlink"/>
@@ -1354,7 +1354,7 @@
                 <w:noProof/>
                 <w:webHidden/>
               </w:rPr>
-              <w:instrText xml:space="preserve"> PAGEREF _Toc497755214 \h </w:instrText>
+              <w:instrText xml:space="preserve"> PAGEREF _Toc497763959 \h </w:instrText>
             </w:r>
             <w:r>
               <w:rPr>
@@ -1401,7 +1401,7 @@
               <w:lang w:val="en-GB" w:eastAsia="en-GB"/>
             </w:rPr>
           </w:pPr>
-          <w:hyperlink w:anchor="_Toc497755215" w:history="1">
+          <w:hyperlink w:anchor="_Toc497763960" w:history="1">
             <w:r>
               <w:rPr>
                 <w:rStyle w:val="Hyperlink"/>
@@ -1446,7 +1446,7 @@
                 <w:noProof/>
                 <w:webHidden/>
               </w:rPr>
-              <w:instrText xml:space="preserve"> PAGEREF _Toc497755215 \h </w:instrText>
+              <w:instrText xml:space="preserve"> PAGEREF _Toc497763960 \h </w:instrText>
             </w:r>
             <w:r>
               <w:rPr>
@@ -1495,7 +1495,7 @@
               <w:lang w:val="en-GB" w:eastAsia="en-GB"/>
             </w:rPr>
           </w:pPr>
-          <w:hyperlink w:anchor="_Toc497755216" w:history="1">
+          <w:hyperlink w:anchor="_Toc497763961" w:history="1">
             <w:r>
               <w:rPr>
                 <w:rStyle w:val="Hyperlink"/>
@@ -1544,7 +1544,7 @@
                 <w:noProof/>
                 <w:webHidden/>
               </w:rPr>
-              <w:instrText xml:space="preserve"> PAGEREF _Toc497755216 \h </w:instrText>
+              <w:instrText xml:space="preserve"> PAGEREF _Toc497763961 \h </w:instrText>
             </w:r>
             <w:r>
               <w:rPr>
@@ -1593,7 +1593,7 @@
               <w:lang w:val="en-GB" w:eastAsia="en-GB"/>
             </w:rPr>
           </w:pPr>
-          <w:hyperlink w:anchor="_Toc497755217" w:history="1">
+          <w:hyperlink w:anchor="_Toc497763962" w:history="1">
             <w:r>
               <w:rPr>
                 <w:rStyle w:val="Hyperlink"/>
@@ -1642,7 +1642,7 @@
                 <w:noProof/>
                 <w:webHidden/>
               </w:rPr>
-              <w:instrText xml:space="preserve"> PAGEREF _Toc497755217 \h </w:instrText>
+              <w:instrText xml:space="preserve"> PAGEREF _Toc497763962 \h </w:instrText>
             </w:r>
             <w:r>
               <w:rPr>
@@ -1689,7 +1689,7 @@
               <w:lang w:val="en-GB" w:eastAsia="en-GB"/>
             </w:rPr>
           </w:pPr>
-          <w:hyperlink w:anchor="_Toc497755218" w:history="1">
+          <w:hyperlink w:anchor="_Toc497763963" w:history="1">
             <w:r>
               <w:rPr>
                 <w:rStyle w:val="Hyperlink"/>
@@ -1734,7 +1734,7 @@
                 <w:noProof/>
                 <w:webHidden/>
               </w:rPr>
-              <w:instrText xml:space="preserve"> PAGEREF _Toc497755218 \h </w:instrText>
+              <w:instrText xml:space="preserve"> PAGEREF _Toc497763963 \h </w:instrText>
             </w:r>
             <w:r>
               <w:rPr>
@@ -1783,7 +1783,7 @@
               <w:lang w:val="en-GB" w:eastAsia="en-GB"/>
             </w:rPr>
           </w:pPr>
-          <w:hyperlink w:anchor="_Toc497755219" w:history="1">
+          <w:hyperlink w:anchor="_Toc497763964" w:history="1">
             <w:r>
               <w:rPr>
                 <w:rStyle w:val="Hyperlink"/>
@@ -1832,7 +1832,7 @@
                 <w:noProof/>
                 <w:webHidden/>
               </w:rPr>
-              <w:instrText xml:space="preserve"> PAGEREF _Toc497755219 \h </w:instrText>
+              <w:instrText xml:space="preserve"> PAGEREF _Toc497763964 \h </w:instrText>
             </w:r>
             <w:r>
               <w:rPr>
@@ -1881,7 +1881,7 @@
               <w:lang w:val="en-GB" w:eastAsia="en-GB"/>
             </w:rPr>
           </w:pPr>
-          <w:hyperlink w:anchor="_Toc497755220" w:history="1">
+          <w:hyperlink w:anchor="_Toc497763965" w:history="1">
             <w:r>
               <w:rPr>
                 <w:rStyle w:val="Hyperlink"/>
@@ -1930,7 +1930,7 @@
                 <w:noProof/>
                 <w:webHidden/>
               </w:rPr>
-              <w:instrText xml:space="preserve"> PAGEREF _Toc497755220 \h </w:instrText>
+              <w:instrText xml:space="preserve"> PAGEREF _Toc497763965 \h </w:instrText>
             </w:r>
             <w:r>
               <w:rPr>
@@ -1977,7 +1977,7 @@
               <w:lang w:val="en-GB" w:eastAsia="en-GB"/>
             </w:rPr>
           </w:pPr>
-          <w:hyperlink w:anchor="_Toc497755221" w:history="1">
+          <w:hyperlink w:anchor="_Toc497763966" w:history="1">
             <w:r>
               <w:rPr>
                 <w:rStyle w:val="Hyperlink"/>
@@ -2001,7 +2001,7 @@
                 <w:rStyle w:val="Hyperlink"/>
                 <w:noProof/>
               </w:rPr>
-              <w:t>Validação</w:t>
+              <w:t>Validação e Eficiência do Protocolo de Ligação de Dados</w:t>
             </w:r>
             <w:r>
               <w:rPr>
@@ -2022,7 +2022,7 @@
                 <w:noProof/>
                 <w:webHidden/>
               </w:rPr>
-              <w:instrText xml:space="preserve"> PAGEREF _Toc497755221 \h </w:instrText>
+              <w:instrText xml:space="preserve"> PAGEREF _Toc497763966 \h </w:instrText>
             </w:r>
             <w:r>
               <w:rPr>
@@ -2069,7 +2069,7 @@
               <w:lang w:val="en-GB" w:eastAsia="en-GB"/>
             </w:rPr>
           </w:pPr>
-          <w:hyperlink w:anchor="_Toc497755222" w:history="1">
+          <w:hyperlink w:anchor="_Toc497763967" w:history="1">
             <w:r>
               <w:rPr>
                 <w:rStyle w:val="Hyperlink"/>
@@ -2114,7 +2114,7 @@
                 <w:noProof/>
                 <w:webHidden/>
               </w:rPr>
-              <w:instrText xml:space="preserve"> PAGEREF _Toc497755222 \h </w:instrText>
+              <w:instrText xml:space="preserve"> PAGEREF _Toc497763967 \h </w:instrText>
             </w:r>
             <w:r>
               <w:rPr>
@@ -2134,7 +2134,7 @@
                 <w:noProof/>
                 <w:webHidden/>
               </w:rPr>
-              <w:t>8</w:t>
+              <w:t>9</w:t>
             </w:r>
             <w:r>
               <w:rPr>
@@ -2161,7 +2161,7 @@
               <w:lang w:val="en-GB" w:eastAsia="en-GB"/>
             </w:rPr>
           </w:pPr>
-          <w:hyperlink w:anchor="_Toc497755223" w:history="1">
+          <w:hyperlink w:anchor="_Toc497763968" w:history="1">
             <w:r>
               <w:rPr>
                 <w:rStyle w:val="Hyperlink"/>
@@ -2206,7 +2206,7 @@
                 <w:noProof/>
                 <w:webHidden/>
               </w:rPr>
-              <w:instrText xml:space="preserve"> PAGEREF _Toc497755223 \h </w:instrText>
+              <w:instrText xml:space="preserve"> PAGEREF _Toc497763968 \h </w:instrText>
             </w:r>
             <w:r>
               <w:rPr>
@@ -2283,7 +2283,7 @@
       <w:pPr>
         <w:pStyle w:val="Heading1"/>
       </w:pPr>
-      <w:bookmarkStart w:id="0" w:name="_Toc497755208"/>
+      <w:bookmarkStart w:id="0" w:name="_Toc497763953"/>
       <w:r>
         <w:lastRenderedPageBreak/>
         <w:t>Sumário</w:t>
@@ -2455,7 +2455,7 @@
       <w:pPr>
         <w:pStyle w:val="Heading1"/>
       </w:pPr>
-      <w:bookmarkStart w:id="1" w:name="_Toc497755209"/>
+      <w:bookmarkStart w:id="1" w:name="_Toc497763954"/>
       <w:r>
         <w:t>Introdução</w:t>
       </w:r>
@@ -2769,7 +2769,7 @@
         <w:spacing w:before="0"/>
         <w:ind w:left="-142" w:firstLine="357"/>
         <w:rPr>
-          <w:rFonts w:ascii="Avenir Book" w:hAnsi="Avenir Book"/>
+          <w:rFonts w:ascii="Avenir Book" w:eastAsia="Times New Roman" w:hAnsi="Avenir Book" w:cs="Times New Roman"/>
           <w:color w:val="000000"/>
           <w:sz w:val="22"/>
         </w:rPr>
@@ -2800,25 +2800,6 @@
         </w:rPr>
         <w:t>Testes efetuados e resultados.</w:t>
       </w:r>
-      <w:r>
-        <w:rPr>
-          <w:rFonts w:ascii="Avenir Book" w:eastAsia="Times New Roman" w:hAnsi="Avenir Book" w:cs="Times New Roman"/>
-          <w:color w:val="000000"/>
-          <w:sz w:val="22"/>
-        </w:rPr>
-        <w:br w:type="page"/>
-      </w:r>
-    </w:p>
-    <w:p>
-      <w:pPr>
-        <w:pStyle w:val="Heading1"/>
-      </w:pPr>
-      <w:bookmarkStart w:id="2" w:name="_Toc497755210"/>
-      <w:r>
-        <w:lastRenderedPageBreak/>
-        <w:t>Arquitetura e Estrutura do Código</w:t>
-      </w:r>
-      <w:bookmarkEnd w:id="2"/>
     </w:p>
     <w:p>
       <w:pPr>
@@ -2830,6 +2811,29 @@
           <w:sz w:val="22"/>
         </w:rPr>
       </w:pPr>
+      <w:bookmarkStart w:id="2" w:name="_GoBack"/>
+      <w:bookmarkEnd w:id="2"/>
+    </w:p>
+    <w:p>
+      <w:pPr>
+        <w:pStyle w:val="Heading1"/>
+      </w:pPr>
+      <w:bookmarkStart w:id="3" w:name="_Toc497763955"/>
+      <w:r>
+        <w:t>Arquitetura e Estrutura do Código</w:t>
+      </w:r>
+      <w:bookmarkEnd w:id="3"/>
+    </w:p>
+    <w:p>
+      <w:pPr>
+        <w:spacing w:before="0"/>
+        <w:ind w:left="-142" w:firstLine="357"/>
+        <w:rPr>
+          <w:rFonts w:ascii="Avenir Book" w:hAnsi="Avenir Book"/>
+          <w:color w:val="000000"/>
+          <w:sz w:val="22"/>
+        </w:rPr>
+      </w:pPr>
       <w:r>
         <w:rPr>
           <w:rFonts w:ascii="Avenir Book" w:hAnsi="Avenir Book"/>
@@ -2930,7 +2934,7 @@
           <w:szCs w:val="22"/>
         </w:rPr>
       </w:pPr>
-      <w:bookmarkStart w:id="3" w:name="_Toc497755211"/>
+      <w:bookmarkStart w:id="4" w:name="_Toc497763956"/>
       <w:r>
         <w:rPr>
           <w:rFonts w:ascii="Avenir Book" w:hAnsi="Avenir Book"/>
@@ -2939,7 +2943,7 @@
         </w:rPr>
         <w:t>Camada de Ligação de Dados</w:t>
       </w:r>
-      <w:bookmarkEnd w:id="3"/>
+      <w:bookmarkEnd w:id="4"/>
     </w:p>
     <w:p>
       <w:pPr>
@@ -2957,6 +2961,7 @@
           <w:sz w:val="22"/>
           <w:szCs w:val="24"/>
         </w:rPr>
+        <w:lastRenderedPageBreak/>
         <w:t xml:space="preserve">É implementada pelo ficheiro </w:t>
       </w:r>
       <w:r>
@@ -3297,7 +3302,7 @@
           <w:szCs w:val="22"/>
         </w:rPr>
       </w:pPr>
-      <w:bookmarkStart w:id="4" w:name="_Toc497755212"/>
+      <w:bookmarkStart w:id="5" w:name="_Toc497763957"/>
       <w:r>
         <w:rPr>
           <w:rFonts w:ascii="Avenir Book" w:hAnsi="Avenir Book"/>
@@ -3306,7 +3311,7 @@
         </w:rPr>
         <w:t>Camada de Aplicação</w:t>
       </w:r>
-      <w:bookmarkEnd w:id="4"/>
+      <w:bookmarkEnd w:id="5"/>
     </w:p>
     <w:p>
       <w:pPr>
@@ -3695,16 +3700,7 @@
           <w:color w:val="000000" w:themeColor="text1"/>
           <w:sz w:val="22"/>
         </w:rPr>
-        <w:t xml:space="preserve"> </w:t>
-      </w:r>
-      <w:r>
-        <w:rPr>
-          <w:rFonts w:ascii="Avenir Book" w:eastAsia="System Font" w:hAnsi="Avenir Book" w:cs="System Font"/>
-          <w:color w:val="000000" w:themeColor="text1"/>
-          <w:sz w:val="22"/>
-        </w:rPr>
-        <w:lastRenderedPageBreak/>
-        <w:t>para os tempos de início do programa, início da transferência, fim da transferência e fim do programa.</w:t>
+        <w:t xml:space="preserve"> para os tempos de início do programa, início da transferência, fim da transferência e fim do programa.</w:t>
       </w:r>
     </w:p>
     <w:p>
@@ -3722,7 +3718,7 @@
           <w:szCs w:val="22"/>
         </w:rPr>
       </w:pPr>
-      <w:bookmarkStart w:id="5" w:name="_Toc497755213"/>
+      <w:bookmarkStart w:id="6" w:name="_Toc497763958"/>
       <w:r>
         <w:rPr>
           <w:rFonts w:ascii="Avenir Book" w:hAnsi="Avenir Book"/>
@@ -3731,7 +3727,7 @@
         </w:rPr>
         <w:t>Interface</w:t>
       </w:r>
-      <w:bookmarkEnd w:id="5"/>
+      <w:bookmarkEnd w:id="6"/>
     </w:p>
     <w:p>
       <w:pPr>
@@ -3810,6 +3806,7 @@
           <w:sz w:val="22"/>
           <w:szCs w:val="24"/>
         </w:rPr>
+        <w:lastRenderedPageBreak/>
         <w:t>Durante o decorrer do programa, a interface apresenta estatísticas relativas ao envio do ficheiro, como</w:t>
       </w:r>
       <w:r>
@@ -3852,11 +3849,11 @@
       <w:pPr>
         <w:pStyle w:val="Heading1"/>
       </w:pPr>
-      <w:bookmarkStart w:id="6" w:name="_Toc497755214"/>
+      <w:bookmarkStart w:id="7" w:name="_Toc497763959"/>
       <w:r>
         <w:t>Casos de Uso Principais</w:t>
       </w:r>
-      <w:bookmarkEnd w:id="6"/>
+      <w:bookmarkEnd w:id="7"/>
     </w:p>
     <w:p>
       <w:pPr>
@@ -4408,7 +4405,6 @@
           <w:color w:val="000000"/>
           <w:sz w:val="22"/>
         </w:rPr>
-        <w:lastRenderedPageBreak/>
         <w:t>processDataPacket</w:t>
       </w:r>
       <w:r>
@@ -4495,11 +4491,11 @@
       <w:pPr>
         <w:pStyle w:val="Heading1"/>
       </w:pPr>
-      <w:bookmarkStart w:id="7" w:name="_Toc497755215"/>
+      <w:bookmarkStart w:id="8" w:name="_Toc497763960"/>
       <w:r>
         <w:t>Protocolo de Ligação Lógica</w:t>
       </w:r>
-      <w:bookmarkEnd w:id="7"/>
+      <w:bookmarkEnd w:id="8"/>
     </w:p>
     <w:p>
       <w:pPr>
@@ -4529,7 +4525,16 @@
           <w:color w:val="000000"/>
           <w:sz w:val="22"/>
         </w:rPr>
-        <w:t xml:space="preserve">gica instaura a comunicação de dados fiável entre 2 sistemas ligados por uma porta série. Encontra-se implementado na </w:t>
+        <w:t xml:space="preserve">gica instaura a comunicação de dados fiável entre 2 sistemas </w:t>
+      </w:r>
+      <w:r>
+        <w:rPr>
+          <w:rFonts w:ascii="Avenir Book" w:hAnsi="Avenir Book"/>
+          <w:color w:val="000000"/>
+          <w:sz w:val="22"/>
+        </w:rPr>
+        <w:lastRenderedPageBreak/>
+        <w:t xml:space="preserve">ligados por uma porta série. Encontra-se implementado na </w:t>
       </w:r>
       <w:r>
         <w:rPr>
@@ -4653,7 +4658,7 @@
           <w:szCs w:val="22"/>
         </w:rPr>
       </w:pPr>
-      <w:bookmarkStart w:id="8" w:name="_Toc497755216"/>
+      <w:bookmarkStart w:id="9" w:name="_Toc497763961"/>
       <w:r>
         <w:rPr>
           <w:rFonts w:ascii="Avenir Book" w:hAnsi="Avenir Book"/>
@@ -4662,7 +4667,7 @@
         </w:rPr>
         <w:t>llopen() e llclose()</w:t>
       </w:r>
-      <w:bookmarkEnd w:id="8"/>
+      <w:bookmarkEnd w:id="9"/>
     </w:p>
     <w:p>
       <w:pPr>
@@ -4892,7 +4897,7 @@
           <w:szCs w:val="22"/>
         </w:rPr>
       </w:pPr>
-      <w:bookmarkStart w:id="9" w:name="_Toc497755217"/>
+      <w:bookmarkStart w:id="10" w:name="_Toc497763962"/>
       <w:r>
         <w:rPr>
           <w:rFonts w:ascii="Avenir Book" w:hAnsi="Avenir Book"/>
@@ -4909,7 +4914,7 @@
         </w:rPr>
         <w:t>read()</w:t>
       </w:r>
-      <w:bookmarkEnd w:id="9"/>
+      <w:bookmarkEnd w:id="10"/>
     </w:p>
     <w:p>
       <w:pPr>
@@ -5034,16 +5039,7 @@
           <w:sz w:val="22"/>
           <w:szCs w:val="24"/>
         </w:rPr>
-        <w:t xml:space="preserve"> enviada, esperando-se uma trama RR ou </w:t>
-      </w:r>
-      <w:r>
-        <w:rPr>
-          <w:rFonts w:ascii="Avenir Book" w:eastAsia="System Font" w:hAnsi="Avenir Book" w:cs="System Font"/>
-          <w:sz w:val="22"/>
-          <w:szCs w:val="24"/>
-        </w:rPr>
-        <w:lastRenderedPageBreak/>
-        <w:t xml:space="preserve">REJ como reposta, sendo este envio protegido por </w:t>
+        <w:t xml:space="preserve"> enviada, esperando-se uma trama RR ou REJ como reposta, sendo este envio protegido por </w:t>
       </w:r>
       <w:r>
         <w:rPr>
@@ -5113,7 +5109,16 @@
           <w:sz w:val="22"/>
           <w:szCs w:val="24"/>
         </w:rPr>
-        <w:t xml:space="preserve">, que consiste no inverso de </w:t>
+        <w:t xml:space="preserve">, que consiste </w:t>
+      </w:r>
+      <w:r>
+        <w:rPr>
+          <w:rFonts w:ascii="Avenir Book" w:eastAsia="System Font" w:hAnsi="Avenir Book" w:cs="System Font"/>
+          <w:sz w:val="22"/>
+          <w:szCs w:val="24"/>
+        </w:rPr>
+        <w:lastRenderedPageBreak/>
+        <w:t xml:space="preserve">no inverso de </w:t>
       </w:r>
       <w:r>
         <w:rPr>
@@ -5195,11 +5200,11 @@
       <w:pPr>
         <w:pStyle w:val="Heading1"/>
       </w:pPr>
-      <w:bookmarkStart w:id="10" w:name="_Toc497755218"/>
+      <w:bookmarkStart w:id="11" w:name="_Toc497763963"/>
       <w:r>
         <w:t>Protocolo de Aplicação</w:t>
       </w:r>
-      <w:bookmarkEnd w:id="10"/>
+      <w:bookmarkEnd w:id="11"/>
     </w:p>
     <w:p>
       <w:pPr>
@@ -5376,7 +5381,7 @@
           <w:sz w:val="24"/>
         </w:rPr>
       </w:pPr>
-      <w:bookmarkStart w:id="11" w:name="_Toc497755219"/>
+      <w:bookmarkStart w:id="12" w:name="_Toc497763964"/>
       <w:r>
         <w:rPr>
           <w:rFonts w:ascii="Avenir Book" w:hAnsi="Avenir Book"/>
@@ -5384,7 +5389,7 @@
         </w:rPr>
         <w:t>appWrite()</w:t>
       </w:r>
-      <w:bookmarkEnd w:id="11"/>
+      <w:bookmarkEnd w:id="12"/>
     </w:p>
     <w:p>
       <w:pPr>
@@ -5620,7 +5625,7 @@
           <w:sz w:val="24"/>
         </w:rPr>
       </w:pPr>
-      <w:bookmarkStart w:id="12" w:name="_Toc497755220"/>
+      <w:bookmarkStart w:id="13" w:name="_Toc497763965"/>
       <w:r>
         <w:rPr>
           <w:rFonts w:ascii="Avenir Book" w:hAnsi="Avenir Book"/>
@@ -5635,7 +5640,7 @@
         </w:rPr>
         <w:t>()</w:t>
       </w:r>
-      <w:bookmarkEnd w:id="12"/>
+      <w:bookmarkEnd w:id="13"/>
     </w:p>
     <w:p>
       <w:pPr>
@@ -5655,7 +5660,6 @@
           <w:rFonts w:ascii="Avenir Book" w:eastAsia="System Font" w:hAnsi="Avenir Book" w:cs="System Font"/>
           <w:sz w:val="22"/>
         </w:rPr>
-        <w:lastRenderedPageBreak/>
         <w:t>Esta é a função chamada pelo recetor, que recebe um ficheiro pela porta série indicada e o escreve localmente e apresenta um relató</w:t>
       </w:r>
       <w:r>
@@ -5714,7 +5718,15 @@
           <w:rFonts w:ascii="Avenir Book" w:eastAsia="System Font" w:hAnsi="Avenir Book" w:cs="System Font"/>
           <w:sz w:val="22"/>
         </w:rPr>
-        <w:t>, classificando em pacotes de controlo de início, de controlo de fim e de dados pelo primeiro byte do pacote lido, acabando a leitura assim que for lido o pacote de controlo de fim. Os pacotes de controlo de início e de fim deverão ser iguais, exceto o primeiro byte, e deverã</w:t>
+        <w:t xml:space="preserve">, classificando em pacotes de controlo de início, de controlo de fim e de dados pelo primeiro byte do pacote lido, acabando a leitura assim que for lido o pacote de controlo de fim. Os pacotes de controlo de início e de fim deverão ser iguais, exceto o primeiro </w:t>
+      </w:r>
+      <w:r>
+        <w:rPr>
+          <w:rFonts w:ascii="Avenir Book" w:eastAsia="System Font" w:hAnsi="Avenir Book" w:cs="System Font"/>
+          <w:sz w:val="22"/>
+        </w:rPr>
+        <w:lastRenderedPageBreak/>
+        <w:t>byte, e deverã</w:t>
       </w:r>
       <w:r>
         <w:rPr>
@@ -5804,11 +5816,14 @@
       <w:pPr>
         <w:pStyle w:val="Heading1"/>
       </w:pPr>
-      <w:bookmarkStart w:id="13" w:name="_Toc497755221"/>
+      <w:bookmarkStart w:id="14" w:name="_Toc497763966"/>
       <w:r>
         <w:t>Validação</w:t>
       </w:r>
-      <w:bookmarkEnd w:id="13"/>
+      <w:r>
+        <w:t xml:space="preserve"> e Eficiência do Protocolo de Ligação de Dados</w:t>
+      </w:r>
+      <w:bookmarkEnd w:id="14"/>
     </w:p>
     <w:p>
       <w:pPr>
@@ -6081,10 +6096,6 @@
     </w:p>
     <w:p>
       <w:pPr>
-        <w:widowControl w:val="0"/>
-        <w:autoSpaceDE w:val="0"/>
-        <w:autoSpaceDN w:val="0"/>
-        <w:adjustRightInd w:val="0"/>
         <w:spacing w:before="0"/>
         <w:ind w:left="-142" w:firstLine="357"/>
         <w:rPr>
@@ -6099,7 +6110,15 @@
           <w:color w:val="FF0000"/>
           <w:sz w:val="22"/>
         </w:rPr>
-        <w:t>Eficiência do protocolo de ligação de dados</w:t>
+        <w:t>caraterização estatística da eficiência do protocolo, feita com recurso a medid</w:t>
+      </w:r>
+      <w:r>
+        <w:rPr>
+          <w:rFonts w:ascii="Avenir Book" w:hAnsi="Avenir Book" w:cs="OpenSans"/>
+          <w:color w:val="FF0000"/>
+          <w:sz w:val="22"/>
+        </w:rPr>
+        <w:t>as sobre o código desenvolvido</w:t>
       </w:r>
     </w:p>
     <w:p>
@@ -6118,7 +6137,7 @@
           <w:color w:val="FF0000"/>
           <w:sz w:val="22"/>
         </w:rPr>
-        <w:t>caraterização estatística da eficiência do protocolo, feita com recurso a medid</w:t>
+        <w:t>c</w:t>
       </w:r>
       <w:r>
         <w:rPr>
@@ -6126,7 +6145,31 @@
           <w:color w:val="FF0000"/>
           <w:sz w:val="22"/>
         </w:rPr>
-        <w:t>as sobre o código desenvolvido</w:t>
+        <w:t xml:space="preserve">aracterização teórica de um protocolo Stop&amp;Wait, que deverá ser </w:t>
+      </w:r>
+      <w:r>
+        <w:rPr>
+          <w:rFonts w:ascii="Avenir Book" w:hAnsi="Avenir Book" w:cs="OpenSans"/>
+          <w:color w:val="FF0000"/>
+          <w:sz w:val="22"/>
+        </w:rPr>
+        <w:t>usada como termo de comparação (</w:t>
+      </w:r>
+      <w:r>
+        <w:rPr>
+          <w:rFonts w:ascii="Avenir Book" w:hAnsi="Avenir Book" w:cs="OpenSans"/>
+          <w:color w:val="FF0000"/>
+          <w:sz w:val="22"/>
+        </w:rPr>
+        <w:t>encontra-se descrita nos slides de Ligação Lógica das aulas teóricas</w:t>
+      </w:r>
+      <w:r>
+        <w:rPr>
+          <w:rFonts w:ascii="Avenir Book" w:hAnsi="Avenir Book" w:cs="OpenSans"/>
+          <w:color w:val="FF0000"/>
+          <w:sz w:val="22"/>
+        </w:rPr>
+        <w:t>)</w:t>
       </w:r>
     </w:p>
     <w:p>
@@ -6134,53 +6177,21 @@
         <w:spacing w:before="0"/>
         <w:ind w:left="-142" w:firstLine="357"/>
         <w:rPr>
-          <w:rFonts w:ascii="Avenir Book" w:hAnsi="Avenir Book" w:cs="OpenSans"/>
-          <w:color w:val="FF0000"/>
-          <w:sz w:val="22"/>
-        </w:rPr>
-      </w:pPr>
-      <w:r>
-        <w:rPr>
-          <w:rFonts w:ascii="Avenir Book" w:hAnsi="Avenir Book" w:cs="OpenSans"/>
-          <w:color w:val="FF0000"/>
-          <w:sz w:val="22"/>
-        </w:rPr>
-        <w:t>c</w:t>
-      </w:r>
-      <w:r>
-        <w:rPr>
-          <w:rFonts w:ascii="Avenir Book" w:hAnsi="Avenir Book" w:cs="OpenSans"/>
-          <w:color w:val="FF0000"/>
-          <w:sz w:val="22"/>
-        </w:rPr>
-        <w:t xml:space="preserve">aracterização teórica de um protocolo Stop&amp;Wait, que deverá ser </w:t>
-      </w:r>
-      <w:r>
-        <w:rPr>
-          <w:rFonts w:ascii="Avenir Book" w:hAnsi="Avenir Book" w:cs="OpenSans"/>
-          <w:color w:val="FF0000"/>
-          <w:sz w:val="22"/>
-        </w:rPr>
-        <w:t>usada como termo de comparação (</w:t>
-      </w:r>
-      <w:r>
-        <w:rPr>
-          <w:rFonts w:ascii="Avenir Book" w:hAnsi="Avenir Book" w:cs="OpenSans"/>
-          <w:color w:val="FF0000"/>
-          <w:sz w:val="22"/>
-        </w:rPr>
-        <w:t>encontra-se descrita nos slides de Ligação Lógica das aulas teóricas</w:t>
-      </w:r>
-      <w:r>
-        <w:rPr>
-          <w:rFonts w:ascii="Avenir Book" w:hAnsi="Avenir Book" w:cs="OpenSans"/>
-          <w:color w:val="FF0000"/>
-          <w:sz w:val="22"/>
-        </w:rPr>
-        <w:t>)</w:t>
-      </w:r>
-      <w:bookmarkStart w:id="14" w:name="_GoBack"/>
-      <w:bookmarkEnd w:id="14"/>
+          <w:rFonts w:ascii="Avenir Book" w:hAnsi="Avenir Book"/>
+          <w:color w:val="000000"/>
+          <w:sz w:val="22"/>
+        </w:rPr>
+      </w:pPr>
+    </w:p>
+    <w:p>
+      <w:pPr>
+        <w:pStyle w:val="Heading1"/>
+      </w:pPr>
+      <w:bookmarkStart w:id="15" w:name="_Toc497763967"/>
+      <w:r>
+        <w:t>Conclusão</w:t>
+      </w:r>
+      <w:bookmarkEnd w:id="15"/>
     </w:p>
     <w:p>
       <w:pPr>
@@ -6192,17 +6203,30 @@
           <w:sz w:val="22"/>
         </w:rPr>
       </w:pPr>
-    </w:p>
-    <w:p>
-      <w:pPr>
-        <w:pStyle w:val="Heading1"/>
-      </w:pPr>
-      <w:bookmarkStart w:id="15" w:name="_Toc497755222"/>
-      <w:r>
-        <w:lastRenderedPageBreak/>
-        <w:t>Conclusão</w:t>
-      </w:r>
-      <w:bookmarkEnd w:id="15"/>
+      <w:r>
+        <w:rPr>
+          <w:rFonts w:ascii="Avenir Book" w:hAnsi="Avenir Book"/>
+          <w:color w:val="000000"/>
+          <w:sz w:val="22"/>
+        </w:rPr>
+        <w:t xml:space="preserve">A realização deste projeto, ainda que muito trabalhosa, foi fundamental para a interiorização </w:t>
+      </w:r>
+      <w:r>
+        <w:rPr>
+          <w:rFonts w:ascii="Avenir Book" w:hAnsi="Avenir Book"/>
+          <w:color w:val="000000"/>
+          <w:sz w:val="22"/>
+        </w:rPr>
+        <w:t>dos conceitos lecionado</w:t>
+      </w:r>
+      <w:r>
+        <w:rPr>
+          <w:rFonts w:ascii="Avenir Book" w:hAnsi="Avenir Book"/>
+          <w:color w:val="000000"/>
+          <w:sz w:val="22"/>
+        </w:rPr>
+        <w:t>s nas aulas teóricas e laboratoriais.</w:t>
+      </w:r>
     </w:p>
     <w:p>
       <w:pPr>
@@ -6220,23 +6244,7 @@
           <w:color w:val="000000"/>
           <w:sz w:val="22"/>
         </w:rPr>
-        <w:t xml:space="preserve">A realização deste projeto, ainda que muito trabalhosa, foi fundamental para a interiorização </w:t>
-      </w:r>
-      <w:r>
-        <w:rPr>
-          <w:rFonts w:ascii="Avenir Book" w:hAnsi="Avenir Book"/>
-          <w:color w:val="000000"/>
-          <w:sz w:val="22"/>
-        </w:rPr>
-        <w:t>dos conceitos lecionado</w:t>
-      </w:r>
-      <w:r>
-        <w:rPr>
-          <w:rFonts w:ascii="Avenir Book" w:hAnsi="Avenir Book"/>
-          <w:color w:val="000000"/>
-          <w:sz w:val="22"/>
-        </w:rPr>
-        <w:t>s nas aulas teóricas e laboratoriais.</w:t>
+        <w:t>Consideramos que o nosso objetivo foi cumprido, dado que respondemos com sucesso a todas as especificações pedidas no enunciado do trabalho. Temos 2 camadas independentes, mas com uma ligação unidirecional, já que a aplicação exerce controlo sobre a ligação de dados.</w:t>
       </w:r>
     </w:p>
     <w:p>
@@ -6255,25 +6263,7 @@
           <w:color w:val="000000"/>
           <w:sz w:val="22"/>
         </w:rPr>
-        <w:t>Consideramos que o nosso objetivo foi cumprido, dado que respondemos com sucesso a todas as especificações pedidas no enunciado do trabalho. Temos 2 camadas independentes, mas com uma ligação unidirecional, já que a aplicação exerce controlo sobre a ligação de dados.</w:t>
-      </w:r>
-    </w:p>
-    <w:p>
-      <w:pPr>
-        <w:spacing w:before="0"/>
-        <w:ind w:left="-142" w:firstLine="357"/>
-        <w:rPr>
-          <w:rFonts w:ascii="Avenir Book" w:hAnsi="Avenir Book"/>
-          <w:color w:val="000000"/>
-          <w:sz w:val="22"/>
-        </w:rPr>
-      </w:pPr>
-      <w:r>
-        <w:rPr>
-          <w:rFonts w:ascii="Avenir Book" w:hAnsi="Avenir Book"/>
-          <w:color w:val="000000"/>
-          <w:sz w:val="22"/>
-        </w:rPr>
+        <w:lastRenderedPageBreak/>
         <w:t>Após alguma reflexão, concluímos que, se nos fosse concedido mais tempo, p</w:t>
       </w:r>
       <w:r>
@@ -6360,7 +6350,7 @@
       <w:pPr>
         <w:pStyle w:val="Heading1"/>
       </w:pPr>
-      <w:bookmarkStart w:id="16" w:name="_Toc497755223"/>
+      <w:bookmarkStart w:id="16" w:name="_Toc497763968"/>
       <w:r>
         <w:lastRenderedPageBreak/>
         <w:t>A</w:t>
@@ -60136,7 +60126,7 @@
         <w:rStyle w:val="PageNumber"/>
         <w:noProof/>
       </w:rPr>
-      <w:t>8</w:t>
+      <w:t>4</w:t>
     </w:r>
     <w:r>
       <w:rPr>
@@ -60272,7 +60262,7 @@
                         <a:noFill/>
                         <a:extLst>
                           <a:ext uri="{909E8E84-426E-40dd-AFC4-6F175D3DCCD1}">
-                            <a14:hiddenFill xmlns:a14="http://schemas.microsoft.com/office/drawing/2010/main" xmlns:w="http://schemas.openxmlformats.org/wordprocessingml/2006/main" xmlns:w10="urn:schemas-microsoft-com:office:word" xmlns:v="urn:schemas-microsoft-com:vml" xmlns:o="urn:schemas-microsoft-com:office:office" xmlns="" xmlns:w16se="http://schemas.microsoft.com/office/word/2015/wordml/symex" xmlns:cx1="http://schemas.microsoft.com/office/drawing/2015/9/8/chartex" xmlns:cx="http://schemas.microsoft.com/office/drawing/2014/chartex">
+                            <a14:hiddenFill xmlns:cx="http://schemas.microsoft.com/office/drawing/2014/chartex" xmlns:cx1="http://schemas.microsoft.com/office/drawing/2015/9/8/chartex" xmlns:w16se="http://schemas.microsoft.com/office/word/2015/wordml/symex" xmlns="" xmlns:o="urn:schemas-microsoft-com:office:office" xmlns:v="urn:schemas-microsoft-com:vml" xmlns:w10="urn:schemas-microsoft-com:office:word" xmlns:w="http://schemas.openxmlformats.org/wordprocessingml/2006/main" xmlns:a14="http://schemas.microsoft.com/office/drawing/2010/main">
                               <a:solidFill>
                                 <a:srgbClr val="FFFFFF"/>
                               </a:solidFill>
@@ -60310,7 +60300,7 @@
                         </a:effectLst>
                         <a:extLst>
                           <a:ext uri="{909E8E84-426E-40dd-AFC4-6F175D3DCCD1}">
-                            <a14:hiddenFill xmlns:a14="http://schemas.microsoft.com/office/drawing/2010/main" xmlns:w="http://schemas.openxmlformats.org/wordprocessingml/2006/main" xmlns:w10="urn:schemas-microsoft-com:office:word" xmlns:v="urn:schemas-microsoft-com:vml" xmlns:o="urn:schemas-microsoft-com:office:office" xmlns="" xmlns:w16se="http://schemas.microsoft.com/office/word/2015/wordml/symex" xmlns:cx1="http://schemas.microsoft.com/office/drawing/2015/9/8/chartex" xmlns:cx="http://schemas.microsoft.com/office/drawing/2014/chartex">
+                            <a14:hiddenFill xmlns:cx="http://schemas.microsoft.com/office/drawing/2014/chartex" xmlns:cx1="http://schemas.microsoft.com/office/drawing/2015/9/8/chartex" xmlns:w16se="http://schemas.microsoft.com/office/word/2015/wordml/symex" xmlns="" xmlns:o="urn:schemas-microsoft-com:office:office" xmlns:v="urn:schemas-microsoft-com:vml" xmlns:w10="urn:schemas-microsoft-com:office:word" xmlns:w="http://schemas.openxmlformats.org/wordprocessingml/2006/main" xmlns:a14="http://schemas.microsoft.com/office/drawing/2010/main">
                               <a:noFill/>
                             </a14:hiddenFill>
                           </a:ext>
@@ -60330,7 +60320,7 @@
             </wp:anchor>
           </w:drawing>
         </mc:Choice>
-        <mc:Fallback xmlns:w16se="http://schemas.microsoft.com/office/word/2015/wordml/symex" xmlns:cx1="http://schemas.microsoft.com/office/drawing/2015/9/8/chartex" xmlns:cx="http://schemas.microsoft.com/office/drawing/2014/chartex">
+        <mc:Fallback xmlns:cx="http://schemas.microsoft.com/office/drawing/2014/chartex" xmlns:cx1="http://schemas.microsoft.com/office/drawing/2015/9/8/chartex" xmlns:w16se="http://schemas.microsoft.com/office/word/2015/wordml/symex">
           <w:pict>
             <v:group w14:anchorId="4D374CBB" id="Group 4" o:spid="_x0000_s1026" style="position:absolute;margin-left:-.5pt;margin-top:-20.95pt;width:495.8pt;height:37.75pt;z-index:-251657216;mso-position-horizontal-relative:margin;mso-width-relative:margin" coordsize="61722,4794" o:gfxdata="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">
               <v:shapetype id="_x0000_t75" coordsize="21600,21600" o:spt="75" o:preferrelative="t" path="m@4@5l@4@11@9@11@9@5xe" filled="f" stroked="f">
@@ -60799,6 +60789,95 @@
     </w:lvl>
   </w:abstractNum>
   <w:abstractNum w:abstractNumId="4">
+    <w:nsid w:val="19051792"/>
+    <w:multiLevelType w:val="hybridMultilevel"/>
+    <w:tmpl w:val="3098BB70"/>
+    <w:lvl w:ilvl="0" w:tplc="E5A47A0A">
+      <w:start w:val="1"/>
+      <w:numFmt w:val="decimal"/>
+      <w:lvlText w:val="7.%1."/>
+      <w:lvlJc w:val="left"/>
+      <w:pPr>
+        <w:ind w:left="720" w:hanging="360"/>
+      </w:pPr>
+      <w:rPr>
+        <w:rFonts w:hint="default"/>
+      </w:rPr>
+    </w:lvl>
+    <w:lvl w:ilvl="1" w:tplc="08090019" w:tentative="1">
+      <w:start w:val="1"/>
+      <w:numFmt w:val="lowerLetter"/>
+      <w:lvlText w:val="%2."/>
+      <w:lvlJc w:val="left"/>
+      <w:pPr>
+        <w:ind w:left="1440" w:hanging="360"/>
+      </w:pPr>
+    </w:lvl>
+    <w:lvl w:ilvl="2" w:tplc="0809001B" w:tentative="1">
+      <w:start w:val="1"/>
+      <w:numFmt w:val="lowerRoman"/>
+      <w:lvlText w:val="%3."/>
+      <w:lvlJc w:val="right"/>
+      <w:pPr>
+        <w:ind w:left="2160" w:hanging="180"/>
+      </w:pPr>
+    </w:lvl>
+    <w:lvl w:ilvl="3" w:tplc="0809000F" w:tentative="1">
+      <w:start w:val="1"/>
+      <w:numFmt w:val="decimal"/>
+      <w:lvlText w:val="%4."/>
+      <w:lvlJc w:val="left"/>
+      <w:pPr>
+        <w:ind w:left="2880" w:hanging="360"/>
+      </w:pPr>
+    </w:lvl>
+    <w:lvl w:ilvl="4" w:tplc="08090019" w:tentative="1">
+      <w:start w:val="1"/>
+      <w:numFmt w:val="lowerLetter"/>
+      <w:lvlText w:val="%5."/>
+      <w:lvlJc w:val="left"/>
+      <w:pPr>
+        <w:ind w:left="3600" w:hanging="360"/>
+      </w:pPr>
+    </w:lvl>
+    <w:lvl w:ilvl="5" w:tplc="0809001B" w:tentative="1">
+      <w:start w:val="1"/>
+      <w:numFmt w:val="lowerRoman"/>
+      <w:lvlText w:val="%6."/>
+      <w:lvlJc w:val="right"/>
+      <w:pPr>
+        <w:ind w:left="4320" w:hanging="180"/>
+      </w:pPr>
+    </w:lvl>
+    <w:lvl w:ilvl="6" w:tplc="0809000F" w:tentative="1">
+      <w:start w:val="1"/>
+      <w:numFmt w:val="decimal"/>
+      <w:lvlText w:val="%7."/>
+      <w:lvlJc w:val="left"/>
+      <w:pPr>
+        <w:ind w:left="5040" w:hanging="360"/>
+      </w:pPr>
+    </w:lvl>
+    <w:lvl w:ilvl="7" w:tplc="08090019" w:tentative="1">
+      <w:start w:val="1"/>
+      <w:numFmt w:val="lowerLetter"/>
+      <w:lvlText w:val="%8."/>
+      <w:lvlJc w:val="left"/>
+      <w:pPr>
+        <w:ind w:left="5760" w:hanging="360"/>
+      </w:pPr>
+    </w:lvl>
+    <w:lvl w:ilvl="8" w:tplc="0809001B" w:tentative="1">
+      <w:start w:val="1"/>
+      <w:numFmt w:val="lowerRoman"/>
+      <w:lvlText w:val="%9."/>
+      <w:lvlJc w:val="right"/>
+      <w:pPr>
+        <w:ind w:left="6480" w:hanging="180"/>
+      </w:pPr>
+    </w:lvl>
+  </w:abstractNum>
+  <w:abstractNum w:abstractNumId="5">
     <w:nsid w:val="299A2BD6"/>
     <w:multiLevelType w:val="singleLevel"/>
     <w:tmpl w:val="320EA02C"/>
@@ -60819,7 +60898,7 @@
       </w:rPr>
     </w:lvl>
   </w:abstractNum>
-  <w:abstractNum w:abstractNumId="5">
+  <w:abstractNum w:abstractNumId="6">
     <w:nsid w:val="2D6830F0"/>
     <w:multiLevelType w:val="hybridMultilevel"/>
     <w:tmpl w:val="307A38AA"/>
@@ -60910,7 +60989,7 @@
       </w:pPr>
     </w:lvl>
   </w:abstractNum>
-  <w:abstractNum w:abstractNumId="6">
+  <w:abstractNum w:abstractNumId="7">
     <w:nsid w:val="2D8B6C9E"/>
     <w:multiLevelType w:val="hybridMultilevel"/>
     <w:tmpl w:val="7D440B98"/>
@@ -60999,7 +61078,7 @@
       </w:pPr>
     </w:lvl>
   </w:abstractNum>
-  <w:abstractNum w:abstractNumId="7">
+  <w:abstractNum w:abstractNumId="8">
     <w:nsid w:val="31E13959"/>
     <w:multiLevelType w:val="hybridMultilevel"/>
     <w:tmpl w:val="83B4FB64"/>
@@ -61088,7 +61167,7 @@
       </w:pPr>
     </w:lvl>
   </w:abstractNum>
-  <w:abstractNum w:abstractNumId="8">
+  <w:abstractNum w:abstractNumId="9">
     <w:nsid w:val="3C9563BB"/>
     <w:multiLevelType w:val="multilevel"/>
     <w:tmpl w:val="76D091CA"/>
@@ -61209,7 +61288,7 @@
       </w:rPr>
     </w:lvl>
   </w:abstractNum>
-  <w:abstractNum w:abstractNumId="9">
+  <w:abstractNum w:abstractNumId="10">
     <w:nsid w:val="3EB856DD"/>
     <w:multiLevelType w:val="hybridMultilevel"/>
     <w:tmpl w:val="44CCBABA"/>
@@ -61300,7 +61379,7 @@
       </w:pPr>
     </w:lvl>
   </w:abstractNum>
-  <w:abstractNum w:abstractNumId="10">
+  <w:abstractNum w:abstractNumId="11">
     <w:nsid w:val="4DD52C6D"/>
     <w:multiLevelType w:val="hybridMultilevel"/>
     <w:tmpl w:val="307A38AA"/>
@@ -61391,7 +61470,7 @@
       </w:pPr>
     </w:lvl>
   </w:abstractNum>
-  <w:abstractNum w:abstractNumId="11">
+  <w:abstractNum w:abstractNumId="12">
     <w:nsid w:val="5CFA3A71"/>
     <w:multiLevelType w:val="hybridMultilevel"/>
     <w:tmpl w:val="7CF6740E"/>
@@ -61480,7 +61559,7 @@
       </w:pPr>
     </w:lvl>
   </w:abstractNum>
-  <w:abstractNum w:abstractNumId="12">
+  <w:abstractNum w:abstractNumId="13">
     <w:nsid w:val="617800CC"/>
     <w:multiLevelType w:val="hybridMultilevel"/>
     <w:tmpl w:val="79F64B4C"/>
@@ -61569,7 +61648,7 @@
       </w:pPr>
     </w:lvl>
   </w:abstractNum>
-  <w:abstractNum w:abstractNumId="13">
+  <w:abstractNum w:abstractNumId="14">
     <w:nsid w:val="685722EE"/>
     <w:multiLevelType w:val="hybridMultilevel"/>
     <w:tmpl w:val="91669328"/>
@@ -61658,7 +61737,7 @@
       </w:pPr>
     </w:lvl>
   </w:abstractNum>
-  <w:abstractNum w:abstractNumId="14">
+  <w:abstractNum w:abstractNumId="15">
     <w:nsid w:val="692A46C9"/>
     <w:multiLevelType w:val="singleLevel"/>
     <w:tmpl w:val="CA9EA696"/>
@@ -61679,7 +61758,7 @@
       </w:rPr>
     </w:lvl>
   </w:abstractNum>
-  <w:abstractNum w:abstractNumId="15">
+  <w:abstractNum w:abstractNumId="16">
     <w:nsid w:val="723C3489"/>
     <w:multiLevelType w:val="hybridMultilevel"/>
     <w:tmpl w:val="307A38AA"/>
@@ -61770,7 +61849,7 @@
       </w:pPr>
     </w:lvl>
   </w:abstractNum>
-  <w:abstractNum w:abstractNumId="16">
+  <w:abstractNum w:abstractNumId="17">
     <w:nsid w:val="781750A1"/>
     <w:multiLevelType w:val="hybridMultilevel"/>
     <w:tmpl w:val="307A38AA"/>
@@ -61861,7 +61940,7 @@
       </w:pPr>
     </w:lvl>
   </w:abstractNum>
-  <w:abstractNum w:abstractNumId="17">
+  <w:abstractNum w:abstractNumId="18">
     <w:nsid w:val="78786487"/>
     <w:multiLevelType w:val="hybridMultilevel"/>
     <w:tmpl w:val="307A38AA"/>
@@ -61953,58 +62032,61 @@
     </w:lvl>
   </w:abstractNum>
   <w:num w:numId="1">
-    <w:abstractNumId w:val="4"/>
+    <w:abstractNumId w:val="5"/>
   </w:num>
   <w:num w:numId="2">
-    <w:abstractNumId w:val="9"/>
+    <w:abstractNumId w:val="10"/>
   </w:num>
   <w:num w:numId="3">
-    <w:abstractNumId w:val="14"/>
+    <w:abstractNumId w:val="15"/>
   </w:num>
   <w:num w:numId="4">
     <w:abstractNumId w:val="2"/>
   </w:num>
   <w:num w:numId="5">
-    <w:abstractNumId w:val="8"/>
+    <w:abstractNumId w:val="9"/>
   </w:num>
   <w:num w:numId="6">
-    <w:abstractNumId w:val="7"/>
+    <w:abstractNumId w:val="8"/>
   </w:num>
   <w:num w:numId="7">
     <w:abstractNumId w:val="0"/>
   </w:num>
   <w:num w:numId="8">
-    <w:abstractNumId w:val="17"/>
+    <w:abstractNumId w:val="18"/>
   </w:num>
   <w:num w:numId="9">
-    <w:abstractNumId w:val="16"/>
+    <w:abstractNumId w:val="17"/>
   </w:num>
   <w:num w:numId="10">
     <w:abstractNumId w:val="3"/>
   </w:num>
   <w:num w:numId="11">
-    <w:abstractNumId w:val="15"/>
+    <w:abstractNumId w:val="16"/>
   </w:num>
   <w:num w:numId="12">
-    <w:abstractNumId w:val="10"/>
+    <w:abstractNumId w:val="11"/>
   </w:num>
   <w:num w:numId="13">
-    <w:abstractNumId w:val="5"/>
+    <w:abstractNumId w:val="6"/>
   </w:num>
   <w:num w:numId="14">
-    <w:abstractNumId w:val="11"/>
+    <w:abstractNumId w:val="12"/>
   </w:num>
   <w:num w:numId="15">
-    <w:abstractNumId w:val="13"/>
+    <w:abstractNumId w:val="14"/>
   </w:num>
   <w:num w:numId="16">
-    <w:abstractNumId w:val="6"/>
+    <w:abstractNumId w:val="7"/>
   </w:num>
   <w:num w:numId="17">
-    <w:abstractNumId w:val="12"/>
+    <w:abstractNumId w:val="13"/>
   </w:num>
   <w:num w:numId="18">
     <w:abstractNumId w:val="1"/>
+  </w:num>
+  <w:num w:numId="19">
+    <w:abstractNumId w:val="4"/>
   </w:num>
   <w:numIdMacAtCleanup w:val="9"/>
 </w:numbering>
@@ -64357,7 +64439,7 @@
 </file>
 
 <file path=customXml/itemProps1.xml><?xml version="1.0" encoding="utf-8"?>
-<ds:datastoreItem xmlns:ds="http://schemas.openxmlformats.org/officeDocument/2006/customXml" ds:itemID="{9288FDEF-369D-3B47-AB24-6A163143516E}">
+<ds:datastoreItem xmlns:ds="http://schemas.openxmlformats.org/officeDocument/2006/customXml" ds:itemID="{E09E397D-20EC-4546-A7C3-1F60389A3CF6}">
   <ds:schemaRefs>
     <ds:schemaRef ds:uri="http://schemas.openxmlformats.org/officeDocument/2006/bibliography"/>
   </ds:schemaRefs>

</xml_diff>